<commit_message>
Update terminal maze to make clear where entrance is
</commit_message>
<xml_diff>
--- a/clues/01_terminal_maze.docx
+++ b/clues/01_terminal_maze.docx
@@ -102,7 +102,7 @@
         <mc:AlternateContent>
           <mc:Choice Requires="wpg">
             <w:drawing>
-              <wp:anchor distT="0" distB="0" distL="114300" distR="114300" simplePos="0" relativeHeight="251807744" behindDoc="0" locked="0" layoutInCell="1" allowOverlap="1" wp14:anchorId="16D56424" wp14:editId="7F1B4D9C">
+              <wp:anchor distT="0" distB="0" distL="114300" distR="114300" simplePos="0" relativeHeight="251819008" behindDoc="0" locked="0" layoutInCell="1" allowOverlap="1" wp14:anchorId="16D56424" wp14:editId="17173F7F">
                 <wp:simplePos x="0" y="0"/>
                 <wp:positionH relativeFrom="column">
                   <wp:posOffset>1176655</wp:posOffset>
@@ -1655,9 +1655,7 @@
                               <a:prstGeom prst="rect">
                                 <a:avLst/>
                               </a:prstGeom>
-                              <a:solidFill>
-                                <a:schemeClr val="tx1"/>
-                              </a:solidFill>
+                              <a:noFill/>
                               <a:ln>
                                 <a:solidFill>
                                   <a:schemeClr val="tx1"/>
@@ -1956,9 +1954,7 @@
                               <a:prstGeom prst="rect">
                                 <a:avLst/>
                               </a:prstGeom>
-                              <a:solidFill>
-                                <a:schemeClr val="tx1"/>
-                              </a:solidFill>
+                              <a:noFill/>
                               <a:ln>
                                 <a:solidFill>
                                   <a:schemeClr val="tx1"/>
@@ -2766,9 +2762,7 @@
                               <a:prstGeom prst="rect">
                                 <a:avLst/>
                               </a:prstGeom>
-                              <a:solidFill>
-                                <a:schemeClr val="tx1"/>
-                              </a:solidFill>
+                              <a:noFill/>
                               <a:ln>
                                 <a:solidFill>
                                   <a:schemeClr val="tx1"/>
@@ -3024,9 +3018,7 @@
                               <a:prstGeom prst="rect">
                                 <a:avLst/>
                               </a:prstGeom>
-                              <a:solidFill>
-                                <a:schemeClr val="tx1"/>
-                              </a:solidFill>
+                              <a:noFill/>
                               <a:ln>
                                 <a:solidFill>
                                   <a:schemeClr val="tx1"/>
@@ -3066,7 +3058,7 @@
           </mc:Choice>
           <mc:Fallback>
             <w:pict>
-              <v:group w14:anchorId="16D56424" id="Group 10" o:spid="_x0000_s1026" style="position:absolute;left:0;text-align:left;margin-left:92.65pt;margin-top:8.3pt;width:4in;height:343pt;z-index:251807744" coordsize="36576,43561" o:gfxdata="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">
+              <v:group w14:anchorId="16D56424" id="Group 10" o:spid="_x0000_s1026" style="position:absolute;left:0;text-align:left;margin-left:92.65pt;margin-top:8.3pt;width:4in;height:343pt;z-index:251819008" coordsize="36576,43561" o:gfxdata="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">
                 <v:shapetype id="_x0000_t202" coordsize="21600,21600" o:spt="202" path="m,l,21600r21600,l21600,xe">
                   <v:stroke joinstyle="miter"/>
                   <v:path gradientshapeok="t" o:connecttype="rect"/>
@@ -3163,14 +3155,14 @@
                     <v:rect id="Rectangle 56" o:spid="_x0000_s1064" style="position:absolute;left:32004;width:4572;height:4572;visibility:visible;mso-wrap-style:square;v-text-anchor:middle" o:gfxdata="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" fillcolor="white [3212]" strokecolor="black [3213]" strokeweight="1pt"/>
                   </v:group>
                   <v:group id="Group 5" o:spid="_x0000_s1065" style="position:absolute;top:18288;width:36576;height:4572" coordsize="36576,4572" o:gfxdata="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">
-                    <v:rect id="Rectangle 65" o:spid="_x0000_s1066" style="position:absolute;width:4572;height:4572;visibility:visible;mso-wrap-style:square;v-text-anchor:middle" o:gfxdata="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" fillcolor="black [3213]" strokecolor="black [3213]" strokeweight="1pt"/>
+                    <v:rect id="Rectangle 65" o:spid="_x0000_s1066" style="position:absolute;width:4572;height:4572;visibility:visible;mso-wrap-style:square;v-text-anchor:middle" o:gfxdata="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" filled="f" strokecolor="black [3213]" strokeweight="1pt"/>
                     <v:rect id="Rectangle 67" o:spid="_x0000_s1067" style="position:absolute;left:9144;width:4572;height:4572;visibility:visible;mso-wrap-style:square;v-text-anchor:middle" o:gfxdata="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" fillcolor="white [3212]" strokecolor="black [3213]" strokeweight="1pt"/>
                     <v:rect id="Rectangle 68" o:spid="_x0000_s1068" style="position:absolute;left:13716;width:4572;height:4572;visibility:visible;mso-wrap-style:square;v-text-anchor:middle" o:gfxdata="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" fillcolor="white [3212]" strokecolor="black [3213]" strokeweight="1pt"/>
                     <v:rect id="Rectangle 69" o:spid="_x0000_s1069" style="position:absolute;left:18288;width:4572;height:4572;visibility:visible;mso-wrap-style:square;v-text-anchor:middle" o:gfxdata="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" fillcolor="white [3212]" strokecolor="black [3213]" strokeweight="1pt"/>
                     <v:rect id="Rectangle 70" o:spid="_x0000_s1070" style="position:absolute;left:22860;width:4572;height:4572;visibility:visible;mso-wrap-style:square;v-text-anchor:middle" o:gfxdata="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" fillcolor="white [3212]" strokecolor="black [3213]" strokeweight="1pt"/>
                     <v:rect id="Rectangle 71" o:spid="_x0000_s1071" style="position:absolute;left:27432;width:4572;height:4572;visibility:visible;mso-wrap-style:square;v-text-anchor:middle" o:gfxdata="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" fillcolor="white [3212]" strokecolor="black [3213]" strokeweight="1pt"/>
                     <v:rect id="Rectangle 72" o:spid="_x0000_s1072" style="position:absolute;left:32004;width:4572;height:4572;visibility:visible;mso-wrap-style:square;v-text-anchor:middle" o:gfxdata="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" fillcolor="white [3212]" strokecolor="black [3213]" strokeweight="1pt"/>
-                    <v:rect id="Rectangle 82" o:spid="_x0000_s1073" style="position:absolute;left:4572;width:4572;height:4572;visibility:visible;mso-wrap-style:square;v-text-anchor:middle" o:gfxdata="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" fillcolor="black [3213]" strokecolor="black [3213]" strokeweight="1pt"/>
+                    <v:rect id="Rectangle 82" o:spid="_x0000_s1073" style="position:absolute;left:4572;width:4572;height:4572;visibility:visible;mso-wrap-style:square;v-text-anchor:middle" o:gfxdata="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" filled="f" strokecolor="black [3213]" strokeweight="1pt"/>
                   </v:group>
                   <v:group id="Group 7" o:spid="_x0000_s1074" style="position:absolute;top:27432;width:36576;height:4572" coordsize="36576,4572" o:gfxdata="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">
                     <v:rect id="Rectangle 97" o:spid="_x0000_s1075" style="position:absolute;width:4572;height:4572;visibility:visible;mso-wrap-style:square;v-text-anchor:middle" o:gfxdata="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" fillcolor="white [3212]" strokecolor="black [3213]" strokeweight="1pt"/>
@@ -3194,13 +3186,13 @@
                   </v:group>
                   <v:group id="Group 6" o:spid="_x0000_s1092" style="position:absolute;top:22860;width:36576;height:4572" coordsize="36576,4572" o:gfxdata="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">
                     <v:rect id="Rectangle 81" o:spid="_x0000_s1093" style="position:absolute;width:4572;height:4572;visibility:visible;mso-wrap-style:square;v-text-anchor:middle" o:gfxdata="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" fillcolor="white [3212]" strokecolor="black [3213]" strokeweight="1pt"/>
-                    <v:rect id="Rectangle 83" o:spid="_x0000_s1094" style="position:absolute;left:9144;width:4572;height:4572;visibility:visible;mso-wrap-style:square;v-text-anchor:middle" o:gfxdata="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" fillcolor="black [3213]" strokecolor="black [3213]" strokeweight="1pt"/>
+                    <v:rect id="Rectangle 83" o:spid="_x0000_s1094" style="position:absolute;left:9144;width:4572;height:4572;visibility:visible;mso-wrap-style:square;v-text-anchor:middle" o:gfxdata="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" filled="f" strokecolor="black [3213]" strokeweight="1pt"/>
                     <v:rect id="Rectangle 84" o:spid="_x0000_s1095" style="position:absolute;left:13716;width:4572;height:4572;visibility:visible;mso-wrap-style:square;v-text-anchor:middle" o:gfxdata="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" fillcolor="white [3212]" strokecolor="black [3213]" strokeweight="1pt"/>
                     <v:rect id="Rectangle 85" o:spid="_x0000_s1096" style="position:absolute;left:18288;width:4572;height:4572;visibility:visible;mso-wrap-style:square;v-text-anchor:middle" o:gfxdata="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" fillcolor="white [3212]" strokecolor="black [3213]" strokeweight="1pt"/>
                     <v:rect id="Rectangle 86" o:spid="_x0000_s1097" style="position:absolute;left:22860;width:4572;height:4572;visibility:visible;mso-wrap-style:square;v-text-anchor:middle" o:gfxdata="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" fillcolor="white [3212]" strokecolor="black [3213]" strokeweight="1pt"/>
                     <v:rect id="Rectangle 87" o:spid="_x0000_s1098" style="position:absolute;left:27432;width:4572;height:4572;visibility:visible;mso-wrap-style:square;v-text-anchor:middle" o:gfxdata="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" fillcolor="white [3212]" strokecolor="black [3213]" strokeweight="1pt"/>
                     <v:rect id="Rectangle 88" o:spid="_x0000_s1099" style="position:absolute;left:32004;width:4572;height:4572;visibility:visible;mso-wrap-style:square;v-text-anchor:middle" o:gfxdata="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" fillcolor="white [3212]" strokecolor="black [3213]" strokeweight="1pt"/>
-                    <v:rect id="Rectangle 1516675884" o:spid="_x0000_s1100" style="position:absolute;left:4572;width:4572;height:4572;visibility:visible;mso-wrap-style:square;v-text-anchor:middle" o:gfxdata="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" fillcolor="black [3213]" strokecolor="black [3213]" strokeweight="1pt"/>
+                    <v:rect id="Rectangle 1516675884" o:spid="_x0000_s1100" style="position:absolute;left:4572;width:4572;height:4572;visibility:visible;mso-wrap-style:square;v-text-anchor:middle" o:gfxdata="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" filled="f" strokecolor="black [3213]" strokeweight="1pt"/>
                   </v:group>
                 </v:group>
               </v:group>
@@ -3248,6 +3240,116 @@
           <w:rFonts w:ascii="Garamond" w:hAnsi="Garamond"/>
         </w:rPr>
       </w:pPr>
+      <w:r>
+        <w:rPr>
+          <w:rFonts w:ascii="Garamond" w:hAnsi="Garamond"/>
+          <w:noProof/>
+        </w:rPr>
+        <mc:AlternateContent>
+          <mc:Choice Requires="wps">
+            <w:drawing>
+              <wp:anchor distT="0" distB="0" distL="114300" distR="114300" simplePos="0" relativeHeight="251816960" behindDoc="0" locked="0" layoutInCell="1" allowOverlap="1" wp14:anchorId="4A7A891B" wp14:editId="1057C0C4">
+                <wp:simplePos x="0" y="0"/>
+                <wp:positionH relativeFrom="column">
+                  <wp:posOffset>192193</wp:posOffset>
+                </wp:positionH>
+                <wp:positionV relativeFrom="paragraph">
+                  <wp:posOffset>93345</wp:posOffset>
+                </wp:positionV>
+                <wp:extent cx="998220" cy="245110"/>
+                <wp:effectExtent l="0" t="0" r="5080" b="0"/>
+                <wp:wrapNone/>
+                <wp:docPr id="337972126" name="Text Box 1"/>
+                <wp:cNvGraphicFramePr/>
+                <a:graphic xmlns:a="http://schemas.openxmlformats.org/drawingml/2006/main">
+                  <a:graphicData uri="http://schemas.microsoft.com/office/word/2010/wordprocessingShape">
+                    <wps:wsp>
+                      <wps:cNvSpPr txBox="1"/>
+                      <wps:spPr>
+                        <a:xfrm>
+                          <a:off x="0" y="0"/>
+                          <a:ext cx="998220" cy="245110"/>
+                        </a:xfrm>
+                        <a:prstGeom prst="rect">
+                          <a:avLst/>
+                        </a:prstGeom>
+                        <a:solidFill>
+                          <a:schemeClr val="lt1"/>
+                        </a:solidFill>
+                        <a:ln w="6350">
+                          <a:noFill/>
+                        </a:ln>
+                      </wps:spPr>
+                      <wps:txbx>
+                        <w:txbxContent>
+                          <w:p>
+                            <w:pPr>
+                              <w:jc w:val="center"/>
+                              <w:rPr>
+                                <w:sz w:val="20"/>
+                                <w:szCs w:val="20"/>
+                              </w:rPr>
+                            </w:pPr>
+                            <w:proofErr w:type="spellStart"/>
+                            <w:r>
+                              <w:rPr>
+                                <w:sz w:val="20"/>
+                                <w:szCs w:val="20"/>
+                              </w:rPr>
+                              <w:t>maze_entrance</w:t>
+                            </w:r>
+                            <w:proofErr w:type="spellEnd"/>
+                          </w:p>
+                        </w:txbxContent>
+                      </wps:txbx>
+                      <wps:bodyPr rot="0" spcFirstLastPara="0" vertOverflow="overflow" horzOverflow="overflow" vert="horz" wrap="square" lIns="91440" tIns="45720" rIns="91440" bIns="45720" numCol="1" spcCol="0" rtlCol="0" fromWordArt="0" anchor="t" anchorCtr="0" forceAA="0" compatLnSpc="1">
+                        <a:prstTxWarp prst="textNoShape">
+                          <a:avLst/>
+                        </a:prstTxWarp>
+                        <a:noAutofit/>
+                      </wps:bodyPr>
+                    </wps:wsp>
+                  </a:graphicData>
+                </a:graphic>
+                <wp14:sizeRelH relativeFrom="margin">
+                  <wp14:pctWidth>0</wp14:pctWidth>
+                </wp14:sizeRelH>
+                <wp14:sizeRelV relativeFrom="margin">
+                  <wp14:pctHeight>0</wp14:pctHeight>
+                </wp14:sizeRelV>
+              </wp:anchor>
+            </w:drawing>
+          </mc:Choice>
+          <mc:Fallback>
+            <w:pict>
+              <v:shape w14:anchorId="4A7A891B" id="Text Box 1" o:spid="_x0000_s1101" type="#_x0000_t202" style="position:absolute;left:0;text-align:left;margin-left:15.15pt;margin-top:7.35pt;width:78.6pt;height:19.3pt;z-index:251816960;visibility:visible;mso-wrap-style:square;mso-width-percent:0;mso-height-percent:0;mso-wrap-distance-left:9pt;mso-wrap-distance-top:0;mso-wrap-distance-right:9pt;mso-wrap-distance-bottom:0;mso-position-horizontal:absolute;mso-position-horizontal-relative:text;mso-position-vertical:absolute;mso-position-vertical-relative:text;mso-width-percent:0;mso-height-percent:0;mso-width-relative:margin;mso-height-relative:margin;v-text-anchor:top" o:gfxdata="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" fillcolor="white [3201]" stroked="f" strokeweight=".5pt">
+                <v:textbox>
+                  <w:txbxContent>
+                    <w:p>
+                      <w:pPr>
+                        <w:jc w:val="center"/>
+                        <w:rPr>
+                          <w:sz w:val="20"/>
+                          <w:szCs w:val="20"/>
+                        </w:rPr>
+                      </w:pPr>
+                      <w:proofErr w:type="spellStart"/>
+                      <w:r>
+                        <w:rPr>
+                          <w:sz w:val="20"/>
+                          <w:szCs w:val="20"/>
+                        </w:rPr>
+                        <w:t>maze_entrance</w:t>
+                      </w:r>
+                      <w:proofErr w:type="spellEnd"/>
+                    </w:p>
+                  </w:txbxContent>
+                </v:textbox>
+              </v:shape>
+            </w:pict>
+          </mc:Fallback>
+        </mc:AlternateContent>
+      </w:r>
     </w:p>
     <w:p>
       <w:pPr>
@@ -3256,38 +3358,6 @@
           <w:rFonts w:ascii="Garamond" w:hAnsi="Garamond"/>
         </w:rPr>
       </w:pPr>
-    </w:p>
-    <w:p>
-      <w:pPr>
-        <w:jc w:val="center"/>
-        <w:rPr>
-          <w:rFonts w:ascii="Garamond" w:hAnsi="Garamond"/>
-        </w:rPr>
-      </w:pPr>
-    </w:p>
-    <w:p>
-      <w:pPr>
-        <w:jc w:val="center"/>
-        <w:rPr>
-          <w:rFonts w:ascii="Garamond" w:hAnsi="Garamond"/>
-        </w:rPr>
-      </w:pPr>
-    </w:p>
-    <w:p>
-      <w:pPr>
-        <w:jc w:val="center"/>
-        <w:rPr>
-          <w:rFonts w:ascii="Garamond" w:hAnsi="Garamond"/>
-        </w:rPr>
-      </w:pPr>
-    </w:p>
-    <w:p>
-      <w:pPr>
-        <w:jc w:val="center"/>
-        <w:rPr>
-          <w:rFonts w:ascii="Garamond" w:hAnsi="Garamond"/>
-        </w:rPr>
-      </w:pPr>
       <w:r>
         <w:rPr>
           <w:rFonts w:ascii="Garamond" w:hAnsi="Garamond"/>
@@ -3296,18 +3366,18 @@
         <mc:AlternateContent>
           <mc:Choice Requires="wps">
             <w:drawing>
-              <wp:anchor distT="0" distB="0" distL="114300" distR="114300" simplePos="0" relativeHeight="251808768" behindDoc="0" locked="0" layoutInCell="1" allowOverlap="1" wp14:anchorId="161A8F34" wp14:editId="2A4A4C68">
+              <wp:anchor distT="0" distB="0" distL="114300" distR="114300" simplePos="0" relativeHeight="251817984" behindDoc="0" locked="0" layoutInCell="1" allowOverlap="1" wp14:anchorId="2286A226" wp14:editId="50256B15">
                 <wp:simplePos x="0" y="0"/>
                 <wp:positionH relativeFrom="column">
-                  <wp:posOffset>751417</wp:posOffset>
+                  <wp:posOffset>304801</wp:posOffset>
                 </wp:positionH>
                 <wp:positionV relativeFrom="paragraph">
-                  <wp:posOffset>80010</wp:posOffset>
+                  <wp:posOffset>158750</wp:posOffset>
                 </wp:positionV>
-                <wp:extent cx="254000" cy="270510"/>
-                <wp:effectExtent l="0" t="0" r="12700" b="8890"/>
+                <wp:extent cx="761788" cy="135890"/>
+                <wp:effectExtent l="0" t="12700" r="26035" b="29210"/>
                 <wp:wrapNone/>
-                <wp:docPr id="151377688" name="Smiley Face 1"/>
+                <wp:docPr id="941209796" name="Right Arrow 2"/>
                 <wp:cNvGraphicFramePr/>
                 <a:graphic xmlns:a="http://schemas.openxmlformats.org/drawingml/2006/main">
                   <a:graphicData uri="http://schemas.microsoft.com/office/word/2010/wordprocessingShape">
@@ -3316,12 +3386,10 @@
                       <wps:spPr>
                         <a:xfrm>
                           <a:off x="0" y="0"/>
-                          <a:ext cx="254000" cy="270510"/>
+                          <a:ext cx="761788" cy="135890"/>
                         </a:xfrm>
-                        <a:prstGeom prst="smileyFace">
-                          <a:avLst>
-                            <a:gd name="adj" fmla="val 4653"/>
-                          </a:avLst>
+                        <a:prstGeom prst="rightArrow">
+                          <a:avLst/>
                         </a:prstGeom>
                       </wps:spPr>
                       <wps:style>
@@ -3349,30 +3417,31 @@
                     </wps:wsp>
                   </a:graphicData>
                 </a:graphic>
-                <wp14:sizeRelV relativeFrom="margin">
-                  <wp14:pctHeight>0</wp14:pctHeight>
-                </wp14:sizeRelV>
+                <wp14:sizeRelH relativeFrom="margin">
+                  <wp14:pctWidth>0</wp14:pctWidth>
+                </wp14:sizeRelH>
               </wp:anchor>
             </w:drawing>
           </mc:Choice>
           <mc:Fallback>
             <w:pict>
-              <v:shapetype w14:anchorId="3A47C0D7" id="_x0000_t96" coordsize="21600,21600" o:spt="96" adj="17520" path="m10800,qx,10800,10800,21600,21600,10800,10800,xem7340,6445qx6215,7570,7340,8695,8465,7570,7340,6445xnfem14260,6445qx13135,7570,14260,8695,15385,7570,14260,6445xnfem4960@0c8853@3,12747@3,16640@0nfe">
+              <v:shapetype w14:anchorId="59BEF142" id="_x0000_t13" coordsize="21600,21600" o:spt="13" adj="16200,5400" path="m@0,l@0@1,0@1,0@2@0@2@0,21600,21600,10800xe">
+                <v:stroke joinstyle="miter"/>
                 <v:formulas>
-                  <v:f eqn="sum 33030 0 #0"/>
-                  <v:f eqn="prod #0 4 3"/>
-                  <v:f eqn="prod @0 1 3"/>
-                  <v:f eqn="sum @1 0 @2"/>
+                  <v:f eqn="val #0"/>
+                  <v:f eqn="val #1"/>
+                  <v:f eqn="sum height 0 #1"/>
+                  <v:f eqn="sum 10800 0 #1"/>
+                  <v:f eqn="sum width 0 #0"/>
+                  <v:f eqn="prod @4 @3 10800"/>
+                  <v:f eqn="sum width 0 @5"/>
                 </v:formulas>
-                <v:path o:extrusionok="f" gradientshapeok="t" o:connecttype="custom" o:connectlocs="10800,0;3163,3163;0,10800;3163,18437;10800,21600;18437,18437;21600,10800;18437,3163" textboxrect="3163,3163,18437,18437"/>
+                <v:path o:connecttype="custom" o:connectlocs="@0,0;0,10800;@0,21600;21600,10800" o:connectangles="270,180,90,0" textboxrect="0,@1,@6,@2"/>
                 <v:handles>
-                  <v:h position="center,#0" yrange="15510,17520"/>
+                  <v:h position="#0,#1" xrange="0,21600" yrange="0,10800"/>
                 </v:handles>
-                <o:complex v:ext="view"/>
               </v:shapetype>
-              <v:shape id="Smiley Face 1" o:spid="_x0000_s1026" type="#_x0000_t96" style="position:absolute;margin-left:59.15pt;margin-top:6.3pt;width:20pt;height:21.3pt;z-index:251808768;visibility:visible;mso-wrap-style:square;mso-height-percent:0;mso-wrap-distance-left:9pt;mso-wrap-distance-top:0;mso-wrap-distance-right:9pt;mso-wrap-distance-bottom:0;mso-position-horizontal:absolute;mso-position-horizontal-relative:text;mso-position-vertical:absolute;mso-position-vertical-relative:text;mso-height-percent:0;mso-height-relative:margin;v-text-anchor:middle" o:gfxdata="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" fillcolor="#4472c4 [3204]" strokecolor="#09101d [484]" strokeweight="1pt">
-                <v:stroke joinstyle="miter"/>
-              </v:shape>
+              <v:shape id="Right Arrow 2" o:spid="_x0000_s1026" type="#_x0000_t13" style="position:absolute;margin-left:24pt;margin-top:12.5pt;width:60pt;height:10.7pt;z-index:251817984;visibility:visible;mso-wrap-style:square;mso-width-percent:0;mso-wrap-distance-left:9pt;mso-wrap-distance-top:0;mso-wrap-distance-right:9pt;mso-wrap-distance-bottom:0;mso-position-horizontal:absolute;mso-position-horizontal-relative:text;mso-position-vertical:absolute;mso-position-vertical-relative:text;mso-width-percent:0;mso-width-relative:margin;v-text-anchor:middle" o:gfxdata="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" adj="19673" fillcolor="#4472c4 [3204]" strokecolor="#09101d [484]" strokeweight="1pt"/>
             </w:pict>
           </mc:Fallback>
         </mc:AlternateContent>
@@ -3393,326 +3462,6 @@
           <w:rFonts w:ascii="Garamond" w:hAnsi="Garamond"/>
         </w:rPr>
       </w:pPr>
-      <w:r>
-        <w:rPr>
-          <w:rFonts w:ascii="Garamond" w:hAnsi="Garamond"/>
-          <w:noProof/>
-        </w:rPr>
-        <mc:AlternateContent>
-          <mc:Choice Requires="wps">
-            <w:drawing>
-              <wp:anchor distT="0" distB="0" distL="114300" distR="114300" simplePos="0" relativeHeight="251813888" behindDoc="0" locked="0" layoutInCell="1" allowOverlap="1" wp14:anchorId="3C16C9B2" wp14:editId="1911257E">
-                <wp:simplePos x="0" y="0"/>
-                <wp:positionH relativeFrom="column">
-                  <wp:posOffset>889000</wp:posOffset>
-                </wp:positionH>
-                <wp:positionV relativeFrom="paragraph">
-                  <wp:posOffset>150495</wp:posOffset>
-                </wp:positionV>
-                <wp:extent cx="118533" cy="186055"/>
-                <wp:effectExtent l="0" t="0" r="21590" b="17145"/>
-                <wp:wrapNone/>
-                <wp:docPr id="1022826268" name="Straight Connector 6"/>
-                <wp:cNvGraphicFramePr/>
-                <a:graphic xmlns:a="http://schemas.openxmlformats.org/drawingml/2006/main">
-                  <a:graphicData uri="http://schemas.microsoft.com/office/word/2010/wordprocessingShape">
-                    <wps:wsp>
-                      <wps:cNvCnPr/>
-                      <wps:spPr>
-                        <a:xfrm>
-                          <a:off x="0" y="0"/>
-                          <a:ext cx="118533" cy="186055"/>
-                        </a:xfrm>
-                        <a:prstGeom prst="line">
-                          <a:avLst/>
-                        </a:prstGeom>
-                      </wps:spPr>
-                      <wps:style>
-                        <a:lnRef idx="1">
-                          <a:schemeClr val="accent1"/>
-                        </a:lnRef>
-                        <a:fillRef idx="0">
-                          <a:schemeClr val="accent1"/>
-                        </a:fillRef>
-                        <a:effectRef idx="0">
-                          <a:schemeClr val="accent1"/>
-                        </a:effectRef>
-                        <a:fontRef idx="minor">
-                          <a:schemeClr val="tx1"/>
-                        </a:fontRef>
-                      </wps:style>
-                      <wps:bodyPr/>
-                    </wps:wsp>
-                  </a:graphicData>
-                </a:graphic>
-              </wp:anchor>
-            </w:drawing>
-          </mc:Choice>
-          <mc:Fallback>
-            <w:pict>
-              <v:line w14:anchorId="11E32514" id="Straight Connector 6" o:spid="_x0000_s1026" style="position:absolute;z-index:251813888;visibility:visible;mso-wrap-style:square;mso-wrap-distance-left:9pt;mso-wrap-distance-top:0;mso-wrap-distance-right:9pt;mso-wrap-distance-bottom:0;mso-position-horizontal:absolute;mso-position-horizontal-relative:text;mso-position-vertical:absolute;mso-position-vertical-relative:text" from="70pt,11.85pt" to="79.35pt,26.5pt" o:gfxdata="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" strokecolor="#4472c4 [3204]" strokeweight=".5pt">
-                <v:stroke joinstyle="miter"/>
-              </v:line>
-            </w:pict>
-          </mc:Fallback>
-        </mc:AlternateContent>
-      </w:r>
-      <w:r>
-        <w:rPr>
-          <w:rFonts w:ascii="Garamond" w:hAnsi="Garamond"/>
-          <w:noProof/>
-        </w:rPr>
-        <mc:AlternateContent>
-          <mc:Choice Requires="wps">
-            <w:drawing>
-              <wp:anchor distT="0" distB="0" distL="114300" distR="114300" simplePos="0" relativeHeight="251812864" behindDoc="0" locked="0" layoutInCell="1" allowOverlap="1" wp14:anchorId="787A4074" wp14:editId="168FCDA5">
-                <wp:simplePos x="0" y="0"/>
-                <wp:positionH relativeFrom="column">
-                  <wp:posOffset>753533</wp:posOffset>
-                </wp:positionH>
-                <wp:positionV relativeFrom="paragraph">
-                  <wp:posOffset>150495</wp:posOffset>
-                </wp:positionV>
-                <wp:extent cx="135467" cy="186055"/>
-                <wp:effectExtent l="0" t="0" r="17145" b="17145"/>
-                <wp:wrapNone/>
-                <wp:docPr id="446443979" name="Straight Connector 5"/>
-                <wp:cNvGraphicFramePr/>
-                <a:graphic xmlns:a="http://schemas.openxmlformats.org/drawingml/2006/main">
-                  <a:graphicData uri="http://schemas.microsoft.com/office/word/2010/wordprocessingShape">
-                    <wps:wsp>
-                      <wps:cNvCnPr/>
-                      <wps:spPr>
-                        <a:xfrm flipH="1">
-                          <a:off x="0" y="0"/>
-                          <a:ext cx="135467" cy="186055"/>
-                        </a:xfrm>
-                        <a:prstGeom prst="line">
-                          <a:avLst/>
-                        </a:prstGeom>
-                      </wps:spPr>
-                      <wps:style>
-                        <a:lnRef idx="1">
-                          <a:schemeClr val="accent1"/>
-                        </a:lnRef>
-                        <a:fillRef idx="0">
-                          <a:schemeClr val="accent1"/>
-                        </a:fillRef>
-                        <a:effectRef idx="0">
-                          <a:schemeClr val="accent1"/>
-                        </a:effectRef>
-                        <a:fontRef idx="minor">
-                          <a:schemeClr val="tx1"/>
-                        </a:fontRef>
-                      </wps:style>
-                      <wps:bodyPr/>
-                    </wps:wsp>
-                  </a:graphicData>
-                </a:graphic>
-              </wp:anchor>
-            </w:drawing>
-          </mc:Choice>
-          <mc:Fallback>
-            <w:pict>
-              <v:line w14:anchorId="46010AB6" id="Straight Connector 5" o:spid="_x0000_s1026" style="position:absolute;flip:x;z-index:251812864;visibility:visible;mso-wrap-style:square;mso-wrap-distance-left:9pt;mso-wrap-distance-top:0;mso-wrap-distance-right:9pt;mso-wrap-distance-bottom:0;mso-position-horizontal:absolute;mso-position-horizontal-relative:text;mso-position-vertical:absolute;mso-position-vertical-relative:text" from="59.35pt,11.85pt" to="70pt,26.5pt" o:gfxdata="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" strokecolor="#4472c4 [3204]" strokeweight=".5pt">
-                <v:stroke joinstyle="miter"/>
-              </v:line>
-            </w:pict>
-          </mc:Fallback>
-        </mc:AlternateContent>
-      </w:r>
-      <w:r>
-        <w:rPr>
-          <w:rFonts w:ascii="Garamond" w:hAnsi="Garamond"/>
-          <w:noProof/>
-        </w:rPr>
-        <mc:AlternateContent>
-          <mc:Choice Requires="wps">
-            <w:drawing>
-              <wp:anchor distT="0" distB="0" distL="114300" distR="114300" simplePos="0" relativeHeight="251811840" behindDoc="0" locked="0" layoutInCell="1" allowOverlap="1" wp14:anchorId="1B71C626" wp14:editId="2BE8D7D2">
-                <wp:simplePos x="0" y="0"/>
-                <wp:positionH relativeFrom="column">
-                  <wp:posOffset>889000</wp:posOffset>
-                </wp:positionH>
-                <wp:positionV relativeFrom="paragraph">
-                  <wp:posOffset>31750</wp:posOffset>
-                </wp:positionV>
-                <wp:extent cx="203200" cy="67310"/>
-                <wp:effectExtent l="0" t="0" r="12700" b="21590"/>
-                <wp:wrapNone/>
-                <wp:docPr id="1503052316" name="Straight Connector 4"/>
-                <wp:cNvGraphicFramePr/>
-                <a:graphic xmlns:a="http://schemas.openxmlformats.org/drawingml/2006/main">
-                  <a:graphicData uri="http://schemas.microsoft.com/office/word/2010/wordprocessingShape">
-                    <wps:wsp>
-                      <wps:cNvCnPr/>
-                      <wps:spPr>
-                        <a:xfrm flipV="1">
-                          <a:off x="0" y="0"/>
-                          <a:ext cx="203200" cy="67310"/>
-                        </a:xfrm>
-                        <a:prstGeom prst="line">
-                          <a:avLst/>
-                        </a:prstGeom>
-                      </wps:spPr>
-                      <wps:style>
-                        <a:lnRef idx="1">
-                          <a:schemeClr val="accent1"/>
-                        </a:lnRef>
-                        <a:fillRef idx="0">
-                          <a:schemeClr val="accent1"/>
-                        </a:fillRef>
-                        <a:effectRef idx="0">
-                          <a:schemeClr val="accent1"/>
-                        </a:effectRef>
-                        <a:fontRef idx="minor">
-                          <a:schemeClr val="tx1"/>
-                        </a:fontRef>
-                      </wps:style>
-                      <wps:bodyPr/>
-                    </wps:wsp>
-                  </a:graphicData>
-                </a:graphic>
-              </wp:anchor>
-            </w:drawing>
-          </mc:Choice>
-          <mc:Fallback>
-            <w:pict>
-              <v:line w14:anchorId="09C1FFD8" id="Straight Connector 4" o:spid="_x0000_s1026" style="position:absolute;flip:y;z-index:251811840;visibility:visible;mso-wrap-style:square;mso-wrap-distance-left:9pt;mso-wrap-distance-top:0;mso-wrap-distance-right:9pt;mso-wrap-distance-bottom:0;mso-position-horizontal:absolute;mso-position-horizontal-relative:text;mso-position-vertical:absolute;mso-position-vertical-relative:text" from="70pt,2.5pt" to="86pt,7.8pt" o:gfxdata="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" strokecolor="#4472c4 [3204]" strokeweight=".5pt">
-                <v:stroke joinstyle="miter"/>
-              </v:line>
-            </w:pict>
-          </mc:Fallback>
-        </mc:AlternateContent>
-      </w:r>
-      <w:r>
-        <w:rPr>
-          <w:rFonts w:ascii="Garamond" w:hAnsi="Garamond"/>
-          <w:noProof/>
-        </w:rPr>
-        <mc:AlternateContent>
-          <mc:Choice Requires="wps">
-            <w:drawing>
-              <wp:anchor distT="0" distB="0" distL="114300" distR="114300" simplePos="0" relativeHeight="251810816" behindDoc="0" locked="0" layoutInCell="1" allowOverlap="1" wp14:anchorId="12F5BC66" wp14:editId="2C307ACD">
-                <wp:simplePos x="0" y="0"/>
-                <wp:positionH relativeFrom="column">
-                  <wp:posOffset>753533</wp:posOffset>
-                </wp:positionH>
-                <wp:positionV relativeFrom="paragraph">
-                  <wp:posOffset>57150</wp:posOffset>
-                </wp:positionV>
-                <wp:extent cx="135467" cy="42333"/>
-                <wp:effectExtent l="0" t="0" r="17145" b="21590"/>
-                <wp:wrapNone/>
-                <wp:docPr id="1912740112" name="Straight Connector 3"/>
-                <wp:cNvGraphicFramePr/>
-                <a:graphic xmlns:a="http://schemas.openxmlformats.org/drawingml/2006/main">
-                  <a:graphicData uri="http://schemas.microsoft.com/office/word/2010/wordprocessingShape">
-                    <wps:wsp>
-                      <wps:cNvCnPr/>
-                      <wps:spPr>
-                        <a:xfrm flipH="1" flipV="1">
-                          <a:off x="0" y="0"/>
-                          <a:ext cx="135467" cy="42333"/>
-                        </a:xfrm>
-                        <a:prstGeom prst="line">
-                          <a:avLst/>
-                        </a:prstGeom>
-                      </wps:spPr>
-                      <wps:style>
-                        <a:lnRef idx="1">
-                          <a:schemeClr val="accent1"/>
-                        </a:lnRef>
-                        <a:fillRef idx="0">
-                          <a:schemeClr val="accent1"/>
-                        </a:fillRef>
-                        <a:effectRef idx="0">
-                          <a:schemeClr val="accent1"/>
-                        </a:effectRef>
-                        <a:fontRef idx="minor">
-                          <a:schemeClr val="tx1"/>
-                        </a:fontRef>
-                      </wps:style>
-                      <wps:bodyPr/>
-                    </wps:wsp>
-                  </a:graphicData>
-                </a:graphic>
-              </wp:anchor>
-            </w:drawing>
-          </mc:Choice>
-          <mc:Fallback>
-            <w:pict>
-              <v:line w14:anchorId="29537736" id="Straight Connector 3" o:spid="_x0000_s1026" style="position:absolute;flip:x y;z-index:251810816;visibility:visible;mso-wrap-style:square;mso-wrap-distance-left:9pt;mso-wrap-distance-top:0;mso-wrap-distance-right:9pt;mso-wrap-distance-bottom:0;mso-position-horizontal:absolute;mso-position-horizontal-relative:text;mso-position-vertical:absolute;mso-position-vertical-relative:text" from="59.35pt,4.5pt" to="70pt,7.85pt" o:gfxdata="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" strokecolor="#4472c4 [3204]" strokeweight=".5pt">
-                <v:stroke joinstyle="miter"/>
-              </v:line>
-            </w:pict>
-          </mc:Fallback>
-        </mc:AlternateContent>
-      </w:r>
-      <w:r>
-        <w:rPr>
-          <w:rFonts w:ascii="Garamond" w:hAnsi="Garamond"/>
-          <w:noProof/>
-        </w:rPr>
-        <mc:AlternateContent>
-          <mc:Choice Requires="wps">
-            <w:drawing>
-              <wp:anchor distT="0" distB="0" distL="114300" distR="114300" simplePos="0" relativeHeight="251809792" behindDoc="0" locked="0" layoutInCell="1" allowOverlap="1" wp14:anchorId="7595B63B" wp14:editId="137D8F5B">
-                <wp:simplePos x="0" y="0"/>
-                <wp:positionH relativeFrom="column">
-                  <wp:posOffset>889000</wp:posOffset>
-                </wp:positionH>
-                <wp:positionV relativeFrom="paragraph">
-                  <wp:posOffset>5927</wp:posOffset>
-                </wp:positionV>
-                <wp:extent cx="0" cy="144356"/>
-                <wp:effectExtent l="0" t="0" r="12700" b="8255"/>
-                <wp:wrapNone/>
-                <wp:docPr id="133475865" name="Straight Connector 2"/>
-                <wp:cNvGraphicFramePr/>
-                <a:graphic xmlns:a="http://schemas.openxmlformats.org/drawingml/2006/main">
-                  <a:graphicData uri="http://schemas.microsoft.com/office/word/2010/wordprocessingShape">
-                    <wps:wsp>
-                      <wps:cNvCnPr/>
-                      <wps:spPr>
-                        <a:xfrm flipV="1">
-                          <a:off x="0" y="0"/>
-                          <a:ext cx="0" cy="144356"/>
-                        </a:xfrm>
-                        <a:prstGeom prst="line">
-                          <a:avLst/>
-                        </a:prstGeom>
-                      </wps:spPr>
-                      <wps:style>
-                        <a:lnRef idx="1">
-                          <a:schemeClr val="accent1"/>
-                        </a:lnRef>
-                        <a:fillRef idx="0">
-                          <a:schemeClr val="accent1"/>
-                        </a:fillRef>
-                        <a:effectRef idx="0">
-                          <a:schemeClr val="accent1"/>
-                        </a:effectRef>
-                        <a:fontRef idx="minor">
-                          <a:schemeClr val="tx1"/>
-                        </a:fontRef>
-                      </wps:style>
-                      <wps:bodyPr/>
-                    </wps:wsp>
-                  </a:graphicData>
-                </a:graphic>
-              </wp:anchor>
-            </w:drawing>
-          </mc:Choice>
-          <mc:Fallback>
-            <w:pict>
-              <v:line w14:anchorId="56AE5B5D" id="Straight Connector 2" o:spid="_x0000_s1026" style="position:absolute;flip:y;z-index:251809792;visibility:visible;mso-wrap-style:square;mso-wrap-distance-left:9pt;mso-wrap-distance-top:0;mso-wrap-distance-right:9pt;mso-wrap-distance-bottom:0;mso-position-horizontal:absolute;mso-position-horizontal-relative:text;mso-position-vertical:absolute;mso-position-vertical-relative:text" from="70pt,.45pt" to="70pt,11.8pt" o:gfxdata="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" strokecolor="#4472c4 [3204]" strokeweight=".5pt">
-                <v:stroke joinstyle="miter"/>
-              </v:line>
-            </w:pict>
-          </mc:Fallback>
-        </mc:AlternateContent>
-      </w:r>
     </w:p>
     <w:p>
       <w:pPr>
@@ -3913,6 +3662,38 @@
           <w:rFonts w:ascii="Garamond" w:hAnsi="Garamond"/>
         </w:rPr>
       </w:pPr>
+    </w:p>
+    <w:p>
+      <w:pPr>
+        <w:jc w:val="center"/>
+        <w:rPr>
+          <w:rFonts w:ascii="Garamond" w:hAnsi="Garamond"/>
+        </w:rPr>
+      </w:pPr>
+    </w:p>
+    <w:p>
+      <w:pPr>
+        <w:jc w:val="center"/>
+        <w:rPr>
+          <w:rFonts w:ascii="Garamond" w:hAnsi="Garamond"/>
+        </w:rPr>
+      </w:pPr>
+    </w:p>
+    <w:p>
+      <w:pPr>
+        <w:jc w:val="center"/>
+        <w:rPr>
+          <w:rFonts w:ascii="Garamond" w:hAnsi="Garamond"/>
+        </w:rPr>
+      </w:pPr>
+    </w:p>
+    <w:p>
+      <w:pPr>
+        <w:jc w:val="center"/>
+        <w:rPr>
+          <w:rFonts w:ascii="Garamond" w:hAnsi="Garamond"/>
+        </w:rPr>
+      </w:pPr>
       <w:r>
         <w:rPr>
           <w:rFonts w:ascii="Garamond" w:hAnsi="Garamond"/>
@@ -3948,6 +3729,13 @@
         </w:rPr>
         <w:t xml:space="preserve"> back to the beginning if you get lost.</w:t>
       </w:r>
+    </w:p>
+    <w:p>
+      <w:pPr>
+        <w:rPr>
+          <w:rFonts w:ascii="Garamond" w:hAnsi="Garamond"/>
+        </w:rPr>
+      </w:pPr>
     </w:p>
     <w:sectPr>
       <w:pgSz w:w="12240" w:h="15840"/>
@@ -4386,6 +4174,17 @@
     <w:semiHidden/>
     <w:unhideWhenUsed/>
   </w:style>
+  <w:style w:type="paragraph" w:styleId="ListParagraph">
+    <w:name w:val="List Paragraph"/>
+    <w:basedOn w:val="Normal"/>
+    <w:uiPriority w:val="34"/>
+    <w:qFormat/>
+    <w:rsid w:val="008D6CA4"/>
+    <w:pPr>
+      <w:ind w:left="720"/>
+      <w:contextualSpacing/>
+    </w:pPr>
+  </w:style>
 </w:styles>
 </file>
 

</xml_diff>

<commit_message>
Finalized clues. Added "redo page" to terminal maze
</commit_message>
<xml_diff>
--- a/clues/01_terminal_maze.docx
+++ b/clues/01_terminal_maze.docx
@@ -102,7 +102,7 @@
         <mc:AlternateContent>
           <mc:Choice Requires="wpg">
             <w:drawing>
-              <wp:anchor distT="0" distB="0" distL="114300" distR="114300" simplePos="0" relativeHeight="251819008" behindDoc="0" locked="0" layoutInCell="1" allowOverlap="1" wp14:anchorId="16D56424" wp14:editId="17173F7F">
+              <wp:anchor distT="0" distB="0" distL="114300" distR="114300" simplePos="0" relativeHeight="251819008" behindDoc="0" locked="0" layoutInCell="1" allowOverlap="1" wp14:anchorId="16D56424" wp14:editId="54F872F8">
                 <wp:simplePos x="0" y="0"/>
                 <wp:positionH relativeFrom="column">
                   <wp:posOffset>1176655</wp:posOffset>
@@ -3657,7 +3657,6 @@
     </w:p>
     <w:p>
       <w:pPr>
-        <w:jc w:val="center"/>
         <w:rPr>
           <w:rFonts w:ascii="Garamond" w:hAnsi="Garamond"/>
         </w:rPr>
@@ -3670,10 +3669,221 @@
           <w:rFonts w:ascii="Garamond" w:hAnsi="Garamond"/>
         </w:rPr>
       </w:pPr>
+      <w:r>
+        <w:rPr>
+          <w:rFonts w:ascii="Garamond" w:hAnsi="Garamond"/>
+        </w:rPr>
+        <w:t xml:space="preserve">Hint: Type </w:t>
+      </w:r>
+      <w:proofErr w:type="spellStart"/>
+      <w:r>
+        <w:rPr>
+          <w:rFonts w:ascii="Menlo" w:hAnsi="Menlo" w:cs="Menlo"/>
+          <w:highlight w:val="lightGray"/>
+        </w:rPr>
+        <w:t>pwd</w:t>
+      </w:r>
+      <w:proofErr w:type="spellEnd"/>
+      <w:r>
+        <w:rPr>
+          <w:rFonts w:ascii="Garamond" w:hAnsi="Garamond"/>
+        </w:rPr>
+        <w:t xml:space="preserve"> before going through the maze so you can </w:t>
+      </w:r>
+      <w:proofErr w:type="spellStart"/>
+      <w:r>
+        <w:rPr>
+          <w:rFonts w:ascii="Garamond" w:hAnsi="Garamond"/>
+        </w:rPr>
+        <w:t>apparate</w:t>
+      </w:r>
+      <w:proofErr w:type="spellEnd"/>
+      <w:r>
+        <w:rPr>
+          <w:rFonts w:ascii="Garamond" w:hAnsi="Garamond"/>
+        </w:rPr>
+        <w:t xml:space="preserve"> back to the beginning if you get lost.</w:t>
+      </w:r>
+    </w:p>
+    <w:p>
+      <w:pPr>
+        <w:rPr>
+          <w:rFonts w:ascii="Garamond" w:hAnsi="Garamond"/>
+        </w:rPr>
+      </w:pPr>
+      <w:r>
+        <w:rPr>
+          <w:rFonts w:ascii="Garamond" w:hAnsi="Garamond"/>
+          <w:noProof/>
+          <w:sz w:val="40"/>
+          <w:szCs w:val="40"/>
+        </w:rPr>
+        <mc:AlternateContent>
+          <mc:Choice Requires="wps">
+            <w:drawing>
+              <wp:anchor distT="0" distB="0" distL="114300" distR="114300" simplePos="0" relativeHeight="251824128" behindDoc="0" locked="0" layoutInCell="1" allowOverlap="1" wp14:anchorId="0BF524B7" wp14:editId="23B382F2">
+                <wp:simplePos x="0" y="0"/>
+                <wp:positionH relativeFrom="column">
+                  <wp:posOffset>0</wp:posOffset>
+                </wp:positionH>
+                <wp:positionV relativeFrom="paragraph">
+                  <wp:posOffset>732790</wp:posOffset>
+                </wp:positionV>
+                <wp:extent cx="6032500" cy="368300"/>
+                <wp:effectExtent l="0" t="0" r="12700" b="12700"/>
+                <wp:wrapNone/>
+                <wp:docPr id="32522183" name="Text Box 1"/>
+                <wp:cNvGraphicFramePr/>
+                <a:graphic xmlns:a="http://schemas.openxmlformats.org/drawingml/2006/main">
+                  <a:graphicData uri="http://schemas.microsoft.com/office/word/2010/wordprocessingShape">
+                    <wps:wsp>
+                      <wps:cNvSpPr txBox="1"/>
+                      <wps:spPr>
+                        <a:xfrm>
+                          <a:off x="0" y="0"/>
+                          <a:ext cx="6032500" cy="368300"/>
+                        </a:xfrm>
+                        <a:prstGeom prst="rect">
+                          <a:avLst/>
+                        </a:prstGeom>
+                        <a:solidFill>
+                          <a:schemeClr val="lt1"/>
+                        </a:solidFill>
+                        <a:ln w="6350">
+                          <a:solidFill>
+                            <a:schemeClr val="tx1"/>
+                          </a:solidFill>
+                        </a:ln>
+                      </wps:spPr>
+                      <wps:txbx>
+                        <w:txbxContent>
+                          <w:p>
+                            <w:pPr>
+                              <w:jc w:val="center"/>
+                              <w:rPr>
+                                <w:sz w:val="32"/>
+                                <w:szCs w:val="32"/>
+                                <w14:textOutline w14:w="9525" w14:cap="rnd" w14:cmpd="sng" w14:algn="ctr">
+                                  <w14:solidFill>
+                                    <w14:schemeClr w14:val="tx1"/>
+                                  </w14:solidFill>
+                                  <w14:prstDash w14:val="solid"/>
+                                  <w14:bevel/>
+                                </w14:textOutline>
+                              </w:rPr>
+                            </w:pPr>
+                            <w:r>
+                              <w:rPr>
+                                <w:sz w:val="32"/>
+                                <w:szCs w:val="32"/>
+                                <w14:textOutline w14:w="9525" w14:cap="rnd" w14:cmpd="sng" w14:algn="ctr">
+                                  <w14:solidFill>
+                                    <w14:schemeClr w14:val="tx1"/>
+                                  </w14:solidFill>
+                                  <w14:prstDash w14:val="solid"/>
+                                  <w14:bevel/>
+                                </w14:textOutline>
+                              </w:rPr>
+                              <w:t>Front</w:t>
+                            </w:r>
+                          </w:p>
+                        </w:txbxContent>
+                      </wps:txbx>
+                      <wps:bodyPr rot="0" spcFirstLastPara="0" vertOverflow="overflow" horzOverflow="overflow" vert="horz" wrap="square" lIns="91440" tIns="45720" rIns="91440" bIns="45720" numCol="1" spcCol="0" rtlCol="0" fromWordArt="0" anchor="t" anchorCtr="0" forceAA="0" compatLnSpc="1">
+                        <a:prstTxWarp prst="textNoShape">
+                          <a:avLst/>
+                        </a:prstTxWarp>
+                        <a:noAutofit/>
+                      </wps:bodyPr>
+                    </wps:wsp>
+                  </a:graphicData>
+                </a:graphic>
+                <wp14:sizeRelH relativeFrom="margin">
+                  <wp14:pctWidth>0</wp14:pctWidth>
+                </wp14:sizeRelH>
+                <wp14:sizeRelV relativeFrom="margin">
+                  <wp14:pctHeight>0</wp14:pctHeight>
+                </wp14:sizeRelV>
+              </wp:anchor>
+            </w:drawing>
+          </mc:Choice>
+          <mc:Fallback>
+            <w:pict>
+              <v:shape w14:anchorId="0BF524B7" id="_x0000_s1102" type="#_x0000_t202" style="position:absolute;margin-left:0;margin-top:57.7pt;width:475pt;height:29pt;z-index:251824128;visibility:visible;mso-wrap-style:square;mso-width-percent:0;mso-height-percent:0;mso-wrap-distance-left:9pt;mso-wrap-distance-top:0;mso-wrap-distance-right:9pt;mso-wrap-distance-bottom:0;mso-position-horizontal:absolute;mso-position-horizontal-relative:text;mso-position-vertical:absolute;mso-position-vertical-relative:text;mso-width-percent:0;mso-height-percent:0;mso-width-relative:margin;mso-height-relative:margin;v-text-anchor:top" o:gfxdata="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" fillcolor="white [3201]" strokecolor="black [3213]" strokeweight=".5pt">
+                <v:textbox>
+                  <w:txbxContent>
+                    <w:p>
+                      <w:pPr>
+                        <w:jc w:val="center"/>
+                        <w:rPr>
+                          <w:sz w:val="32"/>
+                          <w:szCs w:val="32"/>
+                          <w14:textOutline w14:w="9525" w14:cap="rnd" w14:cmpd="sng" w14:algn="ctr">
+                            <w14:solidFill>
+                              <w14:schemeClr w14:val="tx1"/>
+                            </w14:solidFill>
+                            <w14:prstDash w14:val="solid"/>
+                            <w14:bevel/>
+                          </w14:textOutline>
+                        </w:rPr>
+                      </w:pPr>
+                      <w:r>
+                        <w:rPr>
+                          <w:sz w:val="32"/>
+                          <w:szCs w:val="32"/>
+                          <w14:textOutline w14:w="9525" w14:cap="rnd" w14:cmpd="sng" w14:algn="ctr">
+                            <w14:solidFill>
+                              <w14:schemeClr w14:val="tx1"/>
+                            </w14:solidFill>
+                            <w14:prstDash w14:val="solid"/>
+                            <w14:bevel/>
+                          </w14:textOutline>
+                        </w:rPr>
+                        <w:t>Front</w:t>
+                      </w:r>
+                    </w:p>
+                  </w:txbxContent>
+                </v:textbox>
+              </v:shape>
+            </w:pict>
+          </mc:Fallback>
+        </mc:AlternateContent>
+      </w:r>
+      <w:r>
+        <w:rPr>
+          <w:rFonts w:ascii="Garamond" w:hAnsi="Garamond"/>
+        </w:rPr>
+        <w:br w:type="page"/>
+      </w:r>
     </w:p>
     <w:p>
       <w:pPr>
         <w:jc w:val="center"/>
+        <w:rPr>
+          <w:rFonts w:ascii="Garamond" w:hAnsi="Garamond"/>
+          <w:sz w:val="40"/>
+          <w:szCs w:val="40"/>
+        </w:rPr>
+      </w:pPr>
+      <w:r>
+        <w:rPr>
+          <w:rFonts w:ascii="Garamond" w:hAnsi="Garamond"/>
+          <w:sz w:val="40"/>
+          <w:szCs w:val="40"/>
+        </w:rPr>
+        <w:lastRenderedPageBreak/>
+        <w:t>Just in case you make a mistake….</w:t>
+      </w:r>
+    </w:p>
+    <w:p>
+      <w:pPr>
+        <w:rPr>
+          <w:rFonts w:ascii="Garamond" w:hAnsi="Garamond"/>
+        </w:rPr>
+      </w:pPr>
+    </w:p>
+    <w:p>
+      <w:pPr>
         <w:rPr>
           <w:rFonts w:ascii="Garamond" w:hAnsi="Garamond"/>
         </w:rPr>
@@ -3686,6 +3896,12 @@
           <w:rFonts w:ascii="Garamond" w:hAnsi="Garamond"/>
         </w:rPr>
       </w:pPr>
+      <w:r>
+        <w:rPr>
+          <w:rFonts w:ascii="Garamond" w:hAnsi="Garamond"/>
+        </w:rPr>
+        <w:t>0000000001010110110101000111010001001110010010100111101100000000</w:t>
+      </w:r>
     </w:p>
     <w:p>
       <w:pPr>
@@ -3694,50 +3910,3646 @@
           <w:rFonts w:ascii="Garamond" w:hAnsi="Garamond"/>
         </w:rPr>
       </w:pPr>
+    </w:p>
+    <w:p>
+      <w:pPr>
+        <w:jc w:val="center"/>
+        <w:rPr>
+          <w:rFonts w:ascii="Garamond" w:hAnsi="Garamond"/>
+        </w:rPr>
+      </w:pPr>
       <w:r>
         <w:rPr>
           <w:rFonts w:ascii="Garamond" w:hAnsi="Garamond"/>
-        </w:rPr>
-        <w:t xml:space="preserve">Hint: Type </w:t>
-      </w:r>
-      <w:proofErr w:type="spellStart"/>
-      <w:r>
-        <w:rPr>
-          <w:rFonts w:ascii="Menlo" w:hAnsi="Menlo" w:cs="Menlo"/>
-          <w:highlight w:val="lightGray"/>
-        </w:rPr>
-        <w:t>pwd</w:t>
-      </w:r>
-      <w:proofErr w:type="spellEnd"/>
-      <w:r>
-        <w:rPr>
-          <w:rFonts w:ascii="Garamond" w:hAnsi="Garamond"/>
-        </w:rPr>
-        <w:t xml:space="preserve"> before going through the maze so you can </w:t>
-      </w:r>
-      <w:proofErr w:type="spellStart"/>
-      <w:r>
-        <w:rPr>
-          <w:rFonts w:ascii="Garamond" w:hAnsi="Garamond"/>
-        </w:rPr>
-        <w:t>apparate</w:t>
-      </w:r>
-      <w:proofErr w:type="spellEnd"/>
-      <w:r>
-        <w:rPr>
-          <w:rFonts w:ascii="Garamond" w:hAnsi="Garamond"/>
-        </w:rPr>
-        <w:t xml:space="preserve"> back to the beginning if you get lost.</w:t>
+          <w:noProof/>
+        </w:rPr>
+        <mc:AlternateContent>
+          <mc:Choice Requires="wpg">
+            <w:drawing>
+              <wp:anchor distT="0" distB="0" distL="114300" distR="114300" simplePos="0" relativeHeight="251823104" behindDoc="0" locked="0" layoutInCell="1" allowOverlap="1" wp14:anchorId="641F867D" wp14:editId="287763C5">
+                <wp:simplePos x="0" y="0"/>
+                <wp:positionH relativeFrom="column">
+                  <wp:posOffset>1176655</wp:posOffset>
+                </wp:positionH>
+                <wp:positionV relativeFrom="paragraph">
+                  <wp:posOffset>105410</wp:posOffset>
+                </wp:positionV>
+                <wp:extent cx="3657600" cy="4356100"/>
+                <wp:effectExtent l="0" t="0" r="12700" b="0"/>
+                <wp:wrapNone/>
+                <wp:docPr id="1557416064" name="Group 10"/>
+                <wp:cNvGraphicFramePr/>
+                <a:graphic xmlns:a="http://schemas.openxmlformats.org/drawingml/2006/main">
+                  <a:graphicData uri="http://schemas.microsoft.com/office/word/2010/wordprocessingGroup">
+                    <wpg:wgp>
+                      <wpg:cNvGrpSpPr/>
+                      <wpg:grpSpPr>
+                        <a:xfrm>
+                          <a:off x="0" y="0"/>
+                          <a:ext cx="3657600" cy="4356100"/>
+                          <a:chOff x="0" y="0"/>
+                          <a:chExt cx="3657600" cy="4356100"/>
+                        </a:xfrm>
+                      </wpg:grpSpPr>
+                      <wps:wsp>
+                        <wps:cNvPr id="1511731885" name="Text Box 1511731885"/>
+                        <wps:cNvSpPr txBox="1"/>
+                        <wps:spPr>
+                          <a:xfrm>
+                            <a:off x="685800" y="3962400"/>
+                            <a:ext cx="2438400" cy="393700"/>
+                          </a:xfrm>
+                          <a:prstGeom prst="rect">
+                            <a:avLst/>
+                          </a:prstGeom>
+                          <a:noFill/>
+                          <a:ln w="6350">
+                            <a:noFill/>
+                          </a:ln>
+                        </wps:spPr>
+                        <wps:txbx>
+                          <w:txbxContent>
+                            <w:p>
+                              <w:pPr>
+                                <w:jc w:val="center"/>
+                                <w:rPr>
+                                  <w:rFonts w:ascii="Garamond" w:hAnsi="Garamond" w:cs="Al Bayan"/>
+                                  <w:b/>
+                                  <w:bCs/>
+                                </w:rPr>
+                              </w:pPr>
+                              <w:r>
+                                <w:rPr>
+                                  <w:rFonts w:ascii="Garamond" w:hAnsi="Garamond" w:cs="Al Bayan"/>
+                                  <w:b/>
+                                  <w:bCs/>
+                                </w:rPr>
+                                <w:t xml:space="preserve">8x8 </w:t>
+                              </w:r>
+                              <w:proofErr w:type="spellStart"/>
+                              <w:r>
+                                <w:rPr>
+                                  <w:rFonts w:ascii="Garamond" w:hAnsi="Garamond" w:cs="Al Bayan"/>
+                                  <w:b/>
+                                  <w:bCs/>
+                                </w:rPr>
+                                <w:t>Bit</w:t>
+                              </w:r>
+                              <w:r>
+                                <w:rPr>
+                                  <w:rFonts w:ascii="Garamond" w:hAnsi="Garamond" w:cs="Al Bayan"/>
+                                  <w:b/>
+                                  <w:bCs/>
+                                </w:rPr>
+                                <w:t>Pic</w:t>
+                              </w:r>
+                              <w:proofErr w:type="spellEnd"/>
+                              <w:r>
+                                <w:rPr>
+                                  <w:rFonts w:ascii="Garamond" w:hAnsi="Garamond" w:cs="Al Bayan"/>
+                                  <w:b/>
+                                  <w:bCs/>
+                                </w:rPr>
+                                <w:t xml:space="preserve"> (64 total Pixels)</w:t>
+                              </w:r>
+                            </w:p>
+                          </w:txbxContent>
+                        </wps:txbx>
+                        <wps:bodyPr rot="0" spcFirstLastPara="0" vertOverflow="overflow" horzOverflow="overflow" vert="horz" wrap="square" lIns="91440" tIns="45720" rIns="91440" bIns="45720" numCol="1" spcCol="0" rtlCol="0" fromWordArt="0" anchor="t" anchorCtr="0" forceAA="0" compatLnSpc="1">
+                          <a:prstTxWarp prst="textNoShape">
+                            <a:avLst/>
+                          </a:prstTxWarp>
+                          <a:noAutofit/>
+                        </wps:bodyPr>
+                      </wps:wsp>
+                      <wpg:grpSp>
+                        <wpg:cNvPr id="295622471" name="Group 9"/>
+                        <wpg:cNvGrpSpPr/>
+                        <wpg:grpSpPr>
+                          <a:xfrm>
+                            <a:off x="0" y="0"/>
+                            <a:ext cx="3657600" cy="3657600"/>
+                            <a:chOff x="0" y="0"/>
+                            <a:chExt cx="3657600" cy="3657600"/>
+                          </a:xfrm>
+                        </wpg:grpSpPr>
+                        <wpg:grpSp>
+                          <wpg:cNvPr id="2064599361" name="Group 1"/>
+                          <wpg:cNvGrpSpPr/>
+                          <wpg:grpSpPr>
+                            <a:xfrm>
+                              <a:off x="0" y="0"/>
+                              <a:ext cx="3657600" cy="457200"/>
+                              <a:chOff x="0" y="0"/>
+                              <a:chExt cx="3657600" cy="457200"/>
+                            </a:xfrm>
+                          </wpg:grpSpPr>
+                          <wps:wsp>
+                            <wps:cNvPr id="1647866626" name="Rectangle 1647866626"/>
+                            <wps:cNvSpPr/>
+                            <wps:spPr>
+                              <a:xfrm>
+                                <a:off x="0" y="0"/>
+                                <a:ext cx="457200" cy="457200"/>
+                              </a:xfrm>
+                              <a:prstGeom prst="rect">
+                                <a:avLst/>
+                              </a:prstGeom>
+                              <a:solidFill>
+                                <a:schemeClr val="bg1"/>
+                              </a:solidFill>
+                              <a:ln>
+                                <a:solidFill>
+                                  <a:schemeClr val="tx1"/>
+                                </a:solidFill>
+                              </a:ln>
+                            </wps:spPr>
+                            <wps:style>
+                              <a:lnRef idx="2">
+                                <a:schemeClr val="accent1">
+                                  <a:shade val="50000"/>
+                                </a:schemeClr>
+                              </a:lnRef>
+                              <a:fillRef idx="1">
+                                <a:schemeClr val="accent1"/>
+                              </a:fillRef>
+                              <a:effectRef idx="0">
+                                <a:schemeClr val="accent1"/>
+                              </a:effectRef>
+                              <a:fontRef idx="minor">
+                                <a:schemeClr val="lt1"/>
+                              </a:fontRef>
+                            </wps:style>
+                            <wps:bodyPr rot="0" spcFirstLastPara="0" vertOverflow="overflow" horzOverflow="overflow" vert="horz" wrap="square" lIns="91440" tIns="45720" rIns="91440" bIns="45720" numCol="1" spcCol="0" rtlCol="0" fromWordArt="0" anchor="ctr" anchorCtr="0" forceAA="0" compatLnSpc="1">
+                              <a:prstTxWarp prst="textNoShape">
+                                <a:avLst/>
+                              </a:prstTxWarp>
+                              <a:noAutofit/>
+                            </wps:bodyPr>
+                          </wps:wsp>
+                          <wps:wsp>
+                            <wps:cNvPr id="1637388425" name="Rectangle 1637388425"/>
+                            <wps:cNvSpPr/>
+                            <wps:spPr>
+                              <a:xfrm>
+                                <a:off x="457200" y="0"/>
+                                <a:ext cx="457200" cy="457200"/>
+                              </a:xfrm>
+                              <a:prstGeom prst="rect">
+                                <a:avLst/>
+                              </a:prstGeom>
+                              <a:solidFill>
+                                <a:schemeClr val="bg1"/>
+                              </a:solidFill>
+                              <a:ln>
+                                <a:solidFill>
+                                  <a:schemeClr val="tx1"/>
+                                </a:solidFill>
+                              </a:ln>
+                            </wps:spPr>
+                            <wps:style>
+                              <a:lnRef idx="2">
+                                <a:schemeClr val="accent1">
+                                  <a:shade val="50000"/>
+                                </a:schemeClr>
+                              </a:lnRef>
+                              <a:fillRef idx="1">
+                                <a:schemeClr val="accent1"/>
+                              </a:fillRef>
+                              <a:effectRef idx="0">
+                                <a:schemeClr val="accent1"/>
+                              </a:effectRef>
+                              <a:fontRef idx="minor">
+                                <a:schemeClr val="lt1"/>
+                              </a:fontRef>
+                            </wps:style>
+                            <wps:bodyPr rot="0" spcFirstLastPara="0" vertOverflow="overflow" horzOverflow="overflow" vert="horz" wrap="square" lIns="91440" tIns="45720" rIns="91440" bIns="45720" numCol="1" spcCol="0" rtlCol="0" fromWordArt="0" anchor="ctr" anchorCtr="0" forceAA="0" compatLnSpc="1">
+                              <a:prstTxWarp prst="textNoShape">
+                                <a:avLst/>
+                              </a:prstTxWarp>
+                              <a:noAutofit/>
+                            </wps:bodyPr>
+                          </wps:wsp>
+                          <wps:wsp>
+                            <wps:cNvPr id="2016423319" name="Rectangle 2016423319"/>
+                            <wps:cNvSpPr/>
+                            <wps:spPr>
+                              <a:xfrm>
+                                <a:off x="914400" y="0"/>
+                                <a:ext cx="457200" cy="457200"/>
+                              </a:xfrm>
+                              <a:prstGeom prst="rect">
+                                <a:avLst/>
+                              </a:prstGeom>
+                              <a:solidFill>
+                                <a:schemeClr val="bg1"/>
+                              </a:solidFill>
+                              <a:ln>
+                                <a:solidFill>
+                                  <a:schemeClr val="tx1"/>
+                                </a:solidFill>
+                              </a:ln>
+                            </wps:spPr>
+                            <wps:style>
+                              <a:lnRef idx="2">
+                                <a:schemeClr val="accent1">
+                                  <a:shade val="50000"/>
+                                </a:schemeClr>
+                              </a:lnRef>
+                              <a:fillRef idx="1">
+                                <a:schemeClr val="accent1"/>
+                              </a:fillRef>
+                              <a:effectRef idx="0">
+                                <a:schemeClr val="accent1"/>
+                              </a:effectRef>
+                              <a:fontRef idx="minor">
+                                <a:schemeClr val="lt1"/>
+                              </a:fontRef>
+                            </wps:style>
+                            <wps:bodyPr rot="0" spcFirstLastPara="0" vertOverflow="overflow" horzOverflow="overflow" vert="horz" wrap="square" lIns="91440" tIns="45720" rIns="91440" bIns="45720" numCol="1" spcCol="0" rtlCol="0" fromWordArt="0" anchor="ctr" anchorCtr="0" forceAA="0" compatLnSpc="1">
+                              <a:prstTxWarp prst="textNoShape">
+                                <a:avLst/>
+                              </a:prstTxWarp>
+                              <a:noAutofit/>
+                            </wps:bodyPr>
+                          </wps:wsp>
+                          <wps:wsp>
+                            <wps:cNvPr id="11366117" name="Rectangle 11366117"/>
+                            <wps:cNvSpPr/>
+                            <wps:spPr>
+                              <a:xfrm>
+                                <a:off x="1371600" y="0"/>
+                                <a:ext cx="457200" cy="457200"/>
+                              </a:xfrm>
+                              <a:prstGeom prst="rect">
+                                <a:avLst/>
+                              </a:prstGeom>
+                              <a:solidFill>
+                                <a:schemeClr val="bg1"/>
+                              </a:solidFill>
+                              <a:ln>
+                                <a:solidFill>
+                                  <a:schemeClr val="tx1"/>
+                                </a:solidFill>
+                              </a:ln>
+                            </wps:spPr>
+                            <wps:style>
+                              <a:lnRef idx="2">
+                                <a:schemeClr val="accent1">
+                                  <a:shade val="50000"/>
+                                </a:schemeClr>
+                              </a:lnRef>
+                              <a:fillRef idx="1">
+                                <a:schemeClr val="accent1"/>
+                              </a:fillRef>
+                              <a:effectRef idx="0">
+                                <a:schemeClr val="accent1"/>
+                              </a:effectRef>
+                              <a:fontRef idx="minor">
+                                <a:schemeClr val="lt1"/>
+                              </a:fontRef>
+                            </wps:style>
+                            <wps:bodyPr rot="0" spcFirstLastPara="0" vertOverflow="overflow" horzOverflow="overflow" vert="horz" wrap="square" lIns="91440" tIns="45720" rIns="91440" bIns="45720" numCol="1" spcCol="0" rtlCol="0" fromWordArt="0" anchor="ctr" anchorCtr="0" forceAA="0" compatLnSpc="1">
+                              <a:prstTxWarp prst="textNoShape">
+                                <a:avLst/>
+                              </a:prstTxWarp>
+                              <a:noAutofit/>
+                            </wps:bodyPr>
+                          </wps:wsp>
+                          <wps:wsp>
+                            <wps:cNvPr id="1019966829" name="Rectangle 1019966829"/>
+                            <wps:cNvSpPr/>
+                            <wps:spPr>
+                              <a:xfrm>
+                                <a:off x="1828800" y="0"/>
+                                <a:ext cx="457200" cy="457200"/>
+                              </a:xfrm>
+                              <a:prstGeom prst="rect">
+                                <a:avLst/>
+                              </a:prstGeom>
+                              <a:solidFill>
+                                <a:schemeClr val="bg1"/>
+                              </a:solidFill>
+                              <a:ln>
+                                <a:solidFill>
+                                  <a:schemeClr val="tx1"/>
+                                </a:solidFill>
+                              </a:ln>
+                            </wps:spPr>
+                            <wps:style>
+                              <a:lnRef idx="2">
+                                <a:schemeClr val="accent1">
+                                  <a:shade val="50000"/>
+                                </a:schemeClr>
+                              </a:lnRef>
+                              <a:fillRef idx="1">
+                                <a:schemeClr val="accent1"/>
+                              </a:fillRef>
+                              <a:effectRef idx="0">
+                                <a:schemeClr val="accent1"/>
+                              </a:effectRef>
+                              <a:fontRef idx="minor">
+                                <a:schemeClr val="lt1"/>
+                              </a:fontRef>
+                            </wps:style>
+                            <wps:bodyPr rot="0" spcFirstLastPara="0" vertOverflow="overflow" horzOverflow="overflow" vert="horz" wrap="square" lIns="91440" tIns="45720" rIns="91440" bIns="45720" numCol="1" spcCol="0" rtlCol="0" fromWordArt="0" anchor="ctr" anchorCtr="0" forceAA="0" compatLnSpc="1">
+                              <a:prstTxWarp prst="textNoShape">
+                                <a:avLst/>
+                              </a:prstTxWarp>
+                              <a:noAutofit/>
+                            </wps:bodyPr>
+                          </wps:wsp>
+                          <wps:wsp>
+                            <wps:cNvPr id="1961310807" name="Rectangle 1961310807"/>
+                            <wps:cNvSpPr/>
+                            <wps:spPr>
+                              <a:xfrm>
+                                <a:off x="2286000" y="0"/>
+                                <a:ext cx="457200" cy="457200"/>
+                              </a:xfrm>
+                              <a:prstGeom prst="rect">
+                                <a:avLst/>
+                              </a:prstGeom>
+                              <a:solidFill>
+                                <a:schemeClr val="bg1"/>
+                              </a:solidFill>
+                              <a:ln>
+                                <a:solidFill>
+                                  <a:schemeClr val="tx1"/>
+                                </a:solidFill>
+                              </a:ln>
+                            </wps:spPr>
+                            <wps:style>
+                              <a:lnRef idx="2">
+                                <a:schemeClr val="accent1">
+                                  <a:shade val="50000"/>
+                                </a:schemeClr>
+                              </a:lnRef>
+                              <a:fillRef idx="1">
+                                <a:schemeClr val="accent1"/>
+                              </a:fillRef>
+                              <a:effectRef idx="0">
+                                <a:schemeClr val="accent1"/>
+                              </a:effectRef>
+                              <a:fontRef idx="minor">
+                                <a:schemeClr val="lt1"/>
+                              </a:fontRef>
+                            </wps:style>
+                            <wps:bodyPr rot="0" spcFirstLastPara="0" vertOverflow="overflow" horzOverflow="overflow" vert="horz" wrap="square" lIns="91440" tIns="45720" rIns="91440" bIns="45720" numCol="1" spcCol="0" rtlCol="0" fromWordArt="0" anchor="ctr" anchorCtr="0" forceAA="0" compatLnSpc="1">
+                              <a:prstTxWarp prst="textNoShape">
+                                <a:avLst/>
+                              </a:prstTxWarp>
+                              <a:noAutofit/>
+                            </wps:bodyPr>
+                          </wps:wsp>
+                          <wps:wsp>
+                            <wps:cNvPr id="1664915335" name="Rectangle 1664915335"/>
+                            <wps:cNvSpPr/>
+                            <wps:spPr>
+                              <a:xfrm>
+                                <a:off x="2743200" y="0"/>
+                                <a:ext cx="457200" cy="457200"/>
+                              </a:xfrm>
+                              <a:prstGeom prst="rect">
+                                <a:avLst/>
+                              </a:prstGeom>
+                              <a:solidFill>
+                                <a:schemeClr val="bg1"/>
+                              </a:solidFill>
+                              <a:ln>
+                                <a:solidFill>
+                                  <a:schemeClr val="tx1"/>
+                                </a:solidFill>
+                              </a:ln>
+                            </wps:spPr>
+                            <wps:style>
+                              <a:lnRef idx="2">
+                                <a:schemeClr val="accent1">
+                                  <a:shade val="50000"/>
+                                </a:schemeClr>
+                              </a:lnRef>
+                              <a:fillRef idx="1">
+                                <a:schemeClr val="accent1"/>
+                              </a:fillRef>
+                              <a:effectRef idx="0">
+                                <a:schemeClr val="accent1"/>
+                              </a:effectRef>
+                              <a:fontRef idx="minor">
+                                <a:schemeClr val="lt1"/>
+                              </a:fontRef>
+                            </wps:style>
+                            <wps:bodyPr rot="0" spcFirstLastPara="0" vertOverflow="overflow" horzOverflow="overflow" vert="horz" wrap="square" lIns="91440" tIns="45720" rIns="91440" bIns="45720" numCol="1" spcCol="0" rtlCol="0" fromWordArt="0" anchor="ctr" anchorCtr="0" forceAA="0" compatLnSpc="1">
+                              <a:prstTxWarp prst="textNoShape">
+                                <a:avLst/>
+                              </a:prstTxWarp>
+                              <a:noAutofit/>
+                            </wps:bodyPr>
+                          </wps:wsp>
+                          <wps:wsp>
+                            <wps:cNvPr id="1802606577" name="Rectangle 1802606577"/>
+                            <wps:cNvSpPr/>
+                            <wps:spPr>
+                              <a:xfrm>
+                                <a:off x="3200400" y="0"/>
+                                <a:ext cx="457200" cy="457200"/>
+                              </a:xfrm>
+                              <a:prstGeom prst="rect">
+                                <a:avLst/>
+                              </a:prstGeom>
+                              <a:solidFill>
+                                <a:schemeClr val="bg1"/>
+                              </a:solidFill>
+                              <a:ln>
+                                <a:solidFill>
+                                  <a:schemeClr val="tx1"/>
+                                </a:solidFill>
+                              </a:ln>
+                            </wps:spPr>
+                            <wps:style>
+                              <a:lnRef idx="2">
+                                <a:schemeClr val="accent1">
+                                  <a:shade val="50000"/>
+                                </a:schemeClr>
+                              </a:lnRef>
+                              <a:fillRef idx="1">
+                                <a:schemeClr val="accent1"/>
+                              </a:fillRef>
+                              <a:effectRef idx="0">
+                                <a:schemeClr val="accent1"/>
+                              </a:effectRef>
+                              <a:fontRef idx="minor">
+                                <a:schemeClr val="lt1"/>
+                              </a:fontRef>
+                            </wps:style>
+                            <wps:bodyPr rot="0" spcFirstLastPara="0" vertOverflow="overflow" horzOverflow="overflow" vert="horz" wrap="square" lIns="91440" tIns="45720" rIns="91440" bIns="45720" numCol="1" spcCol="0" rtlCol="0" fromWordArt="0" anchor="ctr" anchorCtr="0" forceAA="0" compatLnSpc="1">
+                              <a:prstTxWarp prst="textNoShape">
+                                <a:avLst/>
+                              </a:prstTxWarp>
+                              <a:noAutofit/>
+                            </wps:bodyPr>
+                          </wps:wsp>
+                        </wpg:grpSp>
+                        <wpg:grpSp>
+                          <wpg:cNvPr id="497968864" name="Group 2"/>
+                          <wpg:cNvGrpSpPr/>
+                          <wpg:grpSpPr>
+                            <a:xfrm>
+                              <a:off x="0" y="457200"/>
+                              <a:ext cx="3657600" cy="457200"/>
+                              <a:chOff x="0" y="0"/>
+                              <a:chExt cx="3657600" cy="457200"/>
+                            </a:xfrm>
+                          </wpg:grpSpPr>
+                          <wps:wsp>
+                            <wps:cNvPr id="1882944950" name="Rectangle 1882944950"/>
+                            <wps:cNvSpPr/>
+                            <wps:spPr>
+                              <a:xfrm>
+                                <a:off x="0" y="0"/>
+                                <a:ext cx="457200" cy="457200"/>
+                              </a:xfrm>
+                              <a:prstGeom prst="rect">
+                                <a:avLst/>
+                              </a:prstGeom>
+                              <a:solidFill>
+                                <a:schemeClr val="bg1"/>
+                              </a:solidFill>
+                              <a:ln>
+                                <a:solidFill>
+                                  <a:schemeClr val="tx1"/>
+                                </a:solidFill>
+                              </a:ln>
+                            </wps:spPr>
+                            <wps:style>
+                              <a:lnRef idx="2">
+                                <a:schemeClr val="accent1">
+                                  <a:shade val="50000"/>
+                                </a:schemeClr>
+                              </a:lnRef>
+                              <a:fillRef idx="1">
+                                <a:schemeClr val="accent1"/>
+                              </a:fillRef>
+                              <a:effectRef idx="0">
+                                <a:schemeClr val="accent1"/>
+                              </a:effectRef>
+                              <a:fontRef idx="minor">
+                                <a:schemeClr val="lt1"/>
+                              </a:fontRef>
+                            </wps:style>
+                            <wps:bodyPr rot="0" spcFirstLastPara="0" vertOverflow="overflow" horzOverflow="overflow" vert="horz" wrap="square" lIns="91440" tIns="45720" rIns="91440" bIns="45720" numCol="1" spcCol="0" rtlCol="0" fromWordArt="0" anchor="ctr" anchorCtr="0" forceAA="0" compatLnSpc="1">
+                              <a:prstTxWarp prst="textNoShape">
+                                <a:avLst/>
+                              </a:prstTxWarp>
+                              <a:noAutofit/>
+                            </wps:bodyPr>
+                          </wps:wsp>
+                          <wps:wsp>
+                            <wps:cNvPr id="477361552" name="Rectangle 477361552"/>
+                            <wps:cNvSpPr/>
+                            <wps:spPr>
+                              <a:xfrm>
+                                <a:off x="457200" y="0"/>
+                                <a:ext cx="457200" cy="457200"/>
+                              </a:xfrm>
+                              <a:prstGeom prst="rect">
+                                <a:avLst/>
+                              </a:prstGeom>
+                              <a:solidFill>
+                                <a:schemeClr val="bg1"/>
+                              </a:solidFill>
+                              <a:ln>
+                                <a:solidFill>
+                                  <a:schemeClr val="tx1"/>
+                                </a:solidFill>
+                              </a:ln>
+                            </wps:spPr>
+                            <wps:style>
+                              <a:lnRef idx="2">
+                                <a:schemeClr val="accent1">
+                                  <a:shade val="50000"/>
+                                </a:schemeClr>
+                              </a:lnRef>
+                              <a:fillRef idx="1">
+                                <a:schemeClr val="accent1"/>
+                              </a:fillRef>
+                              <a:effectRef idx="0">
+                                <a:schemeClr val="accent1"/>
+                              </a:effectRef>
+                              <a:fontRef idx="minor">
+                                <a:schemeClr val="lt1"/>
+                              </a:fontRef>
+                            </wps:style>
+                            <wps:bodyPr rot="0" spcFirstLastPara="0" vertOverflow="overflow" horzOverflow="overflow" vert="horz" wrap="square" lIns="91440" tIns="45720" rIns="91440" bIns="45720" numCol="1" spcCol="0" rtlCol="0" fromWordArt="0" anchor="ctr" anchorCtr="0" forceAA="0" compatLnSpc="1">
+                              <a:prstTxWarp prst="textNoShape">
+                                <a:avLst/>
+                              </a:prstTxWarp>
+                              <a:noAutofit/>
+                            </wps:bodyPr>
+                          </wps:wsp>
+                          <wps:wsp>
+                            <wps:cNvPr id="818996957" name="Rectangle 818996957"/>
+                            <wps:cNvSpPr/>
+                            <wps:spPr>
+                              <a:xfrm>
+                                <a:off x="914400" y="0"/>
+                                <a:ext cx="457200" cy="457200"/>
+                              </a:xfrm>
+                              <a:prstGeom prst="rect">
+                                <a:avLst/>
+                              </a:prstGeom>
+                              <a:solidFill>
+                                <a:schemeClr val="bg1"/>
+                              </a:solidFill>
+                              <a:ln>
+                                <a:solidFill>
+                                  <a:schemeClr val="tx1"/>
+                                </a:solidFill>
+                              </a:ln>
+                            </wps:spPr>
+                            <wps:style>
+                              <a:lnRef idx="2">
+                                <a:schemeClr val="accent1">
+                                  <a:shade val="50000"/>
+                                </a:schemeClr>
+                              </a:lnRef>
+                              <a:fillRef idx="1">
+                                <a:schemeClr val="accent1"/>
+                              </a:fillRef>
+                              <a:effectRef idx="0">
+                                <a:schemeClr val="accent1"/>
+                              </a:effectRef>
+                              <a:fontRef idx="minor">
+                                <a:schemeClr val="lt1"/>
+                              </a:fontRef>
+                            </wps:style>
+                            <wps:bodyPr rot="0" spcFirstLastPara="0" vertOverflow="overflow" horzOverflow="overflow" vert="horz" wrap="square" lIns="91440" tIns="45720" rIns="91440" bIns="45720" numCol="1" spcCol="0" rtlCol="0" fromWordArt="0" anchor="ctr" anchorCtr="0" forceAA="0" compatLnSpc="1">
+                              <a:prstTxWarp prst="textNoShape">
+                                <a:avLst/>
+                              </a:prstTxWarp>
+                              <a:noAutofit/>
+                            </wps:bodyPr>
+                          </wps:wsp>
+                          <wps:wsp>
+                            <wps:cNvPr id="867095304" name="Rectangle 867095304"/>
+                            <wps:cNvSpPr/>
+                            <wps:spPr>
+                              <a:xfrm>
+                                <a:off x="1371600" y="0"/>
+                                <a:ext cx="457200" cy="457200"/>
+                              </a:xfrm>
+                              <a:prstGeom prst="rect">
+                                <a:avLst/>
+                              </a:prstGeom>
+                              <a:solidFill>
+                                <a:schemeClr val="bg1"/>
+                              </a:solidFill>
+                              <a:ln>
+                                <a:solidFill>
+                                  <a:schemeClr val="tx1"/>
+                                </a:solidFill>
+                              </a:ln>
+                            </wps:spPr>
+                            <wps:style>
+                              <a:lnRef idx="2">
+                                <a:schemeClr val="accent1">
+                                  <a:shade val="50000"/>
+                                </a:schemeClr>
+                              </a:lnRef>
+                              <a:fillRef idx="1">
+                                <a:schemeClr val="accent1"/>
+                              </a:fillRef>
+                              <a:effectRef idx="0">
+                                <a:schemeClr val="accent1"/>
+                              </a:effectRef>
+                              <a:fontRef idx="minor">
+                                <a:schemeClr val="lt1"/>
+                              </a:fontRef>
+                            </wps:style>
+                            <wps:bodyPr rot="0" spcFirstLastPara="0" vertOverflow="overflow" horzOverflow="overflow" vert="horz" wrap="square" lIns="91440" tIns="45720" rIns="91440" bIns="45720" numCol="1" spcCol="0" rtlCol="0" fromWordArt="0" anchor="ctr" anchorCtr="0" forceAA="0" compatLnSpc="1">
+                              <a:prstTxWarp prst="textNoShape">
+                                <a:avLst/>
+                              </a:prstTxWarp>
+                              <a:noAutofit/>
+                            </wps:bodyPr>
+                          </wps:wsp>
+                          <wps:wsp>
+                            <wps:cNvPr id="825330198" name="Rectangle 825330198"/>
+                            <wps:cNvSpPr/>
+                            <wps:spPr>
+                              <a:xfrm>
+                                <a:off x="1828800" y="0"/>
+                                <a:ext cx="457200" cy="457200"/>
+                              </a:xfrm>
+                              <a:prstGeom prst="rect">
+                                <a:avLst/>
+                              </a:prstGeom>
+                              <a:solidFill>
+                                <a:schemeClr val="bg1"/>
+                              </a:solidFill>
+                              <a:ln>
+                                <a:solidFill>
+                                  <a:schemeClr val="tx1"/>
+                                </a:solidFill>
+                              </a:ln>
+                            </wps:spPr>
+                            <wps:style>
+                              <a:lnRef idx="2">
+                                <a:schemeClr val="accent1">
+                                  <a:shade val="50000"/>
+                                </a:schemeClr>
+                              </a:lnRef>
+                              <a:fillRef idx="1">
+                                <a:schemeClr val="accent1"/>
+                              </a:fillRef>
+                              <a:effectRef idx="0">
+                                <a:schemeClr val="accent1"/>
+                              </a:effectRef>
+                              <a:fontRef idx="minor">
+                                <a:schemeClr val="lt1"/>
+                              </a:fontRef>
+                            </wps:style>
+                            <wps:bodyPr rot="0" spcFirstLastPara="0" vertOverflow="overflow" horzOverflow="overflow" vert="horz" wrap="square" lIns="91440" tIns="45720" rIns="91440" bIns="45720" numCol="1" spcCol="0" rtlCol="0" fromWordArt="0" anchor="ctr" anchorCtr="0" forceAA="0" compatLnSpc="1">
+                              <a:prstTxWarp prst="textNoShape">
+                                <a:avLst/>
+                              </a:prstTxWarp>
+                              <a:noAutofit/>
+                            </wps:bodyPr>
+                          </wps:wsp>
+                          <wps:wsp>
+                            <wps:cNvPr id="1516454036" name="Rectangle 1516454036"/>
+                            <wps:cNvSpPr/>
+                            <wps:spPr>
+                              <a:xfrm>
+                                <a:off x="2286000" y="0"/>
+                                <a:ext cx="457200" cy="457200"/>
+                              </a:xfrm>
+                              <a:prstGeom prst="rect">
+                                <a:avLst/>
+                              </a:prstGeom>
+                              <a:solidFill>
+                                <a:schemeClr val="bg1"/>
+                              </a:solidFill>
+                              <a:ln>
+                                <a:solidFill>
+                                  <a:schemeClr val="tx1"/>
+                                </a:solidFill>
+                              </a:ln>
+                            </wps:spPr>
+                            <wps:style>
+                              <a:lnRef idx="2">
+                                <a:schemeClr val="accent1">
+                                  <a:shade val="50000"/>
+                                </a:schemeClr>
+                              </a:lnRef>
+                              <a:fillRef idx="1">
+                                <a:schemeClr val="accent1"/>
+                              </a:fillRef>
+                              <a:effectRef idx="0">
+                                <a:schemeClr val="accent1"/>
+                              </a:effectRef>
+                              <a:fontRef idx="minor">
+                                <a:schemeClr val="lt1"/>
+                              </a:fontRef>
+                            </wps:style>
+                            <wps:bodyPr rot="0" spcFirstLastPara="0" vertOverflow="overflow" horzOverflow="overflow" vert="horz" wrap="square" lIns="91440" tIns="45720" rIns="91440" bIns="45720" numCol="1" spcCol="0" rtlCol="0" fromWordArt="0" anchor="ctr" anchorCtr="0" forceAA="0" compatLnSpc="1">
+                              <a:prstTxWarp prst="textNoShape">
+                                <a:avLst/>
+                              </a:prstTxWarp>
+                              <a:noAutofit/>
+                            </wps:bodyPr>
+                          </wps:wsp>
+                          <wps:wsp>
+                            <wps:cNvPr id="1206939737" name="Rectangle 1206939737"/>
+                            <wps:cNvSpPr/>
+                            <wps:spPr>
+                              <a:xfrm>
+                                <a:off x="2743200" y="0"/>
+                                <a:ext cx="457200" cy="457200"/>
+                              </a:xfrm>
+                              <a:prstGeom prst="rect">
+                                <a:avLst/>
+                              </a:prstGeom>
+                              <a:solidFill>
+                                <a:schemeClr val="bg1"/>
+                              </a:solidFill>
+                              <a:ln>
+                                <a:solidFill>
+                                  <a:schemeClr val="tx1"/>
+                                </a:solidFill>
+                              </a:ln>
+                            </wps:spPr>
+                            <wps:style>
+                              <a:lnRef idx="2">
+                                <a:schemeClr val="accent1">
+                                  <a:shade val="50000"/>
+                                </a:schemeClr>
+                              </a:lnRef>
+                              <a:fillRef idx="1">
+                                <a:schemeClr val="accent1"/>
+                              </a:fillRef>
+                              <a:effectRef idx="0">
+                                <a:schemeClr val="accent1"/>
+                              </a:effectRef>
+                              <a:fontRef idx="minor">
+                                <a:schemeClr val="lt1"/>
+                              </a:fontRef>
+                            </wps:style>
+                            <wps:bodyPr rot="0" spcFirstLastPara="0" vertOverflow="overflow" horzOverflow="overflow" vert="horz" wrap="square" lIns="91440" tIns="45720" rIns="91440" bIns="45720" numCol="1" spcCol="0" rtlCol="0" fromWordArt="0" anchor="ctr" anchorCtr="0" forceAA="0" compatLnSpc="1">
+                              <a:prstTxWarp prst="textNoShape">
+                                <a:avLst/>
+                              </a:prstTxWarp>
+                              <a:noAutofit/>
+                            </wps:bodyPr>
+                          </wps:wsp>
+                          <wps:wsp>
+                            <wps:cNvPr id="1504129155" name="Rectangle 1504129155"/>
+                            <wps:cNvSpPr/>
+                            <wps:spPr>
+                              <a:xfrm>
+                                <a:off x="3200400" y="0"/>
+                                <a:ext cx="457200" cy="457200"/>
+                              </a:xfrm>
+                              <a:prstGeom prst="rect">
+                                <a:avLst/>
+                              </a:prstGeom>
+                              <a:solidFill>
+                                <a:schemeClr val="bg1"/>
+                              </a:solidFill>
+                              <a:ln>
+                                <a:solidFill>
+                                  <a:schemeClr val="tx1"/>
+                                </a:solidFill>
+                              </a:ln>
+                            </wps:spPr>
+                            <wps:style>
+                              <a:lnRef idx="2">
+                                <a:schemeClr val="accent1">
+                                  <a:shade val="50000"/>
+                                </a:schemeClr>
+                              </a:lnRef>
+                              <a:fillRef idx="1">
+                                <a:schemeClr val="accent1"/>
+                              </a:fillRef>
+                              <a:effectRef idx="0">
+                                <a:schemeClr val="accent1"/>
+                              </a:effectRef>
+                              <a:fontRef idx="minor">
+                                <a:schemeClr val="lt1"/>
+                              </a:fontRef>
+                            </wps:style>
+                            <wps:bodyPr rot="0" spcFirstLastPara="0" vertOverflow="overflow" horzOverflow="overflow" vert="horz" wrap="square" lIns="91440" tIns="45720" rIns="91440" bIns="45720" numCol="1" spcCol="0" rtlCol="0" fromWordArt="0" anchor="ctr" anchorCtr="0" forceAA="0" compatLnSpc="1">
+                              <a:prstTxWarp prst="textNoShape">
+                                <a:avLst/>
+                              </a:prstTxWarp>
+                              <a:noAutofit/>
+                            </wps:bodyPr>
+                          </wps:wsp>
+                        </wpg:grpSp>
+                        <wpg:grpSp>
+                          <wpg:cNvPr id="762262924" name="Group 3"/>
+                          <wpg:cNvGrpSpPr/>
+                          <wpg:grpSpPr>
+                            <a:xfrm>
+                              <a:off x="0" y="914400"/>
+                              <a:ext cx="3657600" cy="457200"/>
+                              <a:chOff x="0" y="0"/>
+                              <a:chExt cx="3657600" cy="457200"/>
+                            </a:xfrm>
+                          </wpg:grpSpPr>
+                          <wps:wsp>
+                            <wps:cNvPr id="1561205897" name="Rectangle 1561205897"/>
+                            <wps:cNvSpPr/>
+                            <wps:spPr>
+                              <a:xfrm>
+                                <a:off x="0" y="0"/>
+                                <a:ext cx="457200" cy="457200"/>
+                              </a:xfrm>
+                              <a:prstGeom prst="rect">
+                                <a:avLst/>
+                              </a:prstGeom>
+                              <a:solidFill>
+                                <a:schemeClr val="bg1"/>
+                              </a:solidFill>
+                              <a:ln>
+                                <a:solidFill>
+                                  <a:schemeClr val="tx1"/>
+                                </a:solidFill>
+                              </a:ln>
+                            </wps:spPr>
+                            <wps:style>
+                              <a:lnRef idx="2">
+                                <a:schemeClr val="accent1">
+                                  <a:shade val="50000"/>
+                                </a:schemeClr>
+                              </a:lnRef>
+                              <a:fillRef idx="1">
+                                <a:schemeClr val="accent1"/>
+                              </a:fillRef>
+                              <a:effectRef idx="0">
+                                <a:schemeClr val="accent1"/>
+                              </a:effectRef>
+                              <a:fontRef idx="minor">
+                                <a:schemeClr val="lt1"/>
+                              </a:fontRef>
+                            </wps:style>
+                            <wps:bodyPr rot="0" spcFirstLastPara="0" vertOverflow="overflow" horzOverflow="overflow" vert="horz" wrap="square" lIns="91440" tIns="45720" rIns="91440" bIns="45720" numCol="1" spcCol="0" rtlCol="0" fromWordArt="0" anchor="ctr" anchorCtr="0" forceAA="0" compatLnSpc="1">
+                              <a:prstTxWarp prst="textNoShape">
+                                <a:avLst/>
+                              </a:prstTxWarp>
+                              <a:noAutofit/>
+                            </wps:bodyPr>
+                          </wps:wsp>
+                          <wps:wsp>
+                            <wps:cNvPr id="200489414" name="Rectangle 200489414"/>
+                            <wps:cNvSpPr/>
+                            <wps:spPr>
+                              <a:xfrm>
+                                <a:off x="457200" y="0"/>
+                                <a:ext cx="457200" cy="457200"/>
+                              </a:xfrm>
+                              <a:prstGeom prst="rect">
+                                <a:avLst/>
+                              </a:prstGeom>
+                              <a:solidFill>
+                                <a:schemeClr val="bg1"/>
+                              </a:solidFill>
+                              <a:ln>
+                                <a:solidFill>
+                                  <a:schemeClr val="tx1"/>
+                                </a:solidFill>
+                              </a:ln>
+                            </wps:spPr>
+                            <wps:style>
+                              <a:lnRef idx="2">
+                                <a:schemeClr val="accent1">
+                                  <a:shade val="50000"/>
+                                </a:schemeClr>
+                              </a:lnRef>
+                              <a:fillRef idx="1">
+                                <a:schemeClr val="accent1"/>
+                              </a:fillRef>
+                              <a:effectRef idx="0">
+                                <a:schemeClr val="accent1"/>
+                              </a:effectRef>
+                              <a:fontRef idx="minor">
+                                <a:schemeClr val="lt1"/>
+                              </a:fontRef>
+                            </wps:style>
+                            <wps:bodyPr rot="0" spcFirstLastPara="0" vertOverflow="overflow" horzOverflow="overflow" vert="horz" wrap="square" lIns="91440" tIns="45720" rIns="91440" bIns="45720" numCol="1" spcCol="0" rtlCol="0" fromWordArt="0" anchor="ctr" anchorCtr="0" forceAA="0" compatLnSpc="1">
+                              <a:prstTxWarp prst="textNoShape">
+                                <a:avLst/>
+                              </a:prstTxWarp>
+                              <a:noAutofit/>
+                            </wps:bodyPr>
+                          </wps:wsp>
+                          <wps:wsp>
+                            <wps:cNvPr id="485704417" name="Rectangle 485704417"/>
+                            <wps:cNvSpPr/>
+                            <wps:spPr>
+                              <a:xfrm>
+                                <a:off x="914400" y="0"/>
+                                <a:ext cx="457200" cy="457200"/>
+                              </a:xfrm>
+                              <a:prstGeom prst="rect">
+                                <a:avLst/>
+                              </a:prstGeom>
+                              <a:solidFill>
+                                <a:schemeClr val="bg1"/>
+                              </a:solidFill>
+                              <a:ln>
+                                <a:solidFill>
+                                  <a:schemeClr val="tx1"/>
+                                </a:solidFill>
+                              </a:ln>
+                            </wps:spPr>
+                            <wps:style>
+                              <a:lnRef idx="2">
+                                <a:schemeClr val="accent1">
+                                  <a:shade val="50000"/>
+                                </a:schemeClr>
+                              </a:lnRef>
+                              <a:fillRef idx="1">
+                                <a:schemeClr val="accent1"/>
+                              </a:fillRef>
+                              <a:effectRef idx="0">
+                                <a:schemeClr val="accent1"/>
+                              </a:effectRef>
+                              <a:fontRef idx="minor">
+                                <a:schemeClr val="lt1"/>
+                              </a:fontRef>
+                            </wps:style>
+                            <wps:bodyPr rot="0" spcFirstLastPara="0" vertOverflow="overflow" horzOverflow="overflow" vert="horz" wrap="square" lIns="91440" tIns="45720" rIns="91440" bIns="45720" numCol="1" spcCol="0" rtlCol="0" fromWordArt="0" anchor="ctr" anchorCtr="0" forceAA="0" compatLnSpc="1">
+                              <a:prstTxWarp prst="textNoShape">
+                                <a:avLst/>
+                              </a:prstTxWarp>
+                              <a:noAutofit/>
+                            </wps:bodyPr>
+                          </wps:wsp>
+                          <wps:wsp>
+                            <wps:cNvPr id="424552448" name="Rectangle 424552448"/>
+                            <wps:cNvSpPr/>
+                            <wps:spPr>
+                              <a:xfrm>
+                                <a:off x="1371600" y="0"/>
+                                <a:ext cx="457200" cy="457200"/>
+                              </a:xfrm>
+                              <a:prstGeom prst="rect">
+                                <a:avLst/>
+                              </a:prstGeom>
+                              <a:solidFill>
+                                <a:schemeClr val="bg1"/>
+                              </a:solidFill>
+                              <a:ln>
+                                <a:solidFill>
+                                  <a:schemeClr val="tx1"/>
+                                </a:solidFill>
+                              </a:ln>
+                            </wps:spPr>
+                            <wps:style>
+                              <a:lnRef idx="2">
+                                <a:schemeClr val="accent1">
+                                  <a:shade val="50000"/>
+                                </a:schemeClr>
+                              </a:lnRef>
+                              <a:fillRef idx="1">
+                                <a:schemeClr val="accent1"/>
+                              </a:fillRef>
+                              <a:effectRef idx="0">
+                                <a:schemeClr val="accent1"/>
+                              </a:effectRef>
+                              <a:fontRef idx="minor">
+                                <a:schemeClr val="lt1"/>
+                              </a:fontRef>
+                            </wps:style>
+                            <wps:bodyPr rot="0" spcFirstLastPara="0" vertOverflow="overflow" horzOverflow="overflow" vert="horz" wrap="square" lIns="91440" tIns="45720" rIns="91440" bIns="45720" numCol="1" spcCol="0" rtlCol="0" fromWordArt="0" anchor="ctr" anchorCtr="0" forceAA="0" compatLnSpc="1">
+                              <a:prstTxWarp prst="textNoShape">
+                                <a:avLst/>
+                              </a:prstTxWarp>
+                              <a:noAutofit/>
+                            </wps:bodyPr>
+                          </wps:wsp>
+                          <wps:wsp>
+                            <wps:cNvPr id="1447532792" name="Rectangle 1447532792"/>
+                            <wps:cNvSpPr/>
+                            <wps:spPr>
+                              <a:xfrm>
+                                <a:off x="1828800" y="0"/>
+                                <a:ext cx="457200" cy="457200"/>
+                              </a:xfrm>
+                              <a:prstGeom prst="rect">
+                                <a:avLst/>
+                              </a:prstGeom>
+                              <a:solidFill>
+                                <a:schemeClr val="bg1"/>
+                              </a:solidFill>
+                              <a:ln>
+                                <a:solidFill>
+                                  <a:schemeClr val="tx1"/>
+                                </a:solidFill>
+                              </a:ln>
+                            </wps:spPr>
+                            <wps:style>
+                              <a:lnRef idx="2">
+                                <a:schemeClr val="accent1">
+                                  <a:shade val="50000"/>
+                                </a:schemeClr>
+                              </a:lnRef>
+                              <a:fillRef idx="1">
+                                <a:schemeClr val="accent1"/>
+                              </a:fillRef>
+                              <a:effectRef idx="0">
+                                <a:schemeClr val="accent1"/>
+                              </a:effectRef>
+                              <a:fontRef idx="minor">
+                                <a:schemeClr val="lt1"/>
+                              </a:fontRef>
+                            </wps:style>
+                            <wps:bodyPr rot="0" spcFirstLastPara="0" vertOverflow="overflow" horzOverflow="overflow" vert="horz" wrap="square" lIns="91440" tIns="45720" rIns="91440" bIns="45720" numCol="1" spcCol="0" rtlCol="0" fromWordArt="0" anchor="ctr" anchorCtr="0" forceAA="0" compatLnSpc="1">
+                              <a:prstTxWarp prst="textNoShape">
+                                <a:avLst/>
+                              </a:prstTxWarp>
+                              <a:noAutofit/>
+                            </wps:bodyPr>
+                          </wps:wsp>
+                          <wps:wsp>
+                            <wps:cNvPr id="2094564708" name="Rectangle 2094564708"/>
+                            <wps:cNvSpPr/>
+                            <wps:spPr>
+                              <a:xfrm>
+                                <a:off x="2286000" y="0"/>
+                                <a:ext cx="457200" cy="457200"/>
+                              </a:xfrm>
+                              <a:prstGeom prst="rect">
+                                <a:avLst/>
+                              </a:prstGeom>
+                              <a:solidFill>
+                                <a:schemeClr val="bg1"/>
+                              </a:solidFill>
+                              <a:ln>
+                                <a:solidFill>
+                                  <a:schemeClr val="tx1"/>
+                                </a:solidFill>
+                              </a:ln>
+                            </wps:spPr>
+                            <wps:style>
+                              <a:lnRef idx="2">
+                                <a:schemeClr val="accent1">
+                                  <a:shade val="50000"/>
+                                </a:schemeClr>
+                              </a:lnRef>
+                              <a:fillRef idx="1">
+                                <a:schemeClr val="accent1"/>
+                              </a:fillRef>
+                              <a:effectRef idx="0">
+                                <a:schemeClr val="accent1"/>
+                              </a:effectRef>
+                              <a:fontRef idx="minor">
+                                <a:schemeClr val="lt1"/>
+                              </a:fontRef>
+                            </wps:style>
+                            <wps:bodyPr rot="0" spcFirstLastPara="0" vertOverflow="overflow" horzOverflow="overflow" vert="horz" wrap="square" lIns="91440" tIns="45720" rIns="91440" bIns="45720" numCol="1" spcCol="0" rtlCol="0" fromWordArt="0" anchor="ctr" anchorCtr="0" forceAA="0" compatLnSpc="1">
+                              <a:prstTxWarp prst="textNoShape">
+                                <a:avLst/>
+                              </a:prstTxWarp>
+                              <a:noAutofit/>
+                            </wps:bodyPr>
+                          </wps:wsp>
+                          <wps:wsp>
+                            <wps:cNvPr id="1013911961" name="Rectangle 1013911961"/>
+                            <wps:cNvSpPr/>
+                            <wps:spPr>
+                              <a:xfrm>
+                                <a:off x="2743200" y="0"/>
+                                <a:ext cx="457200" cy="457200"/>
+                              </a:xfrm>
+                              <a:prstGeom prst="rect">
+                                <a:avLst/>
+                              </a:prstGeom>
+                              <a:solidFill>
+                                <a:schemeClr val="bg1"/>
+                              </a:solidFill>
+                              <a:ln>
+                                <a:solidFill>
+                                  <a:schemeClr val="tx1"/>
+                                </a:solidFill>
+                              </a:ln>
+                            </wps:spPr>
+                            <wps:style>
+                              <a:lnRef idx="2">
+                                <a:schemeClr val="accent1">
+                                  <a:shade val="50000"/>
+                                </a:schemeClr>
+                              </a:lnRef>
+                              <a:fillRef idx="1">
+                                <a:schemeClr val="accent1"/>
+                              </a:fillRef>
+                              <a:effectRef idx="0">
+                                <a:schemeClr val="accent1"/>
+                              </a:effectRef>
+                              <a:fontRef idx="minor">
+                                <a:schemeClr val="lt1"/>
+                              </a:fontRef>
+                            </wps:style>
+                            <wps:bodyPr rot="0" spcFirstLastPara="0" vertOverflow="overflow" horzOverflow="overflow" vert="horz" wrap="square" lIns="91440" tIns="45720" rIns="91440" bIns="45720" numCol="1" spcCol="0" rtlCol="0" fromWordArt="0" anchor="ctr" anchorCtr="0" forceAA="0" compatLnSpc="1">
+                              <a:prstTxWarp prst="textNoShape">
+                                <a:avLst/>
+                              </a:prstTxWarp>
+                              <a:noAutofit/>
+                            </wps:bodyPr>
+                          </wps:wsp>
+                          <wps:wsp>
+                            <wps:cNvPr id="903104932" name="Rectangle 903104932"/>
+                            <wps:cNvSpPr/>
+                            <wps:spPr>
+                              <a:xfrm>
+                                <a:off x="3200400" y="0"/>
+                                <a:ext cx="457200" cy="457200"/>
+                              </a:xfrm>
+                              <a:prstGeom prst="rect">
+                                <a:avLst/>
+                              </a:prstGeom>
+                              <a:solidFill>
+                                <a:schemeClr val="bg1"/>
+                              </a:solidFill>
+                              <a:ln>
+                                <a:solidFill>
+                                  <a:schemeClr val="tx1"/>
+                                </a:solidFill>
+                              </a:ln>
+                            </wps:spPr>
+                            <wps:style>
+                              <a:lnRef idx="2">
+                                <a:schemeClr val="accent1">
+                                  <a:shade val="50000"/>
+                                </a:schemeClr>
+                              </a:lnRef>
+                              <a:fillRef idx="1">
+                                <a:schemeClr val="accent1"/>
+                              </a:fillRef>
+                              <a:effectRef idx="0">
+                                <a:schemeClr val="accent1"/>
+                              </a:effectRef>
+                              <a:fontRef idx="minor">
+                                <a:schemeClr val="lt1"/>
+                              </a:fontRef>
+                            </wps:style>
+                            <wps:bodyPr rot="0" spcFirstLastPara="0" vertOverflow="overflow" horzOverflow="overflow" vert="horz" wrap="square" lIns="91440" tIns="45720" rIns="91440" bIns="45720" numCol="1" spcCol="0" rtlCol="0" fromWordArt="0" anchor="ctr" anchorCtr="0" forceAA="0" compatLnSpc="1">
+                              <a:prstTxWarp prst="textNoShape">
+                                <a:avLst/>
+                              </a:prstTxWarp>
+                              <a:noAutofit/>
+                            </wps:bodyPr>
+                          </wps:wsp>
+                        </wpg:grpSp>
+                        <wpg:grpSp>
+                          <wpg:cNvPr id="1254977359" name="Group 4"/>
+                          <wpg:cNvGrpSpPr/>
+                          <wpg:grpSpPr>
+                            <a:xfrm>
+                              <a:off x="0" y="1371600"/>
+                              <a:ext cx="3657600" cy="457200"/>
+                              <a:chOff x="0" y="0"/>
+                              <a:chExt cx="3657600" cy="457200"/>
+                            </a:xfrm>
+                          </wpg:grpSpPr>
+                          <wps:wsp>
+                            <wps:cNvPr id="1271581599" name="Rectangle 1271581599"/>
+                            <wps:cNvSpPr/>
+                            <wps:spPr>
+                              <a:xfrm>
+                                <a:off x="0" y="0"/>
+                                <a:ext cx="457200" cy="457200"/>
+                              </a:xfrm>
+                              <a:prstGeom prst="rect">
+                                <a:avLst/>
+                              </a:prstGeom>
+                              <a:solidFill>
+                                <a:schemeClr val="bg1"/>
+                              </a:solidFill>
+                              <a:ln>
+                                <a:solidFill>
+                                  <a:schemeClr val="tx1"/>
+                                </a:solidFill>
+                              </a:ln>
+                            </wps:spPr>
+                            <wps:style>
+                              <a:lnRef idx="2">
+                                <a:schemeClr val="accent1">
+                                  <a:shade val="50000"/>
+                                </a:schemeClr>
+                              </a:lnRef>
+                              <a:fillRef idx="1">
+                                <a:schemeClr val="accent1"/>
+                              </a:fillRef>
+                              <a:effectRef idx="0">
+                                <a:schemeClr val="accent1"/>
+                              </a:effectRef>
+                              <a:fontRef idx="minor">
+                                <a:schemeClr val="lt1"/>
+                              </a:fontRef>
+                            </wps:style>
+                            <wps:bodyPr rot="0" spcFirstLastPara="0" vertOverflow="overflow" horzOverflow="overflow" vert="horz" wrap="square" lIns="91440" tIns="45720" rIns="91440" bIns="45720" numCol="1" spcCol="0" rtlCol="0" fromWordArt="0" anchor="ctr" anchorCtr="0" forceAA="0" compatLnSpc="1">
+                              <a:prstTxWarp prst="textNoShape">
+                                <a:avLst/>
+                              </a:prstTxWarp>
+                              <a:noAutofit/>
+                            </wps:bodyPr>
+                          </wps:wsp>
+                          <wps:wsp>
+                            <wps:cNvPr id="910273885" name="Rectangle 910273885"/>
+                            <wps:cNvSpPr/>
+                            <wps:spPr>
+                              <a:xfrm>
+                                <a:off x="457200" y="0"/>
+                                <a:ext cx="457200" cy="457200"/>
+                              </a:xfrm>
+                              <a:prstGeom prst="rect">
+                                <a:avLst/>
+                              </a:prstGeom>
+                              <a:solidFill>
+                                <a:schemeClr val="bg1"/>
+                              </a:solidFill>
+                              <a:ln>
+                                <a:solidFill>
+                                  <a:schemeClr val="tx1"/>
+                                </a:solidFill>
+                              </a:ln>
+                            </wps:spPr>
+                            <wps:style>
+                              <a:lnRef idx="2">
+                                <a:schemeClr val="accent1">
+                                  <a:shade val="50000"/>
+                                </a:schemeClr>
+                              </a:lnRef>
+                              <a:fillRef idx="1">
+                                <a:schemeClr val="accent1"/>
+                              </a:fillRef>
+                              <a:effectRef idx="0">
+                                <a:schemeClr val="accent1"/>
+                              </a:effectRef>
+                              <a:fontRef idx="minor">
+                                <a:schemeClr val="lt1"/>
+                              </a:fontRef>
+                            </wps:style>
+                            <wps:bodyPr rot="0" spcFirstLastPara="0" vertOverflow="overflow" horzOverflow="overflow" vert="horz" wrap="square" lIns="91440" tIns="45720" rIns="91440" bIns="45720" numCol="1" spcCol="0" rtlCol="0" fromWordArt="0" anchor="ctr" anchorCtr="0" forceAA="0" compatLnSpc="1">
+                              <a:prstTxWarp prst="textNoShape">
+                                <a:avLst/>
+                              </a:prstTxWarp>
+                              <a:noAutofit/>
+                            </wps:bodyPr>
+                          </wps:wsp>
+                          <wps:wsp>
+                            <wps:cNvPr id="2105868041" name="Rectangle 2105868041"/>
+                            <wps:cNvSpPr/>
+                            <wps:spPr>
+                              <a:xfrm>
+                                <a:off x="914400" y="0"/>
+                                <a:ext cx="457200" cy="457200"/>
+                              </a:xfrm>
+                              <a:prstGeom prst="rect">
+                                <a:avLst/>
+                              </a:prstGeom>
+                              <a:solidFill>
+                                <a:schemeClr val="bg1"/>
+                              </a:solidFill>
+                              <a:ln>
+                                <a:solidFill>
+                                  <a:schemeClr val="tx1"/>
+                                </a:solidFill>
+                              </a:ln>
+                            </wps:spPr>
+                            <wps:style>
+                              <a:lnRef idx="2">
+                                <a:schemeClr val="accent1">
+                                  <a:shade val="50000"/>
+                                </a:schemeClr>
+                              </a:lnRef>
+                              <a:fillRef idx="1">
+                                <a:schemeClr val="accent1"/>
+                              </a:fillRef>
+                              <a:effectRef idx="0">
+                                <a:schemeClr val="accent1"/>
+                              </a:effectRef>
+                              <a:fontRef idx="minor">
+                                <a:schemeClr val="lt1"/>
+                              </a:fontRef>
+                            </wps:style>
+                            <wps:bodyPr rot="0" spcFirstLastPara="0" vertOverflow="overflow" horzOverflow="overflow" vert="horz" wrap="square" lIns="91440" tIns="45720" rIns="91440" bIns="45720" numCol="1" spcCol="0" rtlCol="0" fromWordArt="0" anchor="ctr" anchorCtr="0" forceAA="0" compatLnSpc="1">
+                              <a:prstTxWarp prst="textNoShape">
+                                <a:avLst/>
+                              </a:prstTxWarp>
+                              <a:noAutofit/>
+                            </wps:bodyPr>
+                          </wps:wsp>
+                          <wps:wsp>
+                            <wps:cNvPr id="787382086" name="Rectangle 787382086"/>
+                            <wps:cNvSpPr/>
+                            <wps:spPr>
+                              <a:xfrm>
+                                <a:off x="1371600" y="0"/>
+                                <a:ext cx="457200" cy="457200"/>
+                              </a:xfrm>
+                              <a:prstGeom prst="rect">
+                                <a:avLst/>
+                              </a:prstGeom>
+                              <a:solidFill>
+                                <a:schemeClr val="bg1"/>
+                              </a:solidFill>
+                              <a:ln>
+                                <a:solidFill>
+                                  <a:schemeClr val="tx1"/>
+                                </a:solidFill>
+                              </a:ln>
+                            </wps:spPr>
+                            <wps:style>
+                              <a:lnRef idx="2">
+                                <a:schemeClr val="accent1">
+                                  <a:shade val="50000"/>
+                                </a:schemeClr>
+                              </a:lnRef>
+                              <a:fillRef idx="1">
+                                <a:schemeClr val="accent1"/>
+                              </a:fillRef>
+                              <a:effectRef idx="0">
+                                <a:schemeClr val="accent1"/>
+                              </a:effectRef>
+                              <a:fontRef idx="minor">
+                                <a:schemeClr val="lt1"/>
+                              </a:fontRef>
+                            </wps:style>
+                            <wps:bodyPr rot="0" spcFirstLastPara="0" vertOverflow="overflow" horzOverflow="overflow" vert="horz" wrap="square" lIns="91440" tIns="45720" rIns="91440" bIns="45720" numCol="1" spcCol="0" rtlCol="0" fromWordArt="0" anchor="ctr" anchorCtr="0" forceAA="0" compatLnSpc="1">
+                              <a:prstTxWarp prst="textNoShape">
+                                <a:avLst/>
+                              </a:prstTxWarp>
+                              <a:noAutofit/>
+                            </wps:bodyPr>
+                          </wps:wsp>
+                          <wps:wsp>
+                            <wps:cNvPr id="1924067040" name="Rectangle 1924067040"/>
+                            <wps:cNvSpPr/>
+                            <wps:spPr>
+                              <a:xfrm>
+                                <a:off x="1828800" y="0"/>
+                                <a:ext cx="457200" cy="457200"/>
+                              </a:xfrm>
+                              <a:prstGeom prst="rect">
+                                <a:avLst/>
+                              </a:prstGeom>
+                              <a:solidFill>
+                                <a:schemeClr val="bg1"/>
+                              </a:solidFill>
+                              <a:ln>
+                                <a:solidFill>
+                                  <a:schemeClr val="tx1"/>
+                                </a:solidFill>
+                              </a:ln>
+                            </wps:spPr>
+                            <wps:style>
+                              <a:lnRef idx="2">
+                                <a:schemeClr val="accent1">
+                                  <a:shade val="50000"/>
+                                </a:schemeClr>
+                              </a:lnRef>
+                              <a:fillRef idx="1">
+                                <a:schemeClr val="accent1"/>
+                              </a:fillRef>
+                              <a:effectRef idx="0">
+                                <a:schemeClr val="accent1"/>
+                              </a:effectRef>
+                              <a:fontRef idx="minor">
+                                <a:schemeClr val="lt1"/>
+                              </a:fontRef>
+                            </wps:style>
+                            <wps:bodyPr rot="0" spcFirstLastPara="0" vertOverflow="overflow" horzOverflow="overflow" vert="horz" wrap="square" lIns="91440" tIns="45720" rIns="91440" bIns="45720" numCol="1" spcCol="0" rtlCol="0" fromWordArt="0" anchor="ctr" anchorCtr="0" forceAA="0" compatLnSpc="1">
+                              <a:prstTxWarp prst="textNoShape">
+                                <a:avLst/>
+                              </a:prstTxWarp>
+                              <a:noAutofit/>
+                            </wps:bodyPr>
+                          </wps:wsp>
+                          <wps:wsp>
+                            <wps:cNvPr id="308209023" name="Rectangle 308209023"/>
+                            <wps:cNvSpPr/>
+                            <wps:spPr>
+                              <a:xfrm>
+                                <a:off x="2286000" y="0"/>
+                                <a:ext cx="457200" cy="457200"/>
+                              </a:xfrm>
+                              <a:prstGeom prst="rect">
+                                <a:avLst/>
+                              </a:prstGeom>
+                              <a:solidFill>
+                                <a:schemeClr val="bg1"/>
+                              </a:solidFill>
+                              <a:ln>
+                                <a:solidFill>
+                                  <a:schemeClr val="tx1"/>
+                                </a:solidFill>
+                              </a:ln>
+                            </wps:spPr>
+                            <wps:style>
+                              <a:lnRef idx="2">
+                                <a:schemeClr val="accent1">
+                                  <a:shade val="50000"/>
+                                </a:schemeClr>
+                              </a:lnRef>
+                              <a:fillRef idx="1">
+                                <a:schemeClr val="accent1"/>
+                              </a:fillRef>
+                              <a:effectRef idx="0">
+                                <a:schemeClr val="accent1"/>
+                              </a:effectRef>
+                              <a:fontRef idx="minor">
+                                <a:schemeClr val="lt1"/>
+                              </a:fontRef>
+                            </wps:style>
+                            <wps:bodyPr rot="0" spcFirstLastPara="0" vertOverflow="overflow" horzOverflow="overflow" vert="horz" wrap="square" lIns="91440" tIns="45720" rIns="91440" bIns="45720" numCol="1" spcCol="0" rtlCol="0" fromWordArt="0" anchor="ctr" anchorCtr="0" forceAA="0" compatLnSpc="1">
+                              <a:prstTxWarp prst="textNoShape">
+                                <a:avLst/>
+                              </a:prstTxWarp>
+                              <a:noAutofit/>
+                            </wps:bodyPr>
+                          </wps:wsp>
+                          <wps:wsp>
+                            <wps:cNvPr id="1286828608" name="Rectangle 1286828608"/>
+                            <wps:cNvSpPr/>
+                            <wps:spPr>
+                              <a:xfrm>
+                                <a:off x="2743200" y="0"/>
+                                <a:ext cx="457200" cy="457200"/>
+                              </a:xfrm>
+                              <a:prstGeom prst="rect">
+                                <a:avLst/>
+                              </a:prstGeom>
+                              <a:solidFill>
+                                <a:schemeClr val="bg1"/>
+                              </a:solidFill>
+                              <a:ln>
+                                <a:solidFill>
+                                  <a:schemeClr val="tx1"/>
+                                </a:solidFill>
+                              </a:ln>
+                            </wps:spPr>
+                            <wps:style>
+                              <a:lnRef idx="2">
+                                <a:schemeClr val="accent1">
+                                  <a:shade val="50000"/>
+                                </a:schemeClr>
+                              </a:lnRef>
+                              <a:fillRef idx="1">
+                                <a:schemeClr val="accent1"/>
+                              </a:fillRef>
+                              <a:effectRef idx="0">
+                                <a:schemeClr val="accent1"/>
+                              </a:effectRef>
+                              <a:fontRef idx="minor">
+                                <a:schemeClr val="lt1"/>
+                              </a:fontRef>
+                            </wps:style>
+                            <wps:bodyPr rot="0" spcFirstLastPara="0" vertOverflow="overflow" horzOverflow="overflow" vert="horz" wrap="square" lIns="91440" tIns="45720" rIns="91440" bIns="45720" numCol="1" spcCol="0" rtlCol="0" fromWordArt="0" anchor="ctr" anchorCtr="0" forceAA="0" compatLnSpc="1">
+                              <a:prstTxWarp prst="textNoShape">
+                                <a:avLst/>
+                              </a:prstTxWarp>
+                              <a:noAutofit/>
+                            </wps:bodyPr>
+                          </wps:wsp>
+                          <wps:wsp>
+                            <wps:cNvPr id="1757204810" name="Rectangle 1757204810"/>
+                            <wps:cNvSpPr/>
+                            <wps:spPr>
+                              <a:xfrm>
+                                <a:off x="3200400" y="0"/>
+                                <a:ext cx="457200" cy="457200"/>
+                              </a:xfrm>
+                              <a:prstGeom prst="rect">
+                                <a:avLst/>
+                              </a:prstGeom>
+                              <a:solidFill>
+                                <a:schemeClr val="bg1"/>
+                              </a:solidFill>
+                              <a:ln>
+                                <a:solidFill>
+                                  <a:schemeClr val="tx1"/>
+                                </a:solidFill>
+                              </a:ln>
+                            </wps:spPr>
+                            <wps:style>
+                              <a:lnRef idx="2">
+                                <a:schemeClr val="accent1">
+                                  <a:shade val="50000"/>
+                                </a:schemeClr>
+                              </a:lnRef>
+                              <a:fillRef idx="1">
+                                <a:schemeClr val="accent1"/>
+                              </a:fillRef>
+                              <a:effectRef idx="0">
+                                <a:schemeClr val="accent1"/>
+                              </a:effectRef>
+                              <a:fontRef idx="minor">
+                                <a:schemeClr val="lt1"/>
+                              </a:fontRef>
+                            </wps:style>
+                            <wps:bodyPr rot="0" spcFirstLastPara="0" vertOverflow="overflow" horzOverflow="overflow" vert="horz" wrap="square" lIns="91440" tIns="45720" rIns="91440" bIns="45720" numCol="1" spcCol="0" rtlCol="0" fromWordArt="0" anchor="ctr" anchorCtr="0" forceAA="0" compatLnSpc="1">
+                              <a:prstTxWarp prst="textNoShape">
+                                <a:avLst/>
+                              </a:prstTxWarp>
+                              <a:noAutofit/>
+                            </wps:bodyPr>
+                          </wps:wsp>
+                        </wpg:grpSp>
+                        <wpg:grpSp>
+                          <wpg:cNvPr id="1522594943" name="Group 5"/>
+                          <wpg:cNvGrpSpPr/>
+                          <wpg:grpSpPr>
+                            <a:xfrm>
+                              <a:off x="0" y="1828800"/>
+                              <a:ext cx="3657600" cy="457200"/>
+                              <a:chOff x="0" y="0"/>
+                              <a:chExt cx="3657600" cy="457200"/>
+                            </a:xfrm>
+                          </wpg:grpSpPr>
+                          <wps:wsp>
+                            <wps:cNvPr id="1337408496" name="Rectangle 1337408496"/>
+                            <wps:cNvSpPr/>
+                            <wps:spPr>
+                              <a:xfrm>
+                                <a:off x="0" y="0"/>
+                                <a:ext cx="457200" cy="457200"/>
+                              </a:xfrm>
+                              <a:prstGeom prst="rect">
+                                <a:avLst/>
+                              </a:prstGeom>
+                              <a:noFill/>
+                              <a:ln>
+                                <a:solidFill>
+                                  <a:schemeClr val="tx1"/>
+                                </a:solidFill>
+                              </a:ln>
+                            </wps:spPr>
+                            <wps:style>
+                              <a:lnRef idx="2">
+                                <a:schemeClr val="accent1">
+                                  <a:shade val="50000"/>
+                                </a:schemeClr>
+                              </a:lnRef>
+                              <a:fillRef idx="1">
+                                <a:schemeClr val="accent1"/>
+                              </a:fillRef>
+                              <a:effectRef idx="0">
+                                <a:schemeClr val="accent1"/>
+                              </a:effectRef>
+                              <a:fontRef idx="minor">
+                                <a:schemeClr val="lt1"/>
+                              </a:fontRef>
+                            </wps:style>
+                            <wps:bodyPr rot="0" spcFirstLastPara="0" vertOverflow="overflow" horzOverflow="overflow" vert="horz" wrap="square" lIns="91440" tIns="45720" rIns="91440" bIns="45720" numCol="1" spcCol="0" rtlCol="0" fromWordArt="0" anchor="ctr" anchorCtr="0" forceAA="0" compatLnSpc="1">
+                              <a:prstTxWarp prst="textNoShape">
+                                <a:avLst/>
+                              </a:prstTxWarp>
+                              <a:noAutofit/>
+                            </wps:bodyPr>
+                          </wps:wsp>
+                          <wps:wsp>
+                            <wps:cNvPr id="1021683839" name="Rectangle 1021683839"/>
+                            <wps:cNvSpPr/>
+                            <wps:spPr>
+                              <a:xfrm>
+                                <a:off x="914400" y="0"/>
+                                <a:ext cx="457200" cy="457200"/>
+                              </a:xfrm>
+                              <a:prstGeom prst="rect">
+                                <a:avLst/>
+                              </a:prstGeom>
+                              <a:solidFill>
+                                <a:schemeClr val="bg1"/>
+                              </a:solidFill>
+                              <a:ln>
+                                <a:solidFill>
+                                  <a:schemeClr val="tx1"/>
+                                </a:solidFill>
+                              </a:ln>
+                            </wps:spPr>
+                            <wps:style>
+                              <a:lnRef idx="2">
+                                <a:schemeClr val="accent1">
+                                  <a:shade val="50000"/>
+                                </a:schemeClr>
+                              </a:lnRef>
+                              <a:fillRef idx="1">
+                                <a:schemeClr val="accent1"/>
+                              </a:fillRef>
+                              <a:effectRef idx="0">
+                                <a:schemeClr val="accent1"/>
+                              </a:effectRef>
+                              <a:fontRef idx="minor">
+                                <a:schemeClr val="lt1"/>
+                              </a:fontRef>
+                            </wps:style>
+                            <wps:bodyPr rot="0" spcFirstLastPara="0" vertOverflow="overflow" horzOverflow="overflow" vert="horz" wrap="square" lIns="91440" tIns="45720" rIns="91440" bIns="45720" numCol="1" spcCol="0" rtlCol="0" fromWordArt="0" anchor="ctr" anchorCtr="0" forceAA="0" compatLnSpc="1">
+                              <a:prstTxWarp prst="textNoShape">
+                                <a:avLst/>
+                              </a:prstTxWarp>
+                              <a:noAutofit/>
+                            </wps:bodyPr>
+                          </wps:wsp>
+                          <wps:wsp>
+                            <wps:cNvPr id="439815229" name="Rectangle 439815229"/>
+                            <wps:cNvSpPr/>
+                            <wps:spPr>
+                              <a:xfrm>
+                                <a:off x="1371600" y="0"/>
+                                <a:ext cx="457200" cy="457200"/>
+                              </a:xfrm>
+                              <a:prstGeom prst="rect">
+                                <a:avLst/>
+                              </a:prstGeom>
+                              <a:solidFill>
+                                <a:schemeClr val="bg1"/>
+                              </a:solidFill>
+                              <a:ln>
+                                <a:solidFill>
+                                  <a:schemeClr val="tx1"/>
+                                </a:solidFill>
+                              </a:ln>
+                            </wps:spPr>
+                            <wps:style>
+                              <a:lnRef idx="2">
+                                <a:schemeClr val="accent1">
+                                  <a:shade val="50000"/>
+                                </a:schemeClr>
+                              </a:lnRef>
+                              <a:fillRef idx="1">
+                                <a:schemeClr val="accent1"/>
+                              </a:fillRef>
+                              <a:effectRef idx="0">
+                                <a:schemeClr val="accent1"/>
+                              </a:effectRef>
+                              <a:fontRef idx="minor">
+                                <a:schemeClr val="lt1"/>
+                              </a:fontRef>
+                            </wps:style>
+                            <wps:bodyPr rot="0" spcFirstLastPara="0" vertOverflow="overflow" horzOverflow="overflow" vert="horz" wrap="square" lIns="91440" tIns="45720" rIns="91440" bIns="45720" numCol="1" spcCol="0" rtlCol="0" fromWordArt="0" anchor="ctr" anchorCtr="0" forceAA="0" compatLnSpc="1">
+                              <a:prstTxWarp prst="textNoShape">
+                                <a:avLst/>
+                              </a:prstTxWarp>
+                              <a:noAutofit/>
+                            </wps:bodyPr>
+                          </wps:wsp>
+                          <wps:wsp>
+                            <wps:cNvPr id="422355064" name="Rectangle 422355064"/>
+                            <wps:cNvSpPr/>
+                            <wps:spPr>
+                              <a:xfrm>
+                                <a:off x="1828800" y="0"/>
+                                <a:ext cx="457200" cy="457200"/>
+                              </a:xfrm>
+                              <a:prstGeom prst="rect">
+                                <a:avLst/>
+                              </a:prstGeom>
+                              <a:solidFill>
+                                <a:schemeClr val="bg1"/>
+                              </a:solidFill>
+                              <a:ln>
+                                <a:solidFill>
+                                  <a:schemeClr val="tx1"/>
+                                </a:solidFill>
+                              </a:ln>
+                            </wps:spPr>
+                            <wps:style>
+                              <a:lnRef idx="2">
+                                <a:schemeClr val="accent1">
+                                  <a:shade val="50000"/>
+                                </a:schemeClr>
+                              </a:lnRef>
+                              <a:fillRef idx="1">
+                                <a:schemeClr val="accent1"/>
+                              </a:fillRef>
+                              <a:effectRef idx="0">
+                                <a:schemeClr val="accent1"/>
+                              </a:effectRef>
+                              <a:fontRef idx="minor">
+                                <a:schemeClr val="lt1"/>
+                              </a:fontRef>
+                            </wps:style>
+                            <wps:bodyPr rot="0" spcFirstLastPara="0" vertOverflow="overflow" horzOverflow="overflow" vert="horz" wrap="square" lIns="91440" tIns="45720" rIns="91440" bIns="45720" numCol="1" spcCol="0" rtlCol="0" fromWordArt="0" anchor="ctr" anchorCtr="0" forceAA="0" compatLnSpc="1">
+                              <a:prstTxWarp prst="textNoShape">
+                                <a:avLst/>
+                              </a:prstTxWarp>
+                              <a:noAutofit/>
+                            </wps:bodyPr>
+                          </wps:wsp>
+                          <wps:wsp>
+                            <wps:cNvPr id="2017127562" name="Rectangle 2017127562"/>
+                            <wps:cNvSpPr/>
+                            <wps:spPr>
+                              <a:xfrm>
+                                <a:off x="2286000" y="0"/>
+                                <a:ext cx="457200" cy="457200"/>
+                              </a:xfrm>
+                              <a:prstGeom prst="rect">
+                                <a:avLst/>
+                              </a:prstGeom>
+                              <a:solidFill>
+                                <a:schemeClr val="bg1"/>
+                              </a:solidFill>
+                              <a:ln>
+                                <a:solidFill>
+                                  <a:schemeClr val="tx1"/>
+                                </a:solidFill>
+                              </a:ln>
+                            </wps:spPr>
+                            <wps:style>
+                              <a:lnRef idx="2">
+                                <a:schemeClr val="accent1">
+                                  <a:shade val="50000"/>
+                                </a:schemeClr>
+                              </a:lnRef>
+                              <a:fillRef idx="1">
+                                <a:schemeClr val="accent1"/>
+                              </a:fillRef>
+                              <a:effectRef idx="0">
+                                <a:schemeClr val="accent1"/>
+                              </a:effectRef>
+                              <a:fontRef idx="minor">
+                                <a:schemeClr val="lt1"/>
+                              </a:fontRef>
+                            </wps:style>
+                            <wps:bodyPr rot="0" spcFirstLastPara="0" vertOverflow="overflow" horzOverflow="overflow" vert="horz" wrap="square" lIns="91440" tIns="45720" rIns="91440" bIns="45720" numCol="1" spcCol="0" rtlCol="0" fromWordArt="0" anchor="ctr" anchorCtr="0" forceAA="0" compatLnSpc="1">
+                              <a:prstTxWarp prst="textNoShape">
+                                <a:avLst/>
+                              </a:prstTxWarp>
+                              <a:noAutofit/>
+                            </wps:bodyPr>
+                          </wps:wsp>
+                          <wps:wsp>
+                            <wps:cNvPr id="1153503401" name="Rectangle 1153503401"/>
+                            <wps:cNvSpPr/>
+                            <wps:spPr>
+                              <a:xfrm>
+                                <a:off x="2743200" y="0"/>
+                                <a:ext cx="457200" cy="457200"/>
+                              </a:xfrm>
+                              <a:prstGeom prst="rect">
+                                <a:avLst/>
+                              </a:prstGeom>
+                              <a:solidFill>
+                                <a:schemeClr val="bg1"/>
+                              </a:solidFill>
+                              <a:ln>
+                                <a:solidFill>
+                                  <a:schemeClr val="tx1"/>
+                                </a:solidFill>
+                              </a:ln>
+                            </wps:spPr>
+                            <wps:style>
+                              <a:lnRef idx="2">
+                                <a:schemeClr val="accent1">
+                                  <a:shade val="50000"/>
+                                </a:schemeClr>
+                              </a:lnRef>
+                              <a:fillRef idx="1">
+                                <a:schemeClr val="accent1"/>
+                              </a:fillRef>
+                              <a:effectRef idx="0">
+                                <a:schemeClr val="accent1"/>
+                              </a:effectRef>
+                              <a:fontRef idx="minor">
+                                <a:schemeClr val="lt1"/>
+                              </a:fontRef>
+                            </wps:style>
+                            <wps:bodyPr rot="0" spcFirstLastPara="0" vertOverflow="overflow" horzOverflow="overflow" vert="horz" wrap="square" lIns="91440" tIns="45720" rIns="91440" bIns="45720" numCol="1" spcCol="0" rtlCol="0" fromWordArt="0" anchor="ctr" anchorCtr="0" forceAA="0" compatLnSpc="1">
+                              <a:prstTxWarp prst="textNoShape">
+                                <a:avLst/>
+                              </a:prstTxWarp>
+                              <a:noAutofit/>
+                            </wps:bodyPr>
+                          </wps:wsp>
+                          <wps:wsp>
+                            <wps:cNvPr id="117627355" name="Rectangle 117627355"/>
+                            <wps:cNvSpPr/>
+                            <wps:spPr>
+                              <a:xfrm>
+                                <a:off x="3200400" y="0"/>
+                                <a:ext cx="457200" cy="457200"/>
+                              </a:xfrm>
+                              <a:prstGeom prst="rect">
+                                <a:avLst/>
+                              </a:prstGeom>
+                              <a:solidFill>
+                                <a:schemeClr val="bg1"/>
+                              </a:solidFill>
+                              <a:ln>
+                                <a:solidFill>
+                                  <a:schemeClr val="tx1"/>
+                                </a:solidFill>
+                              </a:ln>
+                            </wps:spPr>
+                            <wps:style>
+                              <a:lnRef idx="2">
+                                <a:schemeClr val="accent1">
+                                  <a:shade val="50000"/>
+                                </a:schemeClr>
+                              </a:lnRef>
+                              <a:fillRef idx="1">
+                                <a:schemeClr val="accent1"/>
+                              </a:fillRef>
+                              <a:effectRef idx="0">
+                                <a:schemeClr val="accent1"/>
+                              </a:effectRef>
+                              <a:fontRef idx="minor">
+                                <a:schemeClr val="lt1"/>
+                              </a:fontRef>
+                            </wps:style>
+                            <wps:bodyPr rot="0" spcFirstLastPara="0" vertOverflow="overflow" horzOverflow="overflow" vert="horz" wrap="square" lIns="91440" tIns="45720" rIns="91440" bIns="45720" numCol="1" spcCol="0" rtlCol="0" fromWordArt="0" anchor="ctr" anchorCtr="0" forceAA="0" compatLnSpc="1">
+                              <a:prstTxWarp prst="textNoShape">
+                                <a:avLst/>
+                              </a:prstTxWarp>
+                              <a:noAutofit/>
+                            </wps:bodyPr>
+                          </wps:wsp>
+                          <wps:wsp>
+                            <wps:cNvPr id="126073020" name="Rectangle 126073020"/>
+                            <wps:cNvSpPr/>
+                            <wps:spPr>
+                              <a:xfrm>
+                                <a:off x="457200" y="0"/>
+                                <a:ext cx="457200" cy="457200"/>
+                              </a:xfrm>
+                              <a:prstGeom prst="rect">
+                                <a:avLst/>
+                              </a:prstGeom>
+                              <a:noFill/>
+                              <a:ln>
+                                <a:solidFill>
+                                  <a:schemeClr val="tx1"/>
+                                </a:solidFill>
+                              </a:ln>
+                            </wps:spPr>
+                            <wps:style>
+                              <a:lnRef idx="2">
+                                <a:schemeClr val="accent1">
+                                  <a:shade val="50000"/>
+                                </a:schemeClr>
+                              </a:lnRef>
+                              <a:fillRef idx="1">
+                                <a:schemeClr val="accent1"/>
+                              </a:fillRef>
+                              <a:effectRef idx="0">
+                                <a:schemeClr val="accent1"/>
+                              </a:effectRef>
+                              <a:fontRef idx="minor">
+                                <a:schemeClr val="lt1"/>
+                              </a:fontRef>
+                            </wps:style>
+                            <wps:bodyPr rot="0" spcFirstLastPara="0" vertOverflow="overflow" horzOverflow="overflow" vert="horz" wrap="square" lIns="91440" tIns="45720" rIns="91440" bIns="45720" numCol="1" spcCol="0" rtlCol="0" fromWordArt="0" anchor="ctr" anchorCtr="0" forceAA="0" compatLnSpc="1">
+                              <a:prstTxWarp prst="textNoShape">
+                                <a:avLst/>
+                              </a:prstTxWarp>
+                              <a:noAutofit/>
+                            </wps:bodyPr>
+                          </wps:wsp>
+                        </wpg:grpSp>
+                        <wpg:grpSp>
+                          <wpg:cNvPr id="686594886" name="Group 7"/>
+                          <wpg:cNvGrpSpPr/>
+                          <wpg:grpSpPr>
+                            <a:xfrm>
+                              <a:off x="0" y="2743200"/>
+                              <a:ext cx="3657600" cy="457200"/>
+                              <a:chOff x="0" y="0"/>
+                              <a:chExt cx="3657600" cy="457200"/>
+                            </a:xfrm>
+                          </wpg:grpSpPr>
+                          <wps:wsp>
+                            <wps:cNvPr id="1826135745" name="Rectangle 1826135745"/>
+                            <wps:cNvSpPr/>
+                            <wps:spPr>
+                              <a:xfrm>
+                                <a:off x="0" y="0"/>
+                                <a:ext cx="457200" cy="457200"/>
+                              </a:xfrm>
+                              <a:prstGeom prst="rect">
+                                <a:avLst/>
+                              </a:prstGeom>
+                              <a:solidFill>
+                                <a:schemeClr val="bg1"/>
+                              </a:solidFill>
+                              <a:ln>
+                                <a:solidFill>
+                                  <a:schemeClr val="tx1"/>
+                                </a:solidFill>
+                              </a:ln>
+                            </wps:spPr>
+                            <wps:style>
+                              <a:lnRef idx="2">
+                                <a:schemeClr val="accent1">
+                                  <a:shade val="50000"/>
+                                </a:schemeClr>
+                              </a:lnRef>
+                              <a:fillRef idx="1">
+                                <a:schemeClr val="accent1"/>
+                              </a:fillRef>
+                              <a:effectRef idx="0">
+                                <a:schemeClr val="accent1"/>
+                              </a:effectRef>
+                              <a:fontRef idx="minor">
+                                <a:schemeClr val="lt1"/>
+                              </a:fontRef>
+                            </wps:style>
+                            <wps:bodyPr rot="0" spcFirstLastPara="0" vertOverflow="overflow" horzOverflow="overflow" vert="horz" wrap="square" lIns="91440" tIns="45720" rIns="91440" bIns="45720" numCol="1" spcCol="0" rtlCol="0" fromWordArt="0" anchor="ctr" anchorCtr="0" forceAA="0" compatLnSpc="1">
+                              <a:prstTxWarp prst="textNoShape">
+                                <a:avLst/>
+                              </a:prstTxWarp>
+                              <a:noAutofit/>
+                            </wps:bodyPr>
+                          </wps:wsp>
+                          <wps:wsp>
+                            <wps:cNvPr id="1825826014" name="Rectangle 1825826014"/>
+                            <wps:cNvSpPr/>
+                            <wps:spPr>
+                              <a:xfrm>
+                                <a:off x="457200" y="0"/>
+                                <a:ext cx="457200" cy="457200"/>
+                              </a:xfrm>
+                              <a:prstGeom prst="rect">
+                                <a:avLst/>
+                              </a:prstGeom>
+                              <a:solidFill>
+                                <a:schemeClr val="bg1"/>
+                              </a:solidFill>
+                              <a:ln>
+                                <a:solidFill>
+                                  <a:schemeClr val="tx1"/>
+                                </a:solidFill>
+                              </a:ln>
+                            </wps:spPr>
+                            <wps:style>
+                              <a:lnRef idx="2">
+                                <a:schemeClr val="accent1">
+                                  <a:shade val="50000"/>
+                                </a:schemeClr>
+                              </a:lnRef>
+                              <a:fillRef idx="1">
+                                <a:schemeClr val="accent1"/>
+                              </a:fillRef>
+                              <a:effectRef idx="0">
+                                <a:schemeClr val="accent1"/>
+                              </a:effectRef>
+                              <a:fontRef idx="minor">
+                                <a:schemeClr val="lt1"/>
+                              </a:fontRef>
+                            </wps:style>
+                            <wps:bodyPr rot="0" spcFirstLastPara="0" vertOverflow="overflow" horzOverflow="overflow" vert="horz" wrap="square" lIns="91440" tIns="45720" rIns="91440" bIns="45720" numCol="1" spcCol="0" rtlCol="0" fromWordArt="0" anchor="ctr" anchorCtr="0" forceAA="0" compatLnSpc="1">
+                              <a:prstTxWarp prst="textNoShape">
+                                <a:avLst/>
+                              </a:prstTxWarp>
+                              <a:noAutofit/>
+                            </wps:bodyPr>
+                          </wps:wsp>
+                          <wps:wsp>
+                            <wps:cNvPr id="1224285333" name="Rectangle 1224285333"/>
+                            <wps:cNvSpPr/>
+                            <wps:spPr>
+                              <a:xfrm>
+                                <a:off x="914400" y="0"/>
+                                <a:ext cx="457200" cy="457200"/>
+                              </a:xfrm>
+                              <a:prstGeom prst="rect">
+                                <a:avLst/>
+                              </a:prstGeom>
+                              <a:solidFill>
+                                <a:schemeClr val="bg1"/>
+                              </a:solidFill>
+                              <a:ln>
+                                <a:solidFill>
+                                  <a:schemeClr val="tx1"/>
+                                </a:solidFill>
+                              </a:ln>
+                            </wps:spPr>
+                            <wps:style>
+                              <a:lnRef idx="2">
+                                <a:schemeClr val="accent1">
+                                  <a:shade val="50000"/>
+                                </a:schemeClr>
+                              </a:lnRef>
+                              <a:fillRef idx="1">
+                                <a:schemeClr val="accent1"/>
+                              </a:fillRef>
+                              <a:effectRef idx="0">
+                                <a:schemeClr val="accent1"/>
+                              </a:effectRef>
+                              <a:fontRef idx="minor">
+                                <a:schemeClr val="lt1"/>
+                              </a:fontRef>
+                            </wps:style>
+                            <wps:bodyPr rot="0" spcFirstLastPara="0" vertOverflow="overflow" horzOverflow="overflow" vert="horz" wrap="square" lIns="91440" tIns="45720" rIns="91440" bIns="45720" numCol="1" spcCol="0" rtlCol="0" fromWordArt="0" anchor="ctr" anchorCtr="0" forceAA="0" compatLnSpc="1">
+                              <a:prstTxWarp prst="textNoShape">
+                                <a:avLst/>
+                              </a:prstTxWarp>
+                              <a:noAutofit/>
+                            </wps:bodyPr>
+                          </wps:wsp>
+                          <wps:wsp>
+                            <wps:cNvPr id="1289482749" name="Rectangle 1289482749"/>
+                            <wps:cNvSpPr/>
+                            <wps:spPr>
+                              <a:xfrm>
+                                <a:off x="1371600" y="0"/>
+                                <a:ext cx="457200" cy="457200"/>
+                              </a:xfrm>
+                              <a:prstGeom prst="rect">
+                                <a:avLst/>
+                              </a:prstGeom>
+                              <a:solidFill>
+                                <a:schemeClr val="bg1"/>
+                              </a:solidFill>
+                              <a:ln>
+                                <a:solidFill>
+                                  <a:schemeClr val="tx1"/>
+                                </a:solidFill>
+                              </a:ln>
+                            </wps:spPr>
+                            <wps:style>
+                              <a:lnRef idx="2">
+                                <a:schemeClr val="accent1">
+                                  <a:shade val="50000"/>
+                                </a:schemeClr>
+                              </a:lnRef>
+                              <a:fillRef idx="1">
+                                <a:schemeClr val="accent1"/>
+                              </a:fillRef>
+                              <a:effectRef idx="0">
+                                <a:schemeClr val="accent1"/>
+                              </a:effectRef>
+                              <a:fontRef idx="minor">
+                                <a:schemeClr val="lt1"/>
+                              </a:fontRef>
+                            </wps:style>
+                            <wps:bodyPr rot="0" spcFirstLastPara="0" vertOverflow="overflow" horzOverflow="overflow" vert="horz" wrap="square" lIns="91440" tIns="45720" rIns="91440" bIns="45720" numCol="1" spcCol="0" rtlCol="0" fromWordArt="0" anchor="ctr" anchorCtr="0" forceAA="0" compatLnSpc="1">
+                              <a:prstTxWarp prst="textNoShape">
+                                <a:avLst/>
+                              </a:prstTxWarp>
+                              <a:noAutofit/>
+                            </wps:bodyPr>
+                          </wps:wsp>
+                          <wps:wsp>
+                            <wps:cNvPr id="160668511" name="Rectangle 160668511"/>
+                            <wps:cNvSpPr/>
+                            <wps:spPr>
+                              <a:xfrm>
+                                <a:off x="1828800" y="0"/>
+                                <a:ext cx="457200" cy="457200"/>
+                              </a:xfrm>
+                              <a:prstGeom prst="rect">
+                                <a:avLst/>
+                              </a:prstGeom>
+                              <a:solidFill>
+                                <a:schemeClr val="bg1"/>
+                              </a:solidFill>
+                              <a:ln>
+                                <a:solidFill>
+                                  <a:schemeClr val="tx1"/>
+                                </a:solidFill>
+                              </a:ln>
+                            </wps:spPr>
+                            <wps:style>
+                              <a:lnRef idx="2">
+                                <a:schemeClr val="accent1">
+                                  <a:shade val="50000"/>
+                                </a:schemeClr>
+                              </a:lnRef>
+                              <a:fillRef idx="1">
+                                <a:schemeClr val="accent1"/>
+                              </a:fillRef>
+                              <a:effectRef idx="0">
+                                <a:schemeClr val="accent1"/>
+                              </a:effectRef>
+                              <a:fontRef idx="minor">
+                                <a:schemeClr val="lt1"/>
+                              </a:fontRef>
+                            </wps:style>
+                            <wps:bodyPr rot="0" spcFirstLastPara="0" vertOverflow="overflow" horzOverflow="overflow" vert="horz" wrap="square" lIns="91440" tIns="45720" rIns="91440" bIns="45720" numCol="1" spcCol="0" rtlCol="0" fromWordArt="0" anchor="ctr" anchorCtr="0" forceAA="0" compatLnSpc="1">
+                              <a:prstTxWarp prst="textNoShape">
+                                <a:avLst/>
+                              </a:prstTxWarp>
+                              <a:noAutofit/>
+                            </wps:bodyPr>
+                          </wps:wsp>
+                          <wps:wsp>
+                            <wps:cNvPr id="606630272" name="Rectangle 606630272"/>
+                            <wps:cNvSpPr/>
+                            <wps:spPr>
+                              <a:xfrm>
+                                <a:off x="2286000" y="0"/>
+                                <a:ext cx="457200" cy="457200"/>
+                              </a:xfrm>
+                              <a:prstGeom prst="rect">
+                                <a:avLst/>
+                              </a:prstGeom>
+                              <a:solidFill>
+                                <a:schemeClr val="bg1"/>
+                              </a:solidFill>
+                              <a:ln>
+                                <a:solidFill>
+                                  <a:schemeClr val="tx1"/>
+                                </a:solidFill>
+                              </a:ln>
+                            </wps:spPr>
+                            <wps:style>
+                              <a:lnRef idx="2">
+                                <a:schemeClr val="accent1">
+                                  <a:shade val="50000"/>
+                                </a:schemeClr>
+                              </a:lnRef>
+                              <a:fillRef idx="1">
+                                <a:schemeClr val="accent1"/>
+                              </a:fillRef>
+                              <a:effectRef idx="0">
+                                <a:schemeClr val="accent1"/>
+                              </a:effectRef>
+                              <a:fontRef idx="minor">
+                                <a:schemeClr val="lt1"/>
+                              </a:fontRef>
+                            </wps:style>
+                            <wps:bodyPr rot="0" spcFirstLastPara="0" vertOverflow="overflow" horzOverflow="overflow" vert="horz" wrap="square" lIns="91440" tIns="45720" rIns="91440" bIns="45720" numCol="1" spcCol="0" rtlCol="0" fromWordArt="0" anchor="ctr" anchorCtr="0" forceAA="0" compatLnSpc="1">
+                              <a:prstTxWarp prst="textNoShape">
+                                <a:avLst/>
+                              </a:prstTxWarp>
+                              <a:noAutofit/>
+                            </wps:bodyPr>
+                          </wps:wsp>
+                          <wps:wsp>
+                            <wps:cNvPr id="1515677765" name="Rectangle 1515677765"/>
+                            <wps:cNvSpPr/>
+                            <wps:spPr>
+                              <a:xfrm>
+                                <a:off x="2743200" y="0"/>
+                                <a:ext cx="457200" cy="457200"/>
+                              </a:xfrm>
+                              <a:prstGeom prst="rect">
+                                <a:avLst/>
+                              </a:prstGeom>
+                              <a:solidFill>
+                                <a:schemeClr val="bg1"/>
+                              </a:solidFill>
+                              <a:ln>
+                                <a:solidFill>
+                                  <a:schemeClr val="tx1"/>
+                                </a:solidFill>
+                              </a:ln>
+                            </wps:spPr>
+                            <wps:style>
+                              <a:lnRef idx="2">
+                                <a:schemeClr val="accent1">
+                                  <a:shade val="50000"/>
+                                </a:schemeClr>
+                              </a:lnRef>
+                              <a:fillRef idx="1">
+                                <a:schemeClr val="accent1"/>
+                              </a:fillRef>
+                              <a:effectRef idx="0">
+                                <a:schemeClr val="accent1"/>
+                              </a:effectRef>
+                              <a:fontRef idx="minor">
+                                <a:schemeClr val="lt1"/>
+                              </a:fontRef>
+                            </wps:style>
+                            <wps:bodyPr rot="0" spcFirstLastPara="0" vertOverflow="overflow" horzOverflow="overflow" vert="horz" wrap="square" lIns="91440" tIns="45720" rIns="91440" bIns="45720" numCol="1" spcCol="0" rtlCol="0" fromWordArt="0" anchor="ctr" anchorCtr="0" forceAA="0" compatLnSpc="1">
+                              <a:prstTxWarp prst="textNoShape">
+                                <a:avLst/>
+                              </a:prstTxWarp>
+                              <a:noAutofit/>
+                            </wps:bodyPr>
+                          </wps:wsp>
+                          <wps:wsp>
+                            <wps:cNvPr id="330661973" name="Rectangle 330661973"/>
+                            <wps:cNvSpPr/>
+                            <wps:spPr>
+                              <a:xfrm>
+                                <a:off x="3200400" y="0"/>
+                                <a:ext cx="457200" cy="457200"/>
+                              </a:xfrm>
+                              <a:prstGeom prst="rect">
+                                <a:avLst/>
+                              </a:prstGeom>
+                              <a:solidFill>
+                                <a:schemeClr val="bg1"/>
+                              </a:solidFill>
+                              <a:ln>
+                                <a:solidFill>
+                                  <a:schemeClr val="tx1"/>
+                                </a:solidFill>
+                              </a:ln>
+                            </wps:spPr>
+                            <wps:style>
+                              <a:lnRef idx="2">
+                                <a:schemeClr val="accent1">
+                                  <a:shade val="50000"/>
+                                </a:schemeClr>
+                              </a:lnRef>
+                              <a:fillRef idx="1">
+                                <a:schemeClr val="accent1"/>
+                              </a:fillRef>
+                              <a:effectRef idx="0">
+                                <a:schemeClr val="accent1"/>
+                              </a:effectRef>
+                              <a:fontRef idx="minor">
+                                <a:schemeClr val="lt1"/>
+                              </a:fontRef>
+                            </wps:style>
+                            <wps:bodyPr rot="0" spcFirstLastPara="0" vertOverflow="overflow" horzOverflow="overflow" vert="horz" wrap="square" lIns="91440" tIns="45720" rIns="91440" bIns="45720" numCol="1" spcCol="0" rtlCol="0" fromWordArt="0" anchor="ctr" anchorCtr="0" forceAA="0" compatLnSpc="1">
+                              <a:prstTxWarp prst="textNoShape">
+                                <a:avLst/>
+                              </a:prstTxWarp>
+                              <a:noAutofit/>
+                            </wps:bodyPr>
+                          </wps:wsp>
+                        </wpg:grpSp>
+                        <wpg:grpSp>
+                          <wpg:cNvPr id="571066487" name="Group 8"/>
+                          <wpg:cNvGrpSpPr/>
+                          <wpg:grpSpPr>
+                            <a:xfrm>
+                              <a:off x="0" y="3200400"/>
+                              <a:ext cx="3657600" cy="457200"/>
+                              <a:chOff x="0" y="0"/>
+                              <a:chExt cx="3657600" cy="457200"/>
+                            </a:xfrm>
+                          </wpg:grpSpPr>
+                          <wps:wsp>
+                            <wps:cNvPr id="35481618" name="Rectangle 35481618"/>
+                            <wps:cNvSpPr/>
+                            <wps:spPr>
+                              <a:xfrm>
+                                <a:off x="0" y="0"/>
+                                <a:ext cx="457200" cy="457200"/>
+                              </a:xfrm>
+                              <a:prstGeom prst="rect">
+                                <a:avLst/>
+                              </a:prstGeom>
+                              <a:solidFill>
+                                <a:schemeClr val="bg1"/>
+                              </a:solidFill>
+                              <a:ln>
+                                <a:solidFill>
+                                  <a:schemeClr val="tx1"/>
+                                </a:solidFill>
+                              </a:ln>
+                            </wps:spPr>
+                            <wps:style>
+                              <a:lnRef idx="2">
+                                <a:schemeClr val="accent1">
+                                  <a:shade val="50000"/>
+                                </a:schemeClr>
+                              </a:lnRef>
+                              <a:fillRef idx="1">
+                                <a:schemeClr val="accent1"/>
+                              </a:fillRef>
+                              <a:effectRef idx="0">
+                                <a:schemeClr val="accent1"/>
+                              </a:effectRef>
+                              <a:fontRef idx="minor">
+                                <a:schemeClr val="lt1"/>
+                              </a:fontRef>
+                            </wps:style>
+                            <wps:bodyPr rot="0" spcFirstLastPara="0" vertOverflow="overflow" horzOverflow="overflow" vert="horz" wrap="square" lIns="91440" tIns="45720" rIns="91440" bIns="45720" numCol="1" spcCol="0" rtlCol="0" fromWordArt="0" anchor="ctr" anchorCtr="0" forceAA="0" compatLnSpc="1">
+                              <a:prstTxWarp prst="textNoShape">
+                                <a:avLst/>
+                              </a:prstTxWarp>
+                              <a:noAutofit/>
+                            </wps:bodyPr>
+                          </wps:wsp>
+                          <wps:wsp>
+                            <wps:cNvPr id="965899814" name="Rectangle 965899814"/>
+                            <wps:cNvSpPr/>
+                            <wps:spPr>
+                              <a:xfrm>
+                                <a:off x="457200" y="0"/>
+                                <a:ext cx="457200" cy="457200"/>
+                              </a:xfrm>
+                              <a:prstGeom prst="rect">
+                                <a:avLst/>
+                              </a:prstGeom>
+                              <a:solidFill>
+                                <a:schemeClr val="bg1"/>
+                              </a:solidFill>
+                              <a:ln>
+                                <a:solidFill>
+                                  <a:schemeClr val="tx1"/>
+                                </a:solidFill>
+                              </a:ln>
+                            </wps:spPr>
+                            <wps:style>
+                              <a:lnRef idx="2">
+                                <a:schemeClr val="accent1">
+                                  <a:shade val="50000"/>
+                                </a:schemeClr>
+                              </a:lnRef>
+                              <a:fillRef idx="1">
+                                <a:schemeClr val="accent1"/>
+                              </a:fillRef>
+                              <a:effectRef idx="0">
+                                <a:schemeClr val="accent1"/>
+                              </a:effectRef>
+                              <a:fontRef idx="minor">
+                                <a:schemeClr val="lt1"/>
+                              </a:fontRef>
+                            </wps:style>
+                            <wps:bodyPr rot="0" spcFirstLastPara="0" vertOverflow="overflow" horzOverflow="overflow" vert="horz" wrap="square" lIns="91440" tIns="45720" rIns="91440" bIns="45720" numCol="1" spcCol="0" rtlCol="0" fromWordArt="0" anchor="ctr" anchorCtr="0" forceAA="0" compatLnSpc="1">
+                              <a:prstTxWarp prst="textNoShape">
+                                <a:avLst/>
+                              </a:prstTxWarp>
+                              <a:noAutofit/>
+                            </wps:bodyPr>
+                          </wps:wsp>
+                          <wps:wsp>
+                            <wps:cNvPr id="1627705014" name="Rectangle 1627705014"/>
+                            <wps:cNvSpPr/>
+                            <wps:spPr>
+                              <a:xfrm>
+                                <a:off x="914400" y="0"/>
+                                <a:ext cx="457200" cy="457200"/>
+                              </a:xfrm>
+                              <a:prstGeom prst="rect">
+                                <a:avLst/>
+                              </a:prstGeom>
+                              <a:solidFill>
+                                <a:schemeClr val="bg1"/>
+                              </a:solidFill>
+                              <a:ln>
+                                <a:solidFill>
+                                  <a:schemeClr val="tx1"/>
+                                </a:solidFill>
+                              </a:ln>
+                            </wps:spPr>
+                            <wps:style>
+                              <a:lnRef idx="2">
+                                <a:schemeClr val="accent1">
+                                  <a:shade val="50000"/>
+                                </a:schemeClr>
+                              </a:lnRef>
+                              <a:fillRef idx="1">
+                                <a:schemeClr val="accent1"/>
+                              </a:fillRef>
+                              <a:effectRef idx="0">
+                                <a:schemeClr val="accent1"/>
+                              </a:effectRef>
+                              <a:fontRef idx="minor">
+                                <a:schemeClr val="lt1"/>
+                              </a:fontRef>
+                            </wps:style>
+                            <wps:bodyPr rot="0" spcFirstLastPara="0" vertOverflow="overflow" horzOverflow="overflow" vert="horz" wrap="square" lIns="91440" tIns="45720" rIns="91440" bIns="45720" numCol="1" spcCol="0" rtlCol="0" fromWordArt="0" anchor="ctr" anchorCtr="0" forceAA="0" compatLnSpc="1">
+                              <a:prstTxWarp prst="textNoShape">
+                                <a:avLst/>
+                              </a:prstTxWarp>
+                              <a:noAutofit/>
+                            </wps:bodyPr>
+                          </wps:wsp>
+                          <wps:wsp>
+                            <wps:cNvPr id="1896365227" name="Rectangle 1896365227"/>
+                            <wps:cNvSpPr/>
+                            <wps:spPr>
+                              <a:xfrm>
+                                <a:off x="1371600" y="0"/>
+                                <a:ext cx="457200" cy="457200"/>
+                              </a:xfrm>
+                              <a:prstGeom prst="rect">
+                                <a:avLst/>
+                              </a:prstGeom>
+                              <a:solidFill>
+                                <a:schemeClr val="bg1"/>
+                              </a:solidFill>
+                              <a:ln>
+                                <a:solidFill>
+                                  <a:schemeClr val="tx1"/>
+                                </a:solidFill>
+                              </a:ln>
+                            </wps:spPr>
+                            <wps:style>
+                              <a:lnRef idx="2">
+                                <a:schemeClr val="accent1">
+                                  <a:shade val="50000"/>
+                                </a:schemeClr>
+                              </a:lnRef>
+                              <a:fillRef idx="1">
+                                <a:schemeClr val="accent1"/>
+                              </a:fillRef>
+                              <a:effectRef idx="0">
+                                <a:schemeClr val="accent1"/>
+                              </a:effectRef>
+                              <a:fontRef idx="minor">
+                                <a:schemeClr val="lt1"/>
+                              </a:fontRef>
+                            </wps:style>
+                            <wps:bodyPr rot="0" spcFirstLastPara="0" vertOverflow="overflow" horzOverflow="overflow" vert="horz" wrap="square" lIns="91440" tIns="45720" rIns="91440" bIns="45720" numCol="1" spcCol="0" rtlCol="0" fromWordArt="0" anchor="ctr" anchorCtr="0" forceAA="0" compatLnSpc="1">
+                              <a:prstTxWarp prst="textNoShape">
+                                <a:avLst/>
+                              </a:prstTxWarp>
+                              <a:noAutofit/>
+                            </wps:bodyPr>
+                          </wps:wsp>
+                          <wps:wsp>
+                            <wps:cNvPr id="1625319359" name="Rectangle 1625319359"/>
+                            <wps:cNvSpPr/>
+                            <wps:spPr>
+                              <a:xfrm>
+                                <a:off x="1828800" y="0"/>
+                                <a:ext cx="457200" cy="457200"/>
+                              </a:xfrm>
+                              <a:prstGeom prst="rect">
+                                <a:avLst/>
+                              </a:prstGeom>
+                              <a:solidFill>
+                                <a:schemeClr val="bg1"/>
+                              </a:solidFill>
+                              <a:ln>
+                                <a:solidFill>
+                                  <a:schemeClr val="tx1"/>
+                                </a:solidFill>
+                              </a:ln>
+                            </wps:spPr>
+                            <wps:style>
+                              <a:lnRef idx="2">
+                                <a:schemeClr val="accent1">
+                                  <a:shade val="50000"/>
+                                </a:schemeClr>
+                              </a:lnRef>
+                              <a:fillRef idx="1">
+                                <a:schemeClr val="accent1"/>
+                              </a:fillRef>
+                              <a:effectRef idx="0">
+                                <a:schemeClr val="accent1"/>
+                              </a:effectRef>
+                              <a:fontRef idx="minor">
+                                <a:schemeClr val="lt1"/>
+                              </a:fontRef>
+                            </wps:style>
+                            <wps:bodyPr rot="0" spcFirstLastPara="0" vertOverflow="overflow" horzOverflow="overflow" vert="horz" wrap="square" lIns="91440" tIns="45720" rIns="91440" bIns="45720" numCol="1" spcCol="0" rtlCol="0" fromWordArt="0" anchor="ctr" anchorCtr="0" forceAA="0" compatLnSpc="1">
+                              <a:prstTxWarp prst="textNoShape">
+                                <a:avLst/>
+                              </a:prstTxWarp>
+                              <a:noAutofit/>
+                            </wps:bodyPr>
+                          </wps:wsp>
+                          <wps:wsp>
+                            <wps:cNvPr id="465732151" name="Rectangle 465732151"/>
+                            <wps:cNvSpPr/>
+                            <wps:spPr>
+                              <a:xfrm>
+                                <a:off x="2286000" y="0"/>
+                                <a:ext cx="457200" cy="457200"/>
+                              </a:xfrm>
+                              <a:prstGeom prst="rect">
+                                <a:avLst/>
+                              </a:prstGeom>
+                              <a:solidFill>
+                                <a:schemeClr val="bg1"/>
+                              </a:solidFill>
+                              <a:ln>
+                                <a:solidFill>
+                                  <a:schemeClr val="tx1"/>
+                                </a:solidFill>
+                              </a:ln>
+                            </wps:spPr>
+                            <wps:style>
+                              <a:lnRef idx="2">
+                                <a:schemeClr val="accent1">
+                                  <a:shade val="50000"/>
+                                </a:schemeClr>
+                              </a:lnRef>
+                              <a:fillRef idx="1">
+                                <a:schemeClr val="accent1"/>
+                              </a:fillRef>
+                              <a:effectRef idx="0">
+                                <a:schemeClr val="accent1"/>
+                              </a:effectRef>
+                              <a:fontRef idx="minor">
+                                <a:schemeClr val="lt1"/>
+                              </a:fontRef>
+                            </wps:style>
+                            <wps:bodyPr rot="0" spcFirstLastPara="0" vertOverflow="overflow" horzOverflow="overflow" vert="horz" wrap="square" lIns="91440" tIns="45720" rIns="91440" bIns="45720" numCol="1" spcCol="0" rtlCol="0" fromWordArt="0" anchor="ctr" anchorCtr="0" forceAA="0" compatLnSpc="1">
+                              <a:prstTxWarp prst="textNoShape">
+                                <a:avLst/>
+                              </a:prstTxWarp>
+                              <a:noAutofit/>
+                            </wps:bodyPr>
+                          </wps:wsp>
+                          <wps:wsp>
+                            <wps:cNvPr id="995128339" name="Rectangle 995128339"/>
+                            <wps:cNvSpPr/>
+                            <wps:spPr>
+                              <a:xfrm>
+                                <a:off x="2743200" y="0"/>
+                                <a:ext cx="457200" cy="457200"/>
+                              </a:xfrm>
+                              <a:prstGeom prst="rect">
+                                <a:avLst/>
+                              </a:prstGeom>
+                              <a:solidFill>
+                                <a:schemeClr val="bg1"/>
+                              </a:solidFill>
+                              <a:ln>
+                                <a:solidFill>
+                                  <a:schemeClr val="tx1"/>
+                                </a:solidFill>
+                              </a:ln>
+                            </wps:spPr>
+                            <wps:style>
+                              <a:lnRef idx="2">
+                                <a:schemeClr val="accent1">
+                                  <a:shade val="50000"/>
+                                </a:schemeClr>
+                              </a:lnRef>
+                              <a:fillRef idx="1">
+                                <a:schemeClr val="accent1"/>
+                              </a:fillRef>
+                              <a:effectRef idx="0">
+                                <a:schemeClr val="accent1"/>
+                              </a:effectRef>
+                              <a:fontRef idx="minor">
+                                <a:schemeClr val="lt1"/>
+                              </a:fontRef>
+                            </wps:style>
+                            <wps:bodyPr rot="0" spcFirstLastPara="0" vertOverflow="overflow" horzOverflow="overflow" vert="horz" wrap="square" lIns="91440" tIns="45720" rIns="91440" bIns="45720" numCol="1" spcCol="0" rtlCol="0" fromWordArt="0" anchor="ctr" anchorCtr="0" forceAA="0" compatLnSpc="1">
+                              <a:prstTxWarp prst="textNoShape">
+                                <a:avLst/>
+                              </a:prstTxWarp>
+                              <a:noAutofit/>
+                            </wps:bodyPr>
+                          </wps:wsp>
+                          <wps:wsp>
+                            <wps:cNvPr id="938870758" name="Rectangle 938870758"/>
+                            <wps:cNvSpPr/>
+                            <wps:spPr>
+                              <a:xfrm>
+                                <a:off x="3200400" y="0"/>
+                                <a:ext cx="457200" cy="457200"/>
+                              </a:xfrm>
+                              <a:prstGeom prst="rect">
+                                <a:avLst/>
+                              </a:prstGeom>
+                              <a:solidFill>
+                                <a:schemeClr val="bg1"/>
+                              </a:solidFill>
+                              <a:ln>
+                                <a:solidFill>
+                                  <a:schemeClr val="tx1"/>
+                                </a:solidFill>
+                              </a:ln>
+                            </wps:spPr>
+                            <wps:style>
+                              <a:lnRef idx="2">
+                                <a:schemeClr val="accent1">
+                                  <a:shade val="50000"/>
+                                </a:schemeClr>
+                              </a:lnRef>
+                              <a:fillRef idx="1">
+                                <a:schemeClr val="accent1"/>
+                              </a:fillRef>
+                              <a:effectRef idx="0">
+                                <a:schemeClr val="accent1"/>
+                              </a:effectRef>
+                              <a:fontRef idx="minor">
+                                <a:schemeClr val="lt1"/>
+                              </a:fontRef>
+                            </wps:style>
+                            <wps:bodyPr rot="0" spcFirstLastPara="0" vertOverflow="overflow" horzOverflow="overflow" vert="horz" wrap="square" lIns="91440" tIns="45720" rIns="91440" bIns="45720" numCol="1" spcCol="0" rtlCol="0" fromWordArt="0" anchor="ctr" anchorCtr="0" forceAA="0" compatLnSpc="1">
+                              <a:prstTxWarp prst="textNoShape">
+                                <a:avLst/>
+                              </a:prstTxWarp>
+                              <a:noAutofit/>
+                            </wps:bodyPr>
+                          </wps:wsp>
+                        </wpg:grpSp>
+                        <wpg:grpSp>
+                          <wpg:cNvPr id="1669273666" name="Group 6"/>
+                          <wpg:cNvGrpSpPr/>
+                          <wpg:grpSpPr>
+                            <a:xfrm>
+                              <a:off x="0" y="2286000"/>
+                              <a:ext cx="3657600" cy="457200"/>
+                              <a:chOff x="0" y="0"/>
+                              <a:chExt cx="3657600" cy="457200"/>
+                            </a:xfrm>
+                          </wpg:grpSpPr>
+                          <wps:wsp>
+                            <wps:cNvPr id="1604791621" name="Rectangle 1604791621"/>
+                            <wps:cNvSpPr/>
+                            <wps:spPr>
+                              <a:xfrm>
+                                <a:off x="0" y="0"/>
+                                <a:ext cx="457200" cy="457200"/>
+                              </a:xfrm>
+                              <a:prstGeom prst="rect">
+                                <a:avLst/>
+                              </a:prstGeom>
+                              <a:solidFill>
+                                <a:schemeClr val="bg1"/>
+                              </a:solidFill>
+                              <a:ln>
+                                <a:solidFill>
+                                  <a:schemeClr val="tx1"/>
+                                </a:solidFill>
+                              </a:ln>
+                            </wps:spPr>
+                            <wps:style>
+                              <a:lnRef idx="2">
+                                <a:schemeClr val="accent1">
+                                  <a:shade val="50000"/>
+                                </a:schemeClr>
+                              </a:lnRef>
+                              <a:fillRef idx="1">
+                                <a:schemeClr val="accent1"/>
+                              </a:fillRef>
+                              <a:effectRef idx="0">
+                                <a:schemeClr val="accent1"/>
+                              </a:effectRef>
+                              <a:fontRef idx="minor">
+                                <a:schemeClr val="lt1"/>
+                              </a:fontRef>
+                            </wps:style>
+                            <wps:bodyPr rot="0" spcFirstLastPara="0" vertOverflow="overflow" horzOverflow="overflow" vert="horz" wrap="square" lIns="91440" tIns="45720" rIns="91440" bIns="45720" numCol="1" spcCol="0" rtlCol="0" fromWordArt="0" anchor="ctr" anchorCtr="0" forceAA="0" compatLnSpc="1">
+                              <a:prstTxWarp prst="textNoShape">
+                                <a:avLst/>
+                              </a:prstTxWarp>
+                              <a:noAutofit/>
+                            </wps:bodyPr>
+                          </wps:wsp>
+                          <wps:wsp>
+                            <wps:cNvPr id="2070848519" name="Rectangle 2070848519"/>
+                            <wps:cNvSpPr/>
+                            <wps:spPr>
+                              <a:xfrm>
+                                <a:off x="914400" y="0"/>
+                                <a:ext cx="457200" cy="457200"/>
+                              </a:xfrm>
+                              <a:prstGeom prst="rect">
+                                <a:avLst/>
+                              </a:prstGeom>
+                              <a:noFill/>
+                              <a:ln>
+                                <a:solidFill>
+                                  <a:schemeClr val="tx1"/>
+                                </a:solidFill>
+                              </a:ln>
+                            </wps:spPr>
+                            <wps:style>
+                              <a:lnRef idx="2">
+                                <a:schemeClr val="accent1">
+                                  <a:shade val="50000"/>
+                                </a:schemeClr>
+                              </a:lnRef>
+                              <a:fillRef idx="1">
+                                <a:schemeClr val="accent1"/>
+                              </a:fillRef>
+                              <a:effectRef idx="0">
+                                <a:schemeClr val="accent1"/>
+                              </a:effectRef>
+                              <a:fontRef idx="minor">
+                                <a:schemeClr val="lt1"/>
+                              </a:fontRef>
+                            </wps:style>
+                            <wps:bodyPr rot="0" spcFirstLastPara="0" vertOverflow="overflow" horzOverflow="overflow" vert="horz" wrap="square" lIns="91440" tIns="45720" rIns="91440" bIns="45720" numCol="1" spcCol="0" rtlCol="0" fromWordArt="0" anchor="ctr" anchorCtr="0" forceAA="0" compatLnSpc="1">
+                              <a:prstTxWarp prst="textNoShape">
+                                <a:avLst/>
+                              </a:prstTxWarp>
+                              <a:noAutofit/>
+                            </wps:bodyPr>
+                          </wps:wsp>
+                          <wps:wsp>
+                            <wps:cNvPr id="507227029" name="Rectangle 507227029"/>
+                            <wps:cNvSpPr/>
+                            <wps:spPr>
+                              <a:xfrm>
+                                <a:off x="1371600" y="0"/>
+                                <a:ext cx="457200" cy="457200"/>
+                              </a:xfrm>
+                              <a:prstGeom prst="rect">
+                                <a:avLst/>
+                              </a:prstGeom>
+                              <a:solidFill>
+                                <a:schemeClr val="bg1"/>
+                              </a:solidFill>
+                              <a:ln>
+                                <a:solidFill>
+                                  <a:schemeClr val="tx1"/>
+                                </a:solidFill>
+                              </a:ln>
+                            </wps:spPr>
+                            <wps:style>
+                              <a:lnRef idx="2">
+                                <a:schemeClr val="accent1">
+                                  <a:shade val="50000"/>
+                                </a:schemeClr>
+                              </a:lnRef>
+                              <a:fillRef idx="1">
+                                <a:schemeClr val="accent1"/>
+                              </a:fillRef>
+                              <a:effectRef idx="0">
+                                <a:schemeClr val="accent1"/>
+                              </a:effectRef>
+                              <a:fontRef idx="minor">
+                                <a:schemeClr val="lt1"/>
+                              </a:fontRef>
+                            </wps:style>
+                            <wps:bodyPr rot="0" spcFirstLastPara="0" vertOverflow="overflow" horzOverflow="overflow" vert="horz" wrap="square" lIns="91440" tIns="45720" rIns="91440" bIns="45720" numCol="1" spcCol="0" rtlCol="0" fromWordArt="0" anchor="ctr" anchorCtr="0" forceAA="0" compatLnSpc="1">
+                              <a:prstTxWarp prst="textNoShape">
+                                <a:avLst/>
+                              </a:prstTxWarp>
+                              <a:noAutofit/>
+                            </wps:bodyPr>
+                          </wps:wsp>
+                          <wps:wsp>
+                            <wps:cNvPr id="939992724" name="Rectangle 939992724"/>
+                            <wps:cNvSpPr/>
+                            <wps:spPr>
+                              <a:xfrm>
+                                <a:off x="1828800" y="0"/>
+                                <a:ext cx="457200" cy="457200"/>
+                              </a:xfrm>
+                              <a:prstGeom prst="rect">
+                                <a:avLst/>
+                              </a:prstGeom>
+                              <a:solidFill>
+                                <a:schemeClr val="bg1"/>
+                              </a:solidFill>
+                              <a:ln>
+                                <a:solidFill>
+                                  <a:schemeClr val="tx1"/>
+                                </a:solidFill>
+                              </a:ln>
+                            </wps:spPr>
+                            <wps:style>
+                              <a:lnRef idx="2">
+                                <a:schemeClr val="accent1">
+                                  <a:shade val="50000"/>
+                                </a:schemeClr>
+                              </a:lnRef>
+                              <a:fillRef idx="1">
+                                <a:schemeClr val="accent1"/>
+                              </a:fillRef>
+                              <a:effectRef idx="0">
+                                <a:schemeClr val="accent1"/>
+                              </a:effectRef>
+                              <a:fontRef idx="minor">
+                                <a:schemeClr val="lt1"/>
+                              </a:fontRef>
+                            </wps:style>
+                            <wps:bodyPr rot="0" spcFirstLastPara="0" vertOverflow="overflow" horzOverflow="overflow" vert="horz" wrap="square" lIns="91440" tIns="45720" rIns="91440" bIns="45720" numCol="1" spcCol="0" rtlCol="0" fromWordArt="0" anchor="ctr" anchorCtr="0" forceAA="0" compatLnSpc="1">
+                              <a:prstTxWarp prst="textNoShape">
+                                <a:avLst/>
+                              </a:prstTxWarp>
+                              <a:noAutofit/>
+                            </wps:bodyPr>
+                          </wps:wsp>
+                          <wps:wsp>
+                            <wps:cNvPr id="329797704" name="Rectangle 329797704"/>
+                            <wps:cNvSpPr/>
+                            <wps:spPr>
+                              <a:xfrm>
+                                <a:off x="2286000" y="0"/>
+                                <a:ext cx="457200" cy="457200"/>
+                              </a:xfrm>
+                              <a:prstGeom prst="rect">
+                                <a:avLst/>
+                              </a:prstGeom>
+                              <a:solidFill>
+                                <a:schemeClr val="bg1"/>
+                              </a:solidFill>
+                              <a:ln>
+                                <a:solidFill>
+                                  <a:schemeClr val="tx1"/>
+                                </a:solidFill>
+                              </a:ln>
+                            </wps:spPr>
+                            <wps:style>
+                              <a:lnRef idx="2">
+                                <a:schemeClr val="accent1">
+                                  <a:shade val="50000"/>
+                                </a:schemeClr>
+                              </a:lnRef>
+                              <a:fillRef idx="1">
+                                <a:schemeClr val="accent1"/>
+                              </a:fillRef>
+                              <a:effectRef idx="0">
+                                <a:schemeClr val="accent1"/>
+                              </a:effectRef>
+                              <a:fontRef idx="minor">
+                                <a:schemeClr val="lt1"/>
+                              </a:fontRef>
+                            </wps:style>
+                            <wps:bodyPr rot="0" spcFirstLastPara="0" vertOverflow="overflow" horzOverflow="overflow" vert="horz" wrap="square" lIns="91440" tIns="45720" rIns="91440" bIns="45720" numCol="1" spcCol="0" rtlCol="0" fromWordArt="0" anchor="ctr" anchorCtr="0" forceAA="0" compatLnSpc="1">
+                              <a:prstTxWarp prst="textNoShape">
+                                <a:avLst/>
+                              </a:prstTxWarp>
+                              <a:noAutofit/>
+                            </wps:bodyPr>
+                          </wps:wsp>
+                          <wps:wsp>
+                            <wps:cNvPr id="226310307" name="Rectangle 226310307"/>
+                            <wps:cNvSpPr/>
+                            <wps:spPr>
+                              <a:xfrm>
+                                <a:off x="2743200" y="0"/>
+                                <a:ext cx="457200" cy="457200"/>
+                              </a:xfrm>
+                              <a:prstGeom prst="rect">
+                                <a:avLst/>
+                              </a:prstGeom>
+                              <a:solidFill>
+                                <a:schemeClr val="bg1"/>
+                              </a:solidFill>
+                              <a:ln>
+                                <a:solidFill>
+                                  <a:schemeClr val="tx1"/>
+                                </a:solidFill>
+                              </a:ln>
+                            </wps:spPr>
+                            <wps:style>
+                              <a:lnRef idx="2">
+                                <a:schemeClr val="accent1">
+                                  <a:shade val="50000"/>
+                                </a:schemeClr>
+                              </a:lnRef>
+                              <a:fillRef idx="1">
+                                <a:schemeClr val="accent1"/>
+                              </a:fillRef>
+                              <a:effectRef idx="0">
+                                <a:schemeClr val="accent1"/>
+                              </a:effectRef>
+                              <a:fontRef idx="minor">
+                                <a:schemeClr val="lt1"/>
+                              </a:fontRef>
+                            </wps:style>
+                            <wps:bodyPr rot="0" spcFirstLastPara="0" vertOverflow="overflow" horzOverflow="overflow" vert="horz" wrap="square" lIns="91440" tIns="45720" rIns="91440" bIns="45720" numCol="1" spcCol="0" rtlCol="0" fromWordArt="0" anchor="ctr" anchorCtr="0" forceAA="0" compatLnSpc="1">
+                              <a:prstTxWarp prst="textNoShape">
+                                <a:avLst/>
+                              </a:prstTxWarp>
+                              <a:noAutofit/>
+                            </wps:bodyPr>
+                          </wps:wsp>
+                          <wps:wsp>
+                            <wps:cNvPr id="1209121834" name="Rectangle 1209121834"/>
+                            <wps:cNvSpPr/>
+                            <wps:spPr>
+                              <a:xfrm>
+                                <a:off x="3200400" y="0"/>
+                                <a:ext cx="457200" cy="457200"/>
+                              </a:xfrm>
+                              <a:prstGeom prst="rect">
+                                <a:avLst/>
+                              </a:prstGeom>
+                              <a:solidFill>
+                                <a:schemeClr val="bg1"/>
+                              </a:solidFill>
+                              <a:ln>
+                                <a:solidFill>
+                                  <a:schemeClr val="tx1"/>
+                                </a:solidFill>
+                              </a:ln>
+                            </wps:spPr>
+                            <wps:style>
+                              <a:lnRef idx="2">
+                                <a:schemeClr val="accent1">
+                                  <a:shade val="50000"/>
+                                </a:schemeClr>
+                              </a:lnRef>
+                              <a:fillRef idx="1">
+                                <a:schemeClr val="accent1"/>
+                              </a:fillRef>
+                              <a:effectRef idx="0">
+                                <a:schemeClr val="accent1"/>
+                              </a:effectRef>
+                              <a:fontRef idx="minor">
+                                <a:schemeClr val="lt1"/>
+                              </a:fontRef>
+                            </wps:style>
+                            <wps:bodyPr rot="0" spcFirstLastPara="0" vertOverflow="overflow" horzOverflow="overflow" vert="horz" wrap="square" lIns="91440" tIns="45720" rIns="91440" bIns="45720" numCol="1" spcCol="0" rtlCol="0" fromWordArt="0" anchor="ctr" anchorCtr="0" forceAA="0" compatLnSpc="1">
+                              <a:prstTxWarp prst="textNoShape">
+                                <a:avLst/>
+                              </a:prstTxWarp>
+                              <a:noAutofit/>
+                            </wps:bodyPr>
+                          </wps:wsp>
+                          <wps:wsp>
+                            <wps:cNvPr id="1864109793" name="Rectangle 1864109793"/>
+                            <wps:cNvSpPr/>
+                            <wps:spPr>
+                              <a:xfrm>
+                                <a:off x="457200" y="0"/>
+                                <a:ext cx="457200" cy="457200"/>
+                              </a:xfrm>
+                              <a:prstGeom prst="rect">
+                                <a:avLst/>
+                              </a:prstGeom>
+                              <a:noFill/>
+                              <a:ln>
+                                <a:solidFill>
+                                  <a:schemeClr val="tx1"/>
+                                </a:solidFill>
+                              </a:ln>
+                            </wps:spPr>
+                            <wps:style>
+                              <a:lnRef idx="2">
+                                <a:schemeClr val="accent1">
+                                  <a:shade val="50000"/>
+                                </a:schemeClr>
+                              </a:lnRef>
+                              <a:fillRef idx="1">
+                                <a:schemeClr val="accent1"/>
+                              </a:fillRef>
+                              <a:effectRef idx="0">
+                                <a:schemeClr val="accent1"/>
+                              </a:effectRef>
+                              <a:fontRef idx="minor">
+                                <a:schemeClr val="lt1"/>
+                              </a:fontRef>
+                            </wps:style>
+                            <wps:bodyPr rot="0" spcFirstLastPara="0" vertOverflow="overflow" horzOverflow="overflow" vert="horz" wrap="square" lIns="91440" tIns="45720" rIns="91440" bIns="45720" numCol="1" spcCol="0" rtlCol="0" fromWordArt="0" anchor="ctr" anchorCtr="0" forceAA="0" compatLnSpc="1">
+                              <a:prstTxWarp prst="textNoShape">
+                                <a:avLst/>
+                              </a:prstTxWarp>
+                              <a:noAutofit/>
+                            </wps:bodyPr>
+                          </wps:wsp>
+                        </wpg:grpSp>
+                      </wpg:grpSp>
+                    </wpg:wgp>
+                  </a:graphicData>
+                </a:graphic>
+              </wp:anchor>
+            </w:drawing>
+          </mc:Choice>
+          <mc:Fallback>
+            <w:pict>
+              <v:group w14:anchorId="641F867D" id="_x0000_s1102" style="position:absolute;left:0;text-align:left;margin-left:92.65pt;margin-top:8.3pt;width:4in;height:343pt;z-index:251823104" coordsize="36576,43561" o:gfxdata="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">
+                <v:shapetype id="_x0000_t202" coordsize="21600,21600" o:spt="202" path="m,l,21600r21600,l21600,xe">
+                  <v:stroke joinstyle="miter"/>
+                  <v:path gradientshapeok="t" o:connecttype="rect"/>
+                </v:shapetype>
+                <v:shape id="Text Box 1511731885" o:spid="_x0000_s1103" type="#_x0000_t202" style="position:absolute;left:6858;top:39624;width:24384;height:3937;visibility:visible;mso-wrap-style:square;v-text-anchor:top" o:gfxdata="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" filled="f" stroked="f" strokeweight=".5pt">
+                  <v:textbox>
+                    <w:txbxContent>
+                      <w:p>
+                        <w:pPr>
+                          <w:jc w:val="center"/>
+                          <w:rPr>
+                            <w:rFonts w:ascii="Garamond" w:hAnsi="Garamond" w:cs="Al Bayan"/>
+                            <w:b/>
+                            <w:bCs/>
+                          </w:rPr>
+                        </w:pPr>
+                        <w:r>
+                          <w:rPr>
+                            <w:rFonts w:ascii="Garamond" w:hAnsi="Garamond" w:cs="Al Bayan"/>
+                            <w:b/>
+                            <w:bCs/>
+                          </w:rPr>
+                          <w:t xml:space="preserve">8x8 </w:t>
+                        </w:r>
+                        <w:proofErr w:type="spellStart"/>
+                        <w:r>
+                          <w:rPr>
+                            <w:rFonts w:ascii="Garamond" w:hAnsi="Garamond" w:cs="Al Bayan"/>
+                            <w:b/>
+                            <w:bCs/>
+                          </w:rPr>
+                          <w:t>Bit</w:t>
+                        </w:r>
+                        <w:r>
+                          <w:rPr>
+                            <w:rFonts w:ascii="Garamond" w:hAnsi="Garamond" w:cs="Al Bayan"/>
+                            <w:b/>
+                            <w:bCs/>
+                          </w:rPr>
+                          <w:t>Pic</w:t>
+                        </w:r>
+                        <w:proofErr w:type="spellEnd"/>
+                        <w:r>
+                          <w:rPr>
+                            <w:rFonts w:ascii="Garamond" w:hAnsi="Garamond" w:cs="Al Bayan"/>
+                            <w:b/>
+                            <w:bCs/>
+                          </w:rPr>
+                          <w:t xml:space="preserve"> (64 total Pixels)</w:t>
+                        </w:r>
+                      </w:p>
+                    </w:txbxContent>
+                  </v:textbox>
+                </v:shape>
+                <v:group id="Group 9" o:spid="_x0000_s1104" style="position:absolute;width:36576;height:36576" coordsize="36576,36576" o:gfxdata="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">
+                  <v:group id="Group 1" o:spid="_x0000_s1105" style="position:absolute;width:36576;height:4572" coordsize="36576,4572" o:gfxdata="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">
+                    <v:rect id="Rectangle 1647866626" o:spid="_x0000_s1106" style="position:absolute;width:4572;height:4572;visibility:visible;mso-wrap-style:square;v-text-anchor:middle" o:gfxdata="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" fillcolor="white [3212]" strokecolor="black [3213]" strokeweight="1pt"/>
+                    <v:rect id="Rectangle 1637388425" o:spid="_x0000_s1107" style="position:absolute;left:4572;width:4572;height:4572;visibility:visible;mso-wrap-style:square;v-text-anchor:middle" o:gfxdata="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" fillcolor="white [3212]" strokecolor="black [3213]" strokeweight="1pt"/>
+                    <v:rect id="Rectangle 2016423319" o:spid="_x0000_s1108" style="position:absolute;left:9144;width:4572;height:4572;visibility:visible;mso-wrap-style:square;v-text-anchor:middle" o:gfxdata="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" fillcolor="white [3212]" strokecolor="black [3213]" strokeweight="1pt"/>
+                    <v:rect id="Rectangle 11366117" o:spid="_x0000_s1109" style="position:absolute;left:13716;width:4572;height:4572;visibility:visible;mso-wrap-style:square;v-text-anchor:middle" o:gfxdata="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" fillcolor="white [3212]" strokecolor="black [3213]" strokeweight="1pt"/>
+                    <v:rect id="Rectangle 1019966829" o:spid="_x0000_s1110" style="position:absolute;left:18288;width:4572;height:4572;visibility:visible;mso-wrap-style:square;v-text-anchor:middle" o:gfxdata="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" fillcolor="white [3212]" strokecolor="black [3213]" strokeweight="1pt"/>
+                    <v:rect id="Rectangle 1961310807" o:spid="_x0000_s1111" style="position:absolute;left:22860;width:4572;height:4572;visibility:visible;mso-wrap-style:square;v-text-anchor:middle" o:gfxdata="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" fillcolor="white [3212]" strokecolor="black [3213]" strokeweight="1pt"/>
+                    <v:rect id="Rectangle 1664915335" o:spid="_x0000_s1112" style="position:absolute;left:27432;width:4572;height:4572;visibility:visible;mso-wrap-style:square;v-text-anchor:middle" o:gfxdata="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" fillcolor="white [3212]" strokecolor="black [3213]" strokeweight="1pt"/>
+                    <v:rect id="Rectangle 1802606577" o:spid="_x0000_s1113" style="position:absolute;left:32004;width:4572;height:4572;visibility:visible;mso-wrap-style:square;v-text-anchor:middle" o:gfxdata="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" fillcolor="white [3212]" strokecolor="black [3213]" strokeweight="1pt"/>
+                  </v:group>
+                  <v:group id="Group 2" o:spid="_x0000_s1114" style="position:absolute;top:4572;width:36576;height:4572" coordsize="36576,4572" o:gfxdata="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">
+                    <v:rect id="Rectangle 1882944950" o:spid="_x0000_s1115" style="position:absolute;width:4572;height:4572;visibility:visible;mso-wrap-style:square;v-text-anchor:middle" o:gfxdata="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" fillcolor="white [3212]" strokecolor="black [3213]" strokeweight="1pt"/>
+                    <v:rect id="Rectangle 477361552" o:spid="_x0000_s1116" style="position:absolute;left:4572;width:4572;height:4572;visibility:visible;mso-wrap-style:square;v-text-anchor:middle" o:gfxdata="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" fillcolor="white [3212]" strokecolor="black [3213]" strokeweight="1pt"/>
+                    <v:rect id="Rectangle 818996957" o:spid="_x0000_s1117" style="position:absolute;left:9144;width:4572;height:4572;visibility:visible;mso-wrap-style:square;v-text-anchor:middle" o:gfxdata="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" fillcolor="white [3212]" strokecolor="black [3213]" strokeweight="1pt"/>
+                    <v:rect id="Rectangle 867095304" o:spid="_x0000_s1118" style="position:absolute;left:13716;width:4572;height:4572;visibility:visible;mso-wrap-style:square;v-text-anchor:middle" o:gfxdata="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" fillcolor="white [3212]" strokecolor="black [3213]" strokeweight="1pt"/>
+                    <v:rect id="Rectangle 825330198" o:spid="_x0000_s1119" style="position:absolute;left:18288;width:4572;height:4572;visibility:visible;mso-wrap-style:square;v-text-anchor:middle" o:gfxdata="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" fillcolor="white [3212]" strokecolor="black [3213]" strokeweight="1pt"/>
+                    <v:rect id="Rectangle 1516454036" o:spid="_x0000_s1120" style="position:absolute;left:22860;width:4572;height:4572;visibility:visible;mso-wrap-style:square;v-text-anchor:middle" o:gfxdata="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" fillcolor="white [3212]" strokecolor="black [3213]" strokeweight="1pt"/>
+                    <v:rect id="Rectangle 1206939737" o:spid="_x0000_s1121" style="position:absolute;left:27432;width:4572;height:4572;visibility:visible;mso-wrap-style:square;v-text-anchor:middle" o:gfxdata="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" fillcolor="white [3212]" strokecolor="black [3213]" strokeweight="1pt"/>
+                    <v:rect id="Rectangle 1504129155" o:spid="_x0000_s1122" style="position:absolute;left:32004;width:4572;height:4572;visibility:visible;mso-wrap-style:square;v-text-anchor:middle" o:gfxdata="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" fillcolor="white [3212]" strokecolor="black [3213]" strokeweight="1pt"/>
+                  </v:group>
+                  <v:group id="Group 3" o:spid="_x0000_s1123" style="position:absolute;top:9144;width:36576;height:4572" coordsize="36576,4572" o:gfxdata="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">
+                    <v:rect id="Rectangle 1561205897" o:spid="_x0000_s1124" style="position:absolute;width:4572;height:4572;visibility:visible;mso-wrap-style:square;v-text-anchor:middle" o:gfxdata="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" fillcolor="white [3212]" strokecolor="black [3213]" strokeweight="1pt"/>
+                    <v:rect id="Rectangle 200489414" o:spid="_x0000_s1125" style="position:absolute;left:4572;width:4572;height:4572;visibility:visible;mso-wrap-style:square;v-text-anchor:middle" o:gfxdata="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" fillcolor="white [3212]" strokecolor="black [3213]" strokeweight="1pt"/>
+                    <v:rect id="Rectangle 485704417" o:spid="_x0000_s1126" style="position:absolute;left:9144;width:4572;height:4572;visibility:visible;mso-wrap-style:square;v-text-anchor:middle" o:gfxdata="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" fillcolor="white [3212]" strokecolor="black [3213]" strokeweight="1pt"/>
+                    <v:rect id="Rectangle 424552448" o:spid="_x0000_s1127" style="position:absolute;left:13716;width:4572;height:4572;visibility:visible;mso-wrap-style:square;v-text-anchor:middle" o:gfxdata="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" fillcolor="white [3212]" strokecolor="black [3213]" strokeweight="1pt"/>
+                    <v:rect id="Rectangle 1447532792" o:spid="_x0000_s1128" style="position:absolute;left:18288;width:4572;height:4572;visibility:visible;mso-wrap-style:square;v-text-anchor:middle" o:gfxdata="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" fillcolor="white [3212]" strokecolor="black [3213]" strokeweight="1pt"/>
+                    <v:rect id="Rectangle 2094564708" o:spid="_x0000_s1129" style="position:absolute;left:22860;width:4572;height:4572;visibility:visible;mso-wrap-style:square;v-text-anchor:middle" o:gfxdata="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" fillcolor="white [3212]" strokecolor="black [3213]" strokeweight="1pt"/>
+                    <v:rect id="Rectangle 1013911961" o:spid="_x0000_s1130" style="position:absolute;left:27432;width:4572;height:4572;visibility:visible;mso-wrap-style:square;v-text-anchor:middle" o:gfxdata="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" fillcolor="white [3212]" strokecolor="black [3213]" strokeweight="1pt"/>
+                    <v:rect id="Rectangle 903104932" o:spid="_x0000_s1131" style="position:absolute;left:32004;width:4572;height:4572;visibility:visible;mso-wrap-style:square;v-text-anchor:middle" o:gfxdata="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" fillcolor="white [3212]" strokecolor="black [3213]" strokeweight="1pt"/>
+                  </v:group>
+                  <v:group id="Group 4" o:spid="_x0000_s1132" style="position:absolute;top:13716;width:36576;height:4572" coordsize="36576,4572" o:gfxdata="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">
+                    <v:rect id="Rectangle 1271581599" o:spid="_x0000_s1133" style="position:absolute;width:4572;height:4572;visibility:visible;mso-wrap-style:square;v-text-anchor:middle" o:gfxdata="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" fillcolor="white [3212]" strokecolor="black [3213]" strokeweight="1pt"/>
+                    <v:rect id="Rectangle 910273885" o:spid="_x0000_s1134" style="position:absolute;left:4572;width:4572;height:4572;visibility:visible;mso-wrap-style:square;v-text-anchor:middle" o:gfxdata="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" fillcolor="white [3212]" strokecolor="black [3213]" strokeweight="1pt"/>
+                    <v:rect id="Rectangle 2105868041" o:spid="_x0000_s1135" style="position:absolute;left:9144;width:4572;height:4572;visibility:visible;mso-wrap-style:square;v-text-anchor:middle" o:gfxdata="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" fillcolor="white [3212]" strokecolor="black [3213]" strokeweight="1pt"/>
+                    <v:rect id="Rectangle 787382086" o:spid="_x0000_s1136" style="position:absolute;left:13716;width:4572;height:4572;visibility:visible;mso-wrap-style:square;v-text-anchor:middle" o:gfxdata="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" fillcolor="white [3212]" strokecolor="black [3213]" strokeweight="1pt"/>
+                    <v:rect id="Rectangle 1924067040" o:spid="_x0000_s1137" style="position:absolute;left:18288;width:4572;height:4572;visibility:visible;mso-wrap-style:square;v-text-anchor:middle" o:gfxdata="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" fillcolor="white [3212]" strokecolor="black [3213]" strokeweight="1pt"/>
+                    <v:rect id="Rectangle 308209023" o:spid="_x0000_s1138" style="position:absolute;left:22860;width:4572;height:4572;visibility:visible;mso-wrap-style:square;v-text-anchor:middle" o:gfxdata="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" fillcolor="white [3212]" strokecolor="black [3213]" strokeweight="1pt"/>
+                    <v:rect id="Rectangle 1286828608" o:spid="_x0000_s1139" style="position:absolute;left:27432;width:4572;height:4572;visibility:visible;mso-wrap-style:square;v-text-anchor:middle" o:gfxdata="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" fillcolor="white [3212]" strokecolor="black [3213]" strokeweight="1pt"/>
+                    <v:rect id="Rectangle 1757204810" o:spid="_x0000_s1140" style="position:absolute;left:32004;width:4572;height:4572;visibility:visible;mso-wrap-style:square;v-text-anchor:middle" o:gfxdata="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" fillcolor="white [3212]" strokecolor="black [3213]" strokeweight="1pt"/>
+                  </v:group>
+                  <v:group id="Group 5" o:spid="_x0000_s1141" style="position:absolute;top:18288;width:36576;height:4572" coordsize="36576,4572" o:gfxdata="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">
+                    <v:rect id="Rectangle 1337408496" o:spid="_x0000_s1142" style="position:absolute;width:4572;height:4572;visibility:visible;mso-wrap-style:square;v-text-anchor:middle" o:gfxdata="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" filled="f" strokecolor="black [3213]" strokeweight="1pt"/>
+                    <v:rect id="Rectangle 1021683839" o:spid="_x0000_s1143" style="position:absolute;left:9144;width:4572;height:4572;visibility:visible;mso-wrap-style:square;v-text-anchor:middle" o:gfxdata="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" fillcolor="white [3212]" strokecolor="black [3213]" strokeweight="1pt"/>
+                    <v:rect id="Rectangle 439815229" o:spid="_x0000_s1144" style="position:absolute;left:13716;width:4572;height:4572;visibility:visible;mso-wrap-style:square;v-text-anchor:middle" o:gfxdata="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" fillcolor="white [3212]" strokecolor="black [3213]" strokeweight="1pt"/>
+                    <v:rect id="Rectangle 422355064" o:spid="_x0000_s1145" style="position:absolute;left:18288;width:4572;height:4572;visibility:visible;mso-wrap-style:square;v-text-anchor:middle" o:gfxdata="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" fillcolor="white [3212]" strokecolor="black [3213]" strokeweight="1pt"/>
+                    <v:rect id="Rectangle 2017127562" o:spid="_x0000_s1146" style="position:absolute;left:22860;width:4572;height:4572;visibility:visible;mso-wrap-style:square;v-text-anchor:middle" o:gfxdata="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" fillcolor="white [3212]" strokecolor="black [3213]" strokeweight="1pt"/>
+                    <v:rect id="Rectangle 1153503401" o:spid="_x0000_s1147" style="position:absolute;left:27432;width:4572;height:4572;visibility:visible;mso-wrap-style:square;v-text-anchor:middle" o:gfxdata="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" fillcolor="white [3212]" strokecolor="black [3213]" strokeweight="1pt"/>
+                    <v:rect id="Rectangle 117627355" o:spid="_x0000_s1148" style="position:absolute;left:32004;width:4572;height:4572;visibility:visible;mso-wrap-style:square;v-text-anchor:middle" o:gfxdata="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" fillcolor="white [3212]" strokecolor="black [3213]" strokeweight="1pt"/>
+                    <v:rect id="Rectangle 126073020" o:spid="_x0000_s1149" style="position:absolute;left:4572;width:4572;height:4572;visibility:visible;mso-wrap-style:square;v-text-anchor:middle" o:gfxdata="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" filled="f" strokecolor="black [3213]" strokeweight="1pt"/>
+                  </v:group>
+                  <v:group id="Group 7" o:spid="_x0000_s1150" style="position:absolute;top:27432;width:36576;height:4572" coordsize="36576,4572" o:gfxdata="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">
+                    <v:rect id="Rectangle 1826135745" o:spid="_x0000_s1151" style="position:absolute;width:4572;height:4572;visibility:visible;mso-wrap-style:square;v-text-anchor:middle" o:gfxdata="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" fillcolor="white [3212]" strokecolor="black [3213]" strokeweight="1pt"/>
+                    <v:rect id="Rectangle 1825826014" o:spid="_x0000_s1152" style="position:absolute;left:4572;width:4572;height:4572;visibility:visible;mso-wrap-style:square;v-text-anchor:middle" o:gfxdata="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" fillcolor="white [3212]" strokecolor="black [3213]" strokeweight="1pt"/>
+                    <v:rect id="Rectangle 1224285333" o:spid="_x0000_s1153" style="position:absolute;left:9144;width:4572;height:4572;visibility:visible;mso-wrap-style:square;v-text-anchor:middle" o:gfxdata="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" fillcolor="white [3212]" strokecolor="black [3213]" strokeweight="1pt"/>
+                    <v:rect id="Rectangle 1289482749" o:spid="_x0000_s1154" style="position:absolute;left:13716;width:4572;height:4572;visibility:visible;mso-wrap-style:square;v-text-anchor:middle" o:gfxdata="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" fillcolor="white [3212]" strokecolor="black [3213]" strokeweight="1pt"/>
+                    <v:rect id="Rectangle 160668511" o:spid="_x0000_s1155" style="position:absolute;left:18288;width:4572;height:4572;visibility:visible;mso-wrap-style:square;v-text-anchor:middle" o:gfxdata="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" fillcolor="white [3212]" strokecolor="black [3213]" strokeweight="1pt"/>
+                    <v:rect id="Rectangle 606630272" o:spid="_x0000_s1156" style="position:absolute;left:22860;width:4572;height:4572;visibility:visible;mso-wrap-style:square;v-text-anchor:middle" o:gfxdata="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" fillcolor="white [3212]" strokecolor="black [3213]" strokeweight="1pt"/>
+                    <v:rect id="Rectangle 1515677765" o:spid="_x0000_s1157" style="position:absolute;left:27432;width:4572;height:4572;visibility:visible;mso-wrap-style:square;v-text-anchor:middle" o:gfxdata="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" fillcolor="white [3212]" strokecolor="black [3213]" strokeweight="1pt"/>
+                    <v:rect id="Rectangle 330661973" o:spid="_x0000_s1158" style="position:absolute;left:32004;width:4572;height:4572;visibility:visible;mso-wrap-style:square;v-text-anchor:middle" o:gfxdata="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" fillcolor="white [3212]" strokecolor="black [3213]" strokeweight="1pt"/>
+                  </v:group>
+                  <v:group id="Group 8" o:spid="_x0000_s1159" style="position:absolute;top:32004;width:36576;height:4572" coordsize="36576,4572" o:gfxdata="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">
+                    <v:rect id="Rectangle 35481618" o:spid="_x0000_s1160" style="position:absolute;width:4572;height:4572;visibility:visible;mso-wrap-style:square;v-text-anchor:middle" o:gfxdata="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" fillcolor="white [3212]" strokecolor="black [3213]" strokeweight="1pt"/>
+                    <v:rect id="Rectangle 965899814" o:spid="_x0000_s1161" style="position:absolute;left:4572;width:4572;height:4572;visibility:visible;mso-wrap-style:square;v-text-anchor:middle" o:gfxdata="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" fillcolor="white [3212]" strokecolor="black [3213]" strokeweight="1pt"/>
+                    <v:rect id="Rectangle 1627705014" o:spid="_x0000_s1162" style="position:absolute;left:9144;width:4572;height:4572;visibility:visible;mso-wrap-style:square;v-text-anchor:middle" o:gfxdata="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" fillcolor="white [3212]" strokecolor="black [3213]" strokeweight="1pt"/>
+                    <v:rect id="Rectangle 1896365227" o:spid="_x0000_s1163" style="position:absolute;left:13716;width:4572;height:4572;visibility:visible;mso-wrap-style:square;v-text-anchor:middle" o:gfxdata="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" fillcolor="white [3212]" strokecolor="black [3213]" strokeweight="1pt"/>
+                    <v:rect id="Rectangle 1625319359" o:spid="_x0000_s1164" style="position:absolute;left:18288;width:4572;height:4572;visibility:visible;mso-wrap-style:square;v-text-anchor:middle" o:gfxdata="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" fillcolor="white [3212]" strokecolor="black [3213]" strokeweight="1pt"/>
+                    <v:rect id="Rectangle 465732151" o:spid="_x0000_s1165" style="position:absolute;left:22860;width:4572;height:4572;visibility:visible;mso-wrap-style:square;v-text-anchor:middle" o:gfxdata="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" fillcolor="white [3212]" strokecolor="black [3213]" strokeweight="1pt"/>
+                    <v:rect id="Rectangle 995128339" o:spid="_x0000_s1166" style="position:absolute;left:27432;width:4572;height:4572;visibility:visible;mso-wrap-style:square;v-text-anchor:middle" o:gfxdata="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" fillcolor="white [3212]" strokecolor="black [3213]" strokeweight="1pt"/>
+                    <v:rect id="Rectangle 938870758" o:spid="_x0000_s1167" style="position:absolute;left:32004;width:4572;height:4572;visibility:visible;mso-wrap-style:square;v-text-anchor:middle" o:gfxdata="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" fillcolor="white [3212]" strokecolor="black [3213]" strokeweight="1pt"/>
+                  </v:group>
+                  <v:group id="Group 6" o:spid="_x0000_s1168" style="position:absolute;top:22860;width:36576;height:4572" coordsize="36576,4572" o:gfxdata="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">
+                    <v:rect id="Rectangle 1604791621" o:spid="_x0000_s1169" style="position:absolute;width:4572;height:4572;visibility:visible;mso-wrap-style:square;v-text-anchor:middle" o:gfxdata="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" fillcolor="white [3212]" strokecolor="black [3213]" strokeweight="1pt"/>
+                    <v:rect id="Rectangle 2070848519" o:spid="_x0000_s1170" style="position:absolute;left:9144;width:4572;height:4572;visibility:visible;mso-wrap-style:square;v-text-anchor:middle" o:gfxdata="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" filled="f" strokecolor="black [3213]" strokeweight="1pt"/>
+                    <v:rect id="Rectangle 507227029" o:spid="_x0000_s1171" style="position:absolute;left:13716;width:4572;height:4572;visibility:visible;mso-wrap-style:square;v-text-anchor:middle" o:gfxdata="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" fillcolor="white [3212]" strokecolor="black [3213]" strokeweight="1pt"/>
+                    <v:rect id="Rectangle 939992724" o:spid="_x0000_s1172" style="position:absolute;left:18288;width:4572;height:4572;visibility:visible;mso-wrap-style:square;v-text-anchor:middle" o:gfxdata="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" fillcolor="white [3212]" strokecolor="black [3213]" strokeweight="1pt"/>
+                    <v:rect id="Rectangle 329797704" o:spid="_x0000_s1173" style="position:absolute;left:22860;width:4572;height:4572;visibility:visible;mso-wrap-style:square;v-text-anchor:middle" o:gfxdata="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" fillcolor="white [3212]" strokecolor="black [3213]" strokeweight="1pt"/>
+                    <v:rect id="Rectangle 226310307" o:spid="_x0000_s1174" style="position:absolute;left:27432;width:4572;height:4572;visibility:visible;mso-wrap-style:square;v-text-anchor:middle" o:gfxdata="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" fillcolor="white [3212]" strokecolor="black [3213]" strokeweight="1pt"/>
+                    <v:rect id="Rectangle 1209121834" o:spid="_x0000_s1175" style="position:absolute;left:32004;width:4572;height:4572;visibility:visible;mso-wrap-style:square;v-text-anchor:middle" o:gfxdata="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" fillcolor="white [3212]" strokecolor="black [3213]" strokeweight="1pt"/>
+                    <v:rect id="Rectangle 1864109793" o:spid="_x0000_s1176" style="position:absolute;left:4572;width:4572;height:4572;visibility:visible;mso-wrap-style:square;v-text-anchor:middle" o:gfxdata="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" filled="f" strokecolor="black [3213]" strokeweight="1pt"/>
+                  </v:group>
+                </v:group>
+              </v:group>
+            </w:pict>
+          </mc:Fallback>
+        </mc:AlternateContent>
       </w:r>
     </w:p>
     <w:p>
       <w:pPr>
+        <w:jc w:val="center"/>
         <w:rPr>
           <w:rFonts w:ascii="Garamond" w:hAnsi="Garamond"/>
         </w:rPr>
       </w:pPr>
     </w:p>
+    <w:p>
+      <w:pPr>
+        <w:jc w:val="center"/>
+        <w:rPr>
+          <w:rFonts w:ascii="Garamond" w:hAnsi="Garamond"/>
+        </w:rPr>
+      </w:pPr>
+    </w:p>
+    <w:p>
+      <w:pPr>
+        <w:jc w:val="center"/>
+        <w:rPr>
+          <w:rFonts w:ascii="Garamond" w:hAnsi="Garamond"/>
+        </w:rPr>
+      </w:pPr>
+    </w:p>
+    <w:p>
+      <w:pPr>
+        <w:jc w:val="center"/>
+        <w:rPr>
+          <w:rFonts w:ascii="Garamond" w:hAnsi="Garamond"/>
+        </w:rPr>
+      </w:pPr>
+    </w:p>
+    <w:p>
+      <w:pPr>
+        <w:jc w:val="center"/>
+        <w:rPr>
+          <w:rFonts w:ascii="Garamond" w:hAnsi="Garamond"/>
+        </w:rPr>
+      </w:pPr>
+      <w:r>
+        <w:rPr>
+          <w:rFonts w:ascii="Garamond" w:hAnsi="Garamond"/>
+          <w:noProof/>
+        </w:rPr>
+        <mc:AlternateContent>
+          <mc:Choice Requires="wps">
+            <w:drawing>
+              <wp:anchor distT="0" distB="0" distL="114300" distR="114300" simplePos="0" relativeHeight="251821056" behindDoc="0" locked="0" layoutInCell="1" allowOverlap="1" wp14:anchorId="073B47CC" wp14:editId="083E1EAD">
+                <wp:simplePos x="0" y="0"/>
+                <wp:positionH relativeFrom="column">
+                  <wp:posOffset>192193</wp:posOffset>
+                </wp:positionH>
+                <wp:positionV relativeFrom="paragraph">
+                  <wp:posOffset>93345</wp:posOffset>
+                </wp:positionV>
+                <wp:extent cx="998220" cy="245110"/>
+                <wp:effectExtent l="0" t="0" r="5080" b="0"/>
+                <wp:wrapNone/>
+                <wp:docPr id="158261856" name="Text Box 1"/>
+                <wp:cNvGraphicFramePr/>
+                <a:graphic xmlns:a="http://schemas.openxmlformats.org/drawingml/2006/main">
+                  <a:graphicData uri="http://schemas.microsoft.com/office/word/2010/wordprocessingShape">
+                    <wps:wsp>
+                      <wps:cNvSpPr txBox="1"/>
+                      <wps:spPr>
+                        <a:xfrm>
+                          <a:off x="0" y="0"/>
+                          <a:ext cx="998220" cy="245110"/>
+                        </a:xfrm>
+                        <a:prstGeom prst="rect">
+                          <a:avLst/>
+                        </a:prstGeom>
+                        <a:solidFill>
+                          <a:schemeClr val="lt1"/>
+                        </a:solidFill>
+                        <a:ln w="6350">
+                          <a:noFill/>
+                        </a:ln>
+                      </wps:spPr>
+                      <wps:txbx>
+                        <w:txbxContent>
+                          <w:p>
+                            <w:pPr>
+                              <w:jc w:val="center"/>
+                              <w:rPr>
+                                <w:sz w:val="20"/>
+                                <w:szCs w:val="20"/>
+                              </w:rPr>
+                            </w:pPr>
+                            <w:proofErr w:type="spellStart"/>
+                            <w:r>
+                              <w:rPr>
+                                <w:sz w:val="20"/>
+                                <w:szCs w:val="20"/>
+                              </w:rPr>
+                              <w:t>maze_entrance</w:t>
+                            </w:r>
+                            <w:proofErr w:type="spellEnd"/>
+                          </w:p>
+                        </w:txbxContent>
+                      </wps:txbx>
+                      <wps:bodyPr rot="0" spcFirstLastPara="0" vertOverflow="overflow" horzOverflow="overflow" vert="horz" wrap="square" lIns="91440" tIns="45720" rIns="91440" bIns="45720" numCol="1" spcCol="0" rtlCol="0" fromWordArt="0" anchor="t" anchorCtr="0" forceAA="0" compatLnSpc="1">
+                        <a:prstTxWarp prst="textNoShape">
+                          <a:avLst/>
+                        </a:prstTxWarp>
+                        <a:noAutofit/>
+                      </wps:bodyPr>
+                    </wps:wsp>
+                  </a:graphicData>
+                </a:graphic>
+                <wp14:sizeRelH relativeFrom="margin">
+                  <wp14:pctWidth>0</wp14:pctWidth>
+                </wp14:sizeRelH>
+                <wp14:sizeRelV relativeFrom="margin">
+                  <wp14:pctHeight>0</wp14:pctHeight>
+                </wp14:sizeRelV>
+              </wp:anchor>
+            </w:drawing>
+          </mc:Choice>
+          <mc:Fallback>
+            <w:pict>
+              <v:shape w14:anchorId="073B47CC" id="_x0000_s1177" type="#_x0000_t202" style="position:absolute;left:0;text-align:left;margin-left:15.15pt;margin-top:7.35pt;width:78.6pt;height:19.3pt;z-index:251821056;visibility:visible;mso-wrap-style:square;mso-width-percent:0;mso-height-percent:0;mso-wrap-distance-left:9pt;mso-wrap-distance-top:0;mso-wrap-distance-right:9pt;mso-wrap-distance-bottom:0;mso-position-horizontal:absolute;mso-position-horizontal-relative:text;mso-position-vertical:absolute;mso-position-vertical-relative:text;mso-width-percent:0;mso-height-percent:0;mso-width-relative:margin;mso-height-relative:margin;v-text-anchor:top" o:gfxdata="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" fillcolor="white [3201]" stroked="f" strokeweight=".5pt">
+                <v:textbox>
+                  <w:txbxContent>
+                    <w:p>
+                      <w:pPr>
+                        <w:jc w:val="center"/>
+                        <w:rPr>
+                          <w:sz w:val="20"/>
+                          <w:szCs w:val="20"/>
+                        </w:rPr>
+                      </w:pPr>
+                      <w:proofErr w:type="spellStart"/>
+                      <w:r>
+                        <w:rPr>
+                          <w:sz w:val="20"/>
+                          <w:szCs w:val="20"/>
+                        </w:rPr>
+                        <w:t>maze_entrance</w:t>
+                      </w:r>
+                      <w:proofErr w:type="spellEnd"/>
+                    </w:p>
+                  </w:txbxContent>
+                </v:textbox>
+              </v:shape>
+            </w:pict>
+          </mc:Fallback>
+        </mc:AlternateContent>
+      </w:r>
+    </w:p>
+    <w:p>
+      <w:pPr>
+        <w:jc w:val="center"/>
+        <w:rPr>
+          <w:rFonts w:ascii="Garamond" w:hAnsi="Garamond"/>
+        </w:rPr>
+      </w:pPr>
+      <w:r>
+        <w:rPr>
+          <w:rFonts w:ascii="Garamond" w:hAnsi="Garamond"/>
+          <w:noProof/>
+        </w:rPr>
+        <mc:AlternateContent>
+          <mc:Choice Requires="wps">
+            <w:drawing>
+              <wp:anchor distT="0" distB="0" distL="114300" distR="114300" simplePos="0" relativeHeight="251822080" behindDoc="0" locked="0" layoutInCell="1" allowOverlap="1" wp14:anchorId="522B83DA" wp14:editId="6A6E1417">
+                <wp:simplePos x="0" y="0"/>
+                <wp:positionH relativeFrom="column">
+                  <wp:posOffset>304801</wp:posOffset>
+                </wp:positionH>
+                <wp:positionV relativeFrom="paragraph">
+                  <wp:posOffset>158750</wp:posOffset>
+                </wp:positionV>
+                <wp:extent cx="761788" cy="135890"/>
+                <wp:effectExtent l="0" t="12700" r="26035" b="29210"/>
+                <wp:wrapNone/>
+                <wp:docPr id="1658663417" name="Right Arrow 2"/>
+                <wp:cNvGraphicFramePr/>
+                <a:graphic xmlns:a="http://schemas.openxmlformats.org/drawingml/2006/main">
+                  <a:graphicData uri="http://schemas.microsoft.com/office/word/2010/wordprocessingShape">
+                    <wps:wsp>
+                      <wps:cNvSpPr/>
+                      <wps:spPr>
+                        <a:xfrm>
+                          <a:off x="0" y="0"/>
+                          <a:ext cx="761788" cy="135890"/>
+                        </a:xfrm>
+                        <a:prstGeom prst="rightArrow">
+                          <a:avLst/>
+                        </a:prstGeom>
+                      </wps:spPr>
+                      <wps:style>
+                        <a:lnRef idx="2">
+                          <a:schemeClr val="accent1">
+                            <a:shade val="15000"/>
+                          </a:schemeClr>
+                        </a:lnRef>
+                        <a:fillRef idx="1">
+                          <a:schemeClr val="accent1"/>
+                        </a:fillRef>
+                        <a:effectRef idx="0">
+                          <a:schemeClr val="accent1"/>
+                        </a:effectRef>
+                        <a:fontRef idx="minor">
+                          <a:schemeClr val="lt1"/>
+                        </a:fontRef>
+                      </wps:style>
+                      <wps:bodyPr rot="0" spcFirstLastPara="0" vertOverflow="overflow" horzOverflow="overflow" vert="horz" wrap="square" lIns="91440" tIns="45720" rIns="91440" bIns="45720" numCol="1" spcCol="0" rtlCol="0" fromWordArt="0" anchor="ctr" anchorCtr="0" forceAA="0" compatLnSpc="1">
+                        <a:prstTxWarp prst="textNoShape">
+                          <a:avLst/>
+                        </a:prstTxWarp>
+                        <a:noAutofit/>
+                      </wps:bodyPr>
+                    </wps:wsp>
+                  </a:graphicData>
+                </a:graphic>
+                <wp14:sizeRelH relativeFrom="margin">
+                  <wp14:pctWidth>0</wp14:pctWidth>
+                </wp14:sizeRelH>
+              </wp:anchor>
+            </w:drawing>
+          </mc:Choice>
+          <mc:Fallback>
+            <w:pict>
+              <v:shapetype w14:anchorId="29331E08" id="_x0000_t13" coordsize="21600,21600" o:spt="13" adj="16200,5400" path="m@0,l@0@1,0@1,0@2@0@2@0,21600,21600,10800xe">
+                <v:stroke joinstyle="miter"/>
+                <v:formulas>
+                  <v:f eqn="val #0"/>
+                  <v:f eqn="val #1"/>
+                  <v:f eqn="sum height 0 #1"/>
+                  <v:f eqn="sum 10800 0 #1"/>
+                  <v:f eqn="sum width 0 #0"/>
+                  <v:f eqn="prod @4 @3 10800"/>
+                  <v:f eqn="sum width 0 @5"/>
+                </v:formulas>
+                <v:path o:connecttype="custom" o:connectlocs="@0,0;0,10800;@0,21600;21600,10800" o:connectangles="270,180,90,0" textboxrect="0,@1,@6,@2"/>
+                <v:handles>
+                  <v:h position="#0,#1" xrange="0,21600" yrange="0,10800"/>
+                </v:handles>
+              </v:shapetype>
+              <v:shape id="Right Arrow 2" o:spid="_x0000_s1026" type="#_x0000_t13" style="position:absolute;margin-left:24pt;margin-top:12.5pt;width:60pt;height:10.7pt;z-index:251822080;visibility:visible;mso-wrap-style:square;mso-width-percent:0;mso-wrap-distance-left:9pt;mso-wrap-distance-top:0;mso-wrap-distance-right:9pt;mso-wrap-distance-bottom:0;mso-position-horizontal:absolute;mso-position-horizontal-relative:text;mso-position-vertical:absolute;mso-position-vertical-relative:text;mso-width-percent:0;mso-width-relative:margin;v-text-anchor:middle" o:gfxdata="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" adj="19673" fillcolor="#4472c4 [3204]" strokecolor="#09101d [484]" strokeweight="1pt"/>
+            </w:pict>
+          </mc:Fallback>
+        </mc:AlternateContent>
+      </w:r>
+    </w:p>
+    <w:p>
+      <w:pPr>
+        <w:jc w:val="center"/>
+        <w:rPr>
+          <w:rFonts w:ascii="Garamond" w:hAnsi="Garamond"/>
+        </w:rPr>
+      </w:pPr>
+    </w:p>
+    <w:p>
+      <w:pPr>
+        <w:jc w:val="center"/>
+        <w:rPr>
+          <w:rFonts w:ascii="Garamond" w:hAnsi="Garamond"/>
+        </w:rPr>
+      </w:pPr>
+    </w:p>
+    <w:p>
+      <w:pPr>
+        <w:jc w:val="center"/>
+        <w:rPr>
+          <w:rFonts w:ascii="Garamond" w:hAnsi="Garamond"/>
+        </w:rPr>
+      </w:pPr>
+    </w:p>
+    <w:p>
+      <w:pPr>
+        <w:jc w:val="center"/>
+        <w:rPr>
+          <w:rFonts w:ascii="Garamond" w:hAnsi="Garamond"/>
+        </w:rPr>
+      </w:pPr>
+    </w:p>
+    <w:p>
+      <w:pPr>
+        <w:jc w:val="center"/>
+        <w:rPr>
+          <w:rFonts w:ascii="Garamond" w:hAnsi="Garamond"/>
+        </w:rPr>
+      </w:pPr>
+    </w:p>
+    <w:p>
+      <w:pPr>
+        <w:jc w:val="center"/>
+        <w:rPr>
+          <w:rFonts w:ascii="Garamond" w:hAnsi="Garamond"/>
+        </w:rPr>
+      </w:pPr>
+    </w:p>
+    <w:p>
+      <w:pPr>
+        <w:jc w:val="center"/>
+        <w:rPr>
+          <w:rFonts w:ascii="Garamond" w:hAnsi="Garamond"/>
+        </w:rPr>
+      </w:pPr>
+    </w:p>
+    <w:p>
+      <w:pPr>
+        <w:jc w:val="center"/>
+        <w:rPr>
+          <w:rFonts w:ascii="Garamond" w:hAnsi="Garamond"/>
+        </w:rPr>
+      </w:pPr>
+    </w:p>
+    <w:p>
+      <w:pPr>
+        <w:jc w:val="center"/>
+        <w:rPr>
+          <w:rFonts w:ascii="Garamond" w:hAnsi="Garamond"/>
+        </w:rPr>
+      </w:pPr>
+    </w:p>
+    <w:p>
+      <w:pPr>
+        <w:jc w:val="center"/>
+        <w:rPr>
+          <w:rFonts w:ascii="Garamond" w:hAnsi="Garamond"/>
+        </w:rPr>
+      </w:pPr>
+    </w:p>
+    <w:p>
+      <w:pPr>
+        <w:jc w:val="center"/>
+        <w:rPr>
+          <w:rFonts w:ascii="Garamond" w:hAnsi="Garamond"/>
+        </w:rPr>
+      </w:pPr>
+    </w:p>
+    <w:p>
+      <w:pPr>
+        <w:jc w:val="center"/>
+        <w:rPr>
+          <w:rFonts w:ascii="Garamond" w:hAnsi="Garamond"/>
+        </w:rPr>
+      </w:pPr>
+    </w:p>
+    <w:p>
+      <w:pPr>
+        <w:jc w:val="center"/>
+        <w:rPr>
+          <w:rFonts w:ascii="Garamond" w:hAnsi="Garamond"/>
+        </w:rPr>
+      </w:pPr>
+    </w:p>
+    <w:p>
+      <w:pPr>
+        <w:jc w:val="center"/>
+        <w:rPr>
+          <w:rFonts w:ascii="Garamond" w:hAnsi="Garamond"/>
+        </w:rPr>
+      </w:pPr>
+    </w:p>
+    <w:p>
+      <w:pPr>
+        <w:jc w:val="center"/>
+        <w:rPr>
+          <w:rFonts w:ascii="Garamond" w:hAnsi="Garamond"/>
+        </w:rPr>
+      </w:pPr>
+    </w:p>
+    <w:p>
+      <w:pPr>
+        <w:jc w:val="center"/>
+        <w:rPr>
+          <w:rFonts w:ascii="Garamond" w:hAnsi="Garamond"/>
+        </w:rPr>
+      </w:pPr>
+    </w:p>
+    <w:p>
+      <w:pPr>
+        <w:jc w:val="center"/>
+        <w:rPr>
+          <w:rFonts w:ascii="Garamond" w:hAnsi="Garamond"/>
+        </w:rPr>
+      </w:pPr>
+    </w:p>
+    <w:p>
+      <w:pPr>
+        <w:jc w:val="center"/>
+        <w:rPr>
+          <w:rFonts w:ascii="Garamond" w:hAnsi="Garamond"/>
+        </w:rPr>
+      </w:pPr>
+    </w:p>
+    <w:p>
+      <w:pPr>
+        <w:jc w:val="center"/>
+        <w:rPr>
+          <w:rFonts w:ascii="Garamond" w:hAnsi="Garamond"/>
+        </w:rPr>
+      </w:pPr>
+    </w:p>
+    <w:p>
+      <w:pPr>
+        <w:rPr>
+          <w:rFonts w:ascii="Garamond" w:hAnsi="Garamond"/>
+        </w:rPr>
+      </w:pPr>
+      <w:r>
+        <w:rPr>
+          <w:rFonts w:ascii="Garamond" w:hAnsi="Garamond"/>
+          <w:noProof/>
+          <w:sz w:val="40"/>
+          <w:szCs w:val="40"/>
+        </w:rPr>
+        <mc:AlternateContent>
+          <mc:Choice Requires="wps">
+            <w:drawing>
+              <wp:anchor distT="0" distB="0" distL="114300" distR="114300" simplePos="0" relativeHeight="251826176" behindDoc="0" locked="0" layoutInCell="1" allowOverlap="1" wp14:anchorId="3A37D762" wp14:editId="52E118B1">
+                <wp:simplePos x="0" y="0"/>
+                <wp:positionH relativeFrom="column">
+                  <wp:posOffset>0</wp:posOffset>
+                </wp:positionH>
+                <wp:positionV relativeFrom="paragraph">
+                  <wp:posOffset>2787650</wp:posOffset>
+                </wp:positionV>
+                <wp:extent cx="6045200" cy="368300"/>
+                <wp:effectExtent l="0" t="0" r="12700" b="12700"/>
+                <wp:wrapNone/>
+                <wp:docPr id="151797380" name="Text Box 1"/>
+                <wp:cNvGraphicFramePr/>
+                <a:graphic xmlns:a="http://schemas.openxmlformats.org/drawingml/2006/main">
+                  <a:graphicData uri="http://schemas.microsoft.com/office/word/2010/wordprocessingShape">
+                    <wps:wsp>
+                      <wps:cNvSpPr txBox="1"/>
+                      <wps:spPr>
+                        <a:xfrm>
+                          <a:off x="0" y="0"/>
+                          <a:ext cx="6045200" cy="368300"/>
+                        </a:xfrm>
+                        <a:prstGeom prst="rect">
+                          <a:avLst/>
+                        </a:prstGeom>
+                        <a:solidFill>
+                          <a:schemeClr val="lt1"/>
+                        </a:solidFill>
+                        <a:ln w="6350">
+                          <a:solidFill>
+                            <a:schemeClr val="tx1"/>
+                          </a:solidFill>
+                        </a:ln>
+                      </wps:spPr>
+                      <wps:txbx>
+                        <w:txbxContent>
+                          <w:p>
+                            <w:pPr>
+                              <w:jc w:val="center"/>
+                              <w:rPr>
+                                <w:b/>
+                                <w:bCs/>
+                                <w:sz w:val="32"/>
+                                <w:szCs w:val="32"/>
+                              </w:rPr>
+                            </w:pPr>
+                            <w:r>
+                              <w:rPr>
+                                <w:b/>
+                                <w:bCs/>
+                                <w:sz w:val="32"/>
+                                <w:szCs w:val="32"/>
+                              </w:rPr>
+                              <w:t>Back</w:t>
+                            </w:r>
+                          </w:p>
+                        </w:txbxContent>
+                      </wps:txbx>
+                      <wps:bodyPr rot="0" spcFirstLastPara="0" vertOverflow="overflow" horzOverflow="overflow" vert="horz" wrap="square" lIns="91440" tIns="45720" rIns="91440" bIns="45720" numCol="1" spcCol="0" rtlCol="0" fromWordArt="0" anchor="t" anchorCtr="0" forceAA="0" compatLnSpc="1">
+                        <a:prstTxWarp prst="textNoShape">
+                          <a:avLst/>
+                        </a:prstTxWarp>
+                        <a:noAutofit/>
+                      </wps:bodyPr>
+                    </wps:wsp>
+                  </a:graphicData>
+                </a:graphic>
+                <wp14:sizeRelH relativeFrom="margin">
+                  <wp14:pctWidth>0</wp14:pctWidth>
+                </wp14:sizeRelH>
+                <wp14:sizeRelV relativeFrom="margin">
+                  <wp14:pctHeight>0</wp14:pctHeight>
+                </wp14:sizeRelV>
+              </wp:anchor>
+            </w:drawing>
+          </mc:Choice>
+          <mc:Fallback>
+            <w:pict>
+              <v:shape w14:anchorId="3A37D762" id="_x0000_s1179" type="#_x0000_t202" style="position:absolute;margin-left:0;margin-top:219.5pt;width:476pt;height:29pt;z-index:251826176;visibility:visible;mso-wrap-style:square;mso-width-percent:0;mso-height-percent:0;mso-wrap-distance-left:9pt;mso-wrap-distance-top:0;mso-wrap-distance-right:9pt;mso-wrap-distance-bottom:0;mso-position-horizontal:absolute;mso-position-horizontal-relative:text;mso-position-vertical:absolute;mso-position-vertical-relative:text;mso-width-percent:0;mso-height-percent:0;mso-width-relative:margin;mso-height-relative:margin;v-text-anchor:top" o:gfxdata="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" fillcolor="white [3201]" strokecolor="black [3213]" strokeweight=".5pt">
+                <v:textbox>
+                  <w:txbxContent>
+                    <w:p>
+                      <w:pPr>
+                        <w:jc w:val="center"/>
+                        <w:rPr>
+                          <w:b/>
+                          <w:bCs/>
+                          <w:sz w:val="32"/>
+                          <w:szCs w:val="32"/>
+                        </w:rPr>
+                      </w:pPr>
+                      <w:r>
+                        <w:rPr>
+                          <w:b/>
+                          <w:bCs/>
+                          <w:sz w:val="32"/>
+                          <w:szCs w:val="32"/>
+                        </w:rPr>
+                        <w:t>Back</w:t>
+                      </w:r>
+                    </w:p>
+                  </w:txbxContent>
+                </v:textbox>
+              </v:shape>
+            </w:pict>
+          </mc:Fallback>
+        </mc:AlternateContent>
+      </w:r>
+    </w:p>
     <w:sectPr>
+      <w:headerReference w:type="default" r:id="rId6"/>
       <w:pgSz w:w="12240" w:h="15840"/>
       <w:pgMar w:top="1440" w:right="1440" w:bottom="1440" w:left="1440" w:header="720" w:footer="720" w:gutter="0"/>
       <w:cols w:space="720"/>
@@ -3745,6 +7557,54 @@
     </w:sectPr>
   </w:body>
 </w:document>
+</file>
+
+<file path=word/endnotes.xml><?xml version="1.0" encoding="utf-8"?>
+<w:endnotes xmlns:wpc="http://schemas.microsoft.com/office/word/2010/wordprocessingCanvas" xmlns:cx="http://schemas.microsoft.com/office/drawing/2014/chartex" xmlns:cx1="http://schemas.microsoft.com/office/drawing/2015/9/8/chartex" xmlns:cx2="http://schemas.microsoft.com/office/drawing/2015/10/21/chartex" xmlns:cx3="http://schemas.microsoft.com/office/drawing/2016/5/9/chartex" xmlns:cx4="http://schemas.microsoft.com/office/drawing/2016/5/10/chartex" xmlns:cx5="http://schemas.microsoft.com/office/drawing/2016/5/11/chartex" xmlns:cx6="http://schemas.microsoft.com/office/drawing/2016/5/12/chartex" xmlns:cx7="http://schemas.microsoft.com/office/drawing/2016/5/13/chartex" xmlns:cx8="http://schemas.microsoft.com/office/drawing/2016/5/14/chartex" xmlns:mc="http://schemas.openxmlformats.org/markup-compatibility/2006" xmlns:aink="http://schemas.microsoft.com/office/drawing/2016/ink" xmlns:am3d="http://schemas.microsoft.com/office/drawing/2017/model3d" xmlns:o="urn:schemas-microsoft-com:office:office" xmlns:oel="http://schemas.microsoft.com/office/2019/extlst" xmlns:r="http://schemas.openxmlformats.org/officeDocument/2006/relationships" xmlns:m="http://schemas.openxmlformats.org/officeDocument/2006/math" xmlns:v="urn:schemas-microsoft-com:vml" xmlns:wp14="http://schemas.microsoft.com/office/word/2010/wordprocessingDrawing" xmlns:wp="http://schemas.openxmlformats.org/drawingml/2006/wordprocessingDrawing" xmlns:w10="urn:schemas-microsoft-com:office:word" xmlns:w="http://schemas.openxmlformats.org/wordprocessingml/2006/main" xmlns:w14="http://schemas.microsoft.com/office/word/2010/wordml" xmlns:w15="http://schemas.microsoft.com/office/word/2012/wordml" xmlns:w16cex="http://schemas.microsoft.com/office/word/2018/wordml/cex" xmlns:w16cid="http://schemas.microsoft.com/office/word/2016/wordml/cid" xmlns:w16="http://schemas.microsoft.com/office/word/2018/wordml" xmlns:w16sdtdh="http://schemas.microsoft.com/office/word/2020/wordml/sdtdatahash" xmlns:w16se="http://schemas.microsoft.com/office/word/2015/wordml/symex" xmlns:wpg="http://schemas.microsoft.com/office/word/2010/wordprocessingGroup" xmlns:wpi="http://schemas.microsoft.com/office/word/2010/wordprocessingInk" xmlns:wne="http://schemas.microsoft.com/office/word/2006/wordml" xmlns:wps="http://schemas.microsoft.com/office/word/2010/wordprocessingShape" mc:Ignorable="w14 w15 w16se w16cid w16 w16cex w16sdtdh wp14">
+  <w:endnote w:type="separator" w:id="-1">
+    <w:p>
+      <w:r>
+        <w:separator/>
+      </w:r>
+    </w:p>
+  </w:endnote>
+  <w:endnote w:type="continuationSeparator" w:id="0">
+    <w:p>
+      <w:r>
+        <w:continuationSeparator/>
+      </w:r>
+    </w:p>
+  </w:endnote>
+</w:endnotes>
+</file>
+
+<file path=word/footnotes.xml><?xml version="1.0" encoding="utf-8"?>
+<w:footnotes xmlns:wpc="http://schemas.microsoft.com/office/word/2010/wordprocessingCanvas" xmlns:cx="http://schemas.microsoft.com/office/drawing/2014/chartex" xmlns:cx1="http://schemas.microsoft.com/office/drawing/2015/9/8/chartex" xmlns:cx2="http://schemas.microsoft.com/office/drawing/2015/10/21/chartex" xmlns:cx3="http://schemas.microsoft.com/office/drawing/2016/5/9/chartex" xmlns:cx4="http://schemas.microsoft.com/office/drawing/2016/5/10/chartex" xmlns:cx5="http://schemas.microsoft.com/office/drawing/2016/5/11/chartex" xmlns:cx6="http://schemas.microsoft.com/office/drawing/2016/5/12/chartex" xmlns:cx7="http://schemas.microsoft.com/office/drawing/2016/5/13/chartex" xmlns:cx8="http://schemas.microsoft.com/office/drawing/2016/5/14/chartex" xmlns:mc="http://schemas.openxmlformats.org/markup-compatibility/2006" xmlns:aink="http://schemas.microsoft.com/office/drawing/2016/ink" xmlns:am3d="http://schemas.microsoft.com/office/drawing/2017/model3d" xmlns:o="urn:schemas-microsoft-com:office:office" xmlns:oel="http://schemas.microsoft.com/office/2019/extlst" xmlns:r="http://schemas.openxmlformats.org/officeDocument/2006/relationships" xmlns:m="http://schemas.openxmlformats.org/officeDocument/2006/math" xmlns:v="urn:schemas-microsoft-com:vml" xmlns:wp14="http://schemas.microsoft.com/office/word/2010/wordprocessingDrawing" xmlns:wp="http://schemas.openxmlformats.org/drawingml/2006/wordprocessingDrawing" xmlns:w10="urn:schemas-microsoft-com:office:word" xmlns:w="http://schemas.openxmlformats.org/wordprocessingml/2006/main" xmlns:w14="http://schemas.microsoft.com/office/word/2010/wordml" xmlns:w15="http://schemas.microsoft.com/office/word/2012/wordml" xmlns:w16cex="http://schemas.microsoft.com/office/word/2018/wordml/cex" xmlns:w16cid="http://schemas.microsoft.com/office/word/2016/wordml/cid" xmlns:w16="http://schemas.microsoft.com/office/word/2018/wordml" xmlns:w16sdtdh="http://schemas.microsoft.com/office/word/2020/wordml/sdtdatahash" xmlns:w16se="http://schemas.microsoft.com/office/word/2015/wordml/symex" xmlns:wpg="http://schemas.microsoft.com/office/word/2010/wordprocessingGroup" xmlns:wpi="http://schemas.microsoft.com/office/word/2010/wordprocessingInk" xmlns:wne="http://schemas.microsoft.com/office/word/2006/wordml" xmlns:wps="http://schemas.microsoft.com/office/word/2010/wordprocessingShape" mc:Ignorable="w14 w15 w16se w16cid w16 w16cex w16sdtdh wp14">
+  <w:footnote w:type="separator" w:id="-1">
+    <w:p>
+      <w:r>
+        <w:separator/>
+      </w:r>
+    </w:p>
+  </w:footnote>
+  <w:footnote w:type="continuationSeparator" w:id="0">
+    <w:p>
+      <w:r>
+        <w:continuationSeparator/>
+      </w:r>
+    </w:p>
+  </w:footnote>
+</w:footnotes>
+</file>
+
+<file path=word/header1.xml><?xml version="1.0" encoding="utf-8"?>
+<w:hdr xmlns:wpc="http://schemas.microsoft.com/office/word/2010/wordprocessingCanvas" xmlns:cx="http://schemas.microsoft.com/office/drawing/2014/chartex" xmlns:cx1="http://schemas.microsoft.com/office/drawing/2015/9/8/chartex" xmlns:cx2="http://schemas.microsoft.com/office/drawing/2015/10/21/chartex" xmlns:cx3="http://schemas.microsoft.com/office/drawing/2016/5/9/chartex" xmlns:cx4="http://schemas.microsoft.com/office/drawing/2016/5/10/chartex" xmlns:cx5="http://schemas.microsoft.com/office/drawing/2016/5/11/chartex" xmlns:cx6="http://schemas.microsoft.com/office/drawing/2016/5/12/chartex" xmlns:cx7="http://schemas.microsoft.com/office/drawing/2016/5/13/chartex" xmlns:cx8="http://schemas.microsoft.com/office/drawing/2016/5/14/chartex" xmlns:mc="http://schemas.openxmlformats.org/markup-compatibility/2006" xmlns:aink="http://schemas.microsoft.com/office/drawing/2016/ink" xmlns:am3d="http://schemas.microsoft.com/office/drawing/2017/model3d" xmlns:o="urn:schemas-microsoft-com:office:office" xmlns:oel="http://schemas.microsoft.com/office/2019/extlst" xmlns:r="http://schemas.openxmlformats.org/officeDocument/2006/relationships" xmlns:m="http://schemas.openxmlformats.org/officeDocument/2006/math" xmlns:v="urn:schemas-microsoft-com:vml" xmlns:wp14="http://schemas.microsoft.com/office/word/2010/wordprocessingDrawing" xmlns:wp="http://schemas.openxmlformats.org/drawingml/2006/wordprocessingDrawing" xmlns:w10="urn:schemas-microsoft-com:office:word" xmlns:w="http://schemas.openxmlformats.org/wordprocessingml/2006/main" xmlns:w14="http://schemas.microsoft.com/office/word/2010/wordml" xmlns:w15="http://schemas.microsoft.com/office/word/2012/wordml" xmlns:w16cex="http://schemas.microsoft.com/office/word/2018/wordml/cex" xmlns:w16cid="http://schemas.microsoft.com/office/word/2016/wordml/cid" xmlns:w16="http://schemas.microsoft.com/office/word/2018/wordml" xmlns:w16sdtdh="http://schemas.microsoft.com/office/word/2020/wordml/sdtdatahash" xmlns:w16se="http://schemas.microsoft.com/office/word/2015/wordml/symex" xmlns:wpg="http://schemas.microsoft.com/office/word/2010/wordprocessingGroup" xmlns:wpi="http://schemas.microsoft.com/office/word/2010/wordprocessingInk" xmlns:wne="http://schemas.microsoft.com/office/word/2006/wordml" xmlns:wps="http://schemas.microsoft.com/office/word/2010/wordprocessingShape" mc:Ignorable="w14 w15 w16se w16cid w16 w16cex w16sdtdh wp14">
+  <w:p>
+    <w:pPr>
+      <w:pStyle w:val="Header"/>
+    </w:pPr>
+  </w:p>
+</w:hdr>
 </file>
 
 <file path=word/styles.xml><?xml version="1.0" encoding="utf-8"?>
@@ -4185,6 +8045,54 @@
       <w:contextualSpacing/>
     </w:pPr>
   </w:style>
+  <w:style w:type="paragraph" w:styleId="Header">
+    <w:name w:val="header"/>
+    <w:basedOn w:val="Normal"/>
+    <w:link w:val="HeaderChar"/>
+    <w:uiPriority w:val="99"/>
+    <w:unhideWhenUsed/>
+    <w:rsid w:val="006951BD"/>
+    <w:pPr>
+      <w:tabs>
+        <w:tab w:val="center" w:pos="4680"/>
+        <w:tab w:val="right" w:pos="9360"/>
+      </w:tabs>
+    </w:pPr>
+  </w:style>
+  <w:style w:type="character" w:customStyle="1" w:styleId="HeaderChar">
+    <w:name w:val="Header Char"/>
+    <w:basedOn w:val="DefaultParagraphFont"/>
+    <w:link w:val="Header"/>
+    <w:uiPriority w:val="99"/>
+    <w:rsid w:val="006951BD"/>
+    <w:rPr>
+      <w:rFonts w:eastAsiaTheme="minorEastAsia"/>
+    </w:rPr>
+  </w:style>
+  <w:style w:type="paragraph" w:styleId="Footer">
+    <w:name w:val="footer"/>
+    <w:basedOn w:val="Normal"/>
+    <w:link w:val="FooterChar"/>
+    <w:uiPriority w:val="99"/>
+    <w:unhideWhenUsed/>
+    <w:rsid w:val="006951BD"/>
+    <w:pPr>
+      <w:tabs>
+        <w:tab w:val="center" w:pos="4680"/>
+        <w:tab w:val="right" w:pos="9360"/>
+      </w:tabs>
+    </w:pPr>
+  </w:style>
+  <w:style w:type="character" w:customStyle="1" w:styleId="FooterChar">
+    <w:name w:val="Footer Char"/>
+    <w:basedOn w:val="DefaultParagraphFont"/>
+    <w:link w:val="Footer"/>
+    <w:uiPriority w:val="99"/>
+    <w:rsid w:val="006951BD"/>
+    <w:rPr>
+      <w:rFonts w:eastAsiaTheme="minorEastAsia"/>
+    </w:rPr>
+  </w:style>
 </w:styles>
 </file>
 

</xml_diff>

<commit_message>
Fix typo in terminal maze
</commit_message>
<xml_diff>
--- a/clues/01_terminal_maze.docx
+++ b/clues/01_terminal_maze.docx
@@ -55,7 +55,19 @@
         <w:rPr>
           <w:rFonts w:ascii="Garamond" w:hAnsi="Garamond"/>
         </w:rPr>
-        <w:t>map has been “wiped clean” and you need to recreate using the bits below.</w:t>
+        <w:t xml:space="preserve">map has been “wiped clean” and you need to recreate </w:t>
+      </w:r>
+      <w:r>
+        <w:rPr>
+          <w:rFonts w:ascii="Garamond" w:hAnsi="Garamond"/>
+        </w:rPr>
+        <w:t xml:space="preserve">it </w:t>
+      </w:r>
+      <w:r>
+        <w:rPr>
+          <w:rFonts w:ascii="Garamond" w:hAnsi="Garamond"/>
+        </w:rPr>
+        <w:t>using the bits below.</w:t>
       </w:r>
     </w:p>
     <w:p>
@@ -246,16 +258,7 @@
                                     <w:b/>
                                     <w:bCs/>
                                   </w:rPr>
-                                  <w:t xml:space="preserve"> </w:t>
-                                </w:r>
-                                <w:proofErr w:type="spellStart"/>
-                                <w:r>
-                                  <w:rPr>
-                                    <w:rFonts w:ascii="Garamond" w:hAnsi="Garamond" w:cs="Al Bayan"/>
-                                    <w:b/>
-                                    <w:bCs/>
-                                  </w:rPr>
-                                  <w:t>Bit</w:t>
+                                  <w:t xml:space="preserve"> Bit</w:t>
                                 </w:r>
                                 <w:r>
                                   <w:rPr>
@@ -265,7 +268,6 @@
                                   </w:rPr>
                                   <w:t>Pic</w:t>
                                 </w:r>
-                                <w:proofErr w:type="spellEnd"/>
                                 <w:r>
                                   <w:rPr>
                                     <w:rFonts w:ascii="Garamond" w:hAnsi="Garamond" w:cs="Al Bayan"/>
@@ -1982,7 +1984,6 @@
                                       <w:szCs w:val="20"/>
                                     </w:rPr>
                                   </w:pPr>
-                                  <w:proofErr w:type="spellStart"/>
                                   <w:r>
                                     <w:rPr>
                                       <w:color w:val="0070C0"/>
@@ -1991,7 +1992,6 @@
                                     </w:rPr>
                                     <w:t>maze_entrance</w:t>
                                   </w:r>
-                                  <w:proofErr w:type="spellEnd"/>
                                 </w:p>
                               </w:txbxContent>
                             </wps:txbx>
@@ -3434,7 +3434,6 @@
         </w:rPr>
         <w:t xml:space="preserve">Hint: Type </w:t>
       </w:r>
-      <w:proofErr w:type="spellStart"/>
       <w:r>
         <w:rPr>
           <w:rFonts w:ascii="Menlo" w:hAnsi="Menlo" w:cs="Menlo"/>
@@ -3442,7 +3441,6 @@
         </w:rPr>
         <w:t>pwd</w:t>
       </w:r>
-      <w:proofErr w:type="spellEnd"/>
       <w:r>
         <w:rPr>
           <w:rFonts w:ascii="Garamond" w:hAnsi="Garamond"/>
@@ -3479,21 +3477,12 @@
         </w:rPr>
         <w:t xml:space="preserve">” of the entrance. This will be helpful if you get lost and need to </w:t>
       </w:r>
-      <w:proofErr w:type="spellStart"/>
       <w:r>
         <w:rPr>
           <w:rFonts w:ascii="Garamond" w:hAnsi="Garamond"/>
         </w:rPr>
-        <w:t>apparate</w:t>
+        <w:t xml:space="preserve">apparate back to the </w:t>
       </w:r>
-      <w:proofErr w:type="spellEnd"/>
-      <w:r>
-        <w:rPr>
-          <w:rFonts w:ascii="Garamond" w:hAnsi="Garamond"/>
-        </w:rPr>
-        <w:t xml:space="preserve"> back to the </w:t>
-      </w:r>
-      <w:proofErr w:type="spellStart"/>
       <w:r>
         <w:rPr>
           <w:rFonts w:ascii="Garamond" w:hAnsi="Garamond"/>
@@ -3512,7 +3501,6 @@
         </w:rPr>
         <w:t>entrance</w:t>
       </w:r>
-      <w:proofErr w:type="spellEnd"/>
       <w:r>
         <w:rPr>
           <w:rFonts w:ascii="Garamond" w:hAnsi="Garamond"/>
@@ -3885,16 +3873,7 @@
                                     <w:b/>
                                     <w:bCs/>
                                   </w:rPr>
-                                  <w:t xml:space="preserve"> </w:t>
-                                </w:r>
-                                <w:proofErr w:type="spellStart"/>
-                                <w:r>
-                                  <w:rPr>
-                                    <w:rFonts w:ascii="Garamond" w:hAnsi="Garamond" w:cs="Al Bayan"/>
-                                    <w:b/>
-                                    <w:bCs/>
-                                  </w:rPr>
-                                  <w:t>Bit</w:t>
+                                  <w:t xml:space="preserve"> Bit</w:t>
                                 </w:r>
                                 <w:r>
                                   <w:rPr>
@@ -3904,7 +3883,6 @@
                                   </w:rPr>
                                   <w:t>Pic</w:t>
                                 </w:r>
-                                <w:proofErr w:type="spellEnd"/>
                                 <w:r>
                                   <w:rPr>
                                     <w:rFonts w:ascii="Garamond" w:hAnsi="Garamond" w:cs="Al Bayan"/>
@@ -5621,7 +5599,6 @@
                                       <w:szCs w:val="20"/>
                                     </w:rPr>
                                   </w:pPr>
-                                  <w:proofErr w:type="spellStart"/>
                                   <w:r>
                                     <w:rPr>
                                       <w:color w:val="0070C0"/>
@@ -5630,7 +5607,6 @@
                                     </w:rPr>
                                     <w:t>maze_entrance</w:t>
                                   </w:r>
-                                  <w:proofErr w:type="spellEnd"/>
                                 </w:p>
                               </w:txbxContent>
                             </wps:txbx>

</xml_diff>

<commit_message>
Small change to wording in maze clue
</commit_message>
<xml_diff>
--- a/clues/01_terminal_maze.docx
+++ b/clues/01_terminal_maze.docx
@@ -127,6 +127,14 @@
           <w:bCs/>
         </w:rPr>
         <w:t>top left</w:t>
+      </w:r>
+      <w:r>
+        <w:rPr>
+          <w:rFonts w:ascii="Garamond" w:hAnsi="Garamond"/>
+          <w:b/>
+          <w:bCs/>
+        </w:rPr>
+        <w:t xml:space="preserve"> and go left to right</w:t>
       </w:r>
       <w:r>
         <w:rPr>

</xml_diff>

<commit_message>
Update maze clue to reference coordiante system
</commit_message>
<xml_diff>
--- a/clues/01_terminal_maze.docx
+++ b/clues/01_terminal_maze.docx
@@ -1,6 +1,6 @@
 
 <file path=word/document.xml><?xml version="1.0" encoding="utf-8"?>
-<w:document xmlns:wpc="http://schemas.microsoft.com/office/word/2010/wordprocessingCanvas" xmlns:cx="http://schemas.microsoft.com/office/drawing/2014/chartex" xmlns:cx1="http://schemas.microsoft.com/office/drawing/2015/9/8/chartex" xmlns:cx2="http://schemas.microsoft.com/office/drawing/2015/10/21/chartex" xmlns:cx3="http://schemas.microsoft.com/office/drawing/2016/5/9/chartex" xmlns:cx4="http://schemas.microsoft.com/office/drawing/2016/5/10/chartex" xmlns:cx5="http://schemas.microsoft.com/office/drawing/2016/5/11/chartex" xmlns:cx6="http://schemas.microsoft.com/office/drawing/2016/5/12/chartex" xmlns:cx7="http://schemas.microsoft.com/office/drawing/2016/5/13/chartex" xmlns:cx8="http://schemas.microsoft.com/office/drawing/2016/5/14/chartex" xmlns:mc="http://schemas.openxmlformats.org/markup-compatibility/2006" xmlns:aink="http://schemas.microsoft.com/office/drawing/2016/ink" xmlns:am3d="http://schemas.microsoft.com/office/drawing/2017/model3d" xmlns:o="urn:schemas-microsoft-com:office:office" xmlns:oel="http://schemas.microsoft.com/office/2019/extlst" xmlns:r="http://schemas.openxmlformats.org/officeDocument/2006/relationships" xmlns:m="http://schemas.openxmlformats.org/officeDocument/2006/math" xmlns:v="urn:schemas-microsoft-com:vml" xmlns:wp14="http://schemas.microsoft.com/office/word/2010/wordprocessingDrawing" xmlns:wp="http://schemas.openxmlformats.org/drawingml/2006/wordprocessingDrawing" xmlns:w10="urn:schemas-microsoft-com:office:word" xmlns:w="http://schemas.openxmlformats.org/wordprocessingml/2006/main" xmlns:w14="http://schemas.microsoft.com/office/word/2010/wordml" xmlns:w15="http://schemas.microsoft.com/office/word/2012/wordml" xmlns:w16cex="http://schemas.microsoft.com/office/word/2018/wordml/cex" xmlns:w16cid="http://schemas.microsoft.com/office/word/2016/wordml/cid" xmlns:w16="http://schemas.microsoft.com/office/word/2018/wordml" xmlns:w16sdtdh="http://schemas.microsoft.com/office/word/2020/wordml/sdtdatahash" xmlns:w16se="http://schemas.microsoft.com/office/word/2015/wordml/symex" xmlns:wpg="http://schemas.microsoft.com/office/word/2010/wordprocessingGroup" xmlns:wpi="http://schemas.microsoft.com/office/word/2010/wordprocessingInk" xmlns:wne="http://schemas.microsoft.com/office/word/2006/wordml" xmlns:wps="http://schemas.microsoft.com/office/word/2010/wordprocessingShape" mc:Ignorable="w14 w15 w16se w16cid w16 w16cex w16sdtdh wp14">
+<w:document xmlns:wpc="http://schemas.microsoft.com/office/word/2010/wordprocessingCanvas" xmlns:cx="http://schemas.microsoft.com/office/drawing/2014/chartex" xmlns:cx1="http://schemas.microsoft.com/office/drawing/2015/9/8/chartex" xmlns:cx2="http://schemas.microsoft.com/office/drawing/2015/10/21/chartex" xmlns:cx3="http://schemas.microsoft.com/office/drawing/2016/5/9/chartex" xmlns:cx4="http://schemas.microsoft.com/office/drawing/2016/5/10/chartex" xmlns:cx5="http://schemas.microsoft.com/office/drawing/2016/5/11/chartex" xmlns:cx6="http://schemas.microsoft.com/office/drawing/2016/5/12/chartex" xmlns:cx7="http://schemas.microsoft.com/office/drawing/2016/5/13/chartex" xmlns:cx8="http://schemas.microsoft.com/office/drawing/2016/5/14/chartex" xmlns:mc="http://schemas.openxmlformats.org/markup-compatibility/2006" xmlns:aink="http://schemas.microsoft.com/office/drawing/2016/ink" xmlns:am3d="http://schemas.microsoft.com/office/drawing/2017/model3d" xmlns:o="urn:schemas-microsoft-com:office:office" xmlns:oel="http://schemas.microsoft.com/office/2019/extlst" xmlns:r="http://schemas.openxmlformats.org/officeDocument/2006/relationships" xmlns:m="http://schemas.openxmlformats.org/officeDocument/2006/math" xmlns:v="urn:schemas-microsoft-com:vml" xmlns:wp14="http://schemas.microsoft.com/office/word/2010/wordprocessingDrawing" xmlns:wp="http://schemas.openxmlformats.org/drawingml/2006/wordprocessingDrawing" xmlns:w10="urn:schemas-microsoft-com:office:word" xmlns:w="http://schemas.openxmlformats.org/wordprocessingml/2006/main" xmlns:w14="http://schemas.microsoft.com/office/word/2010/wordml" xmlns:w15="http://schemas.microsoft.com/office/word/2012/wordml" xmlns:w16cex="http://schemas.microsoft.com/office/word/2018/wordml/cex" xmlns:w16cid="http://schemas.microsoft.com/office/word/2016/wordml/cid" xmlns:w16="http://schemas.microsoft.com/office/word/2018/wordml" xmlns:w16du="http://schemas.microsoft.com/office/word/2023/wordml/word16du" xmlns:w16sdtdh="http://schemas.microsoft.com/office/word/2020/wordml/sdtdatahash" xmlns:w16se="http://schemas.microsoft.com/office/word/2015/wordml/symex" xmlns:wpg="http://schemas.microsoft.com/office/word/2010/wordprocessingGroup" xmlns:wpi="http://schemas.microsoft.com/office/word/2010/wordprocessingInk" xmlns:wne="http://schemas.microsoft.com/office/word/2006/wordml" xmlns:wps="http://schemas.microsoft.com/office/word/2010/wordprocessingShape" mc:Ignorable="w14 w15 w16se w16cid w16 w16cex w16sdtdh w16du wp14">
   <w:body>
     <w:p>
       <w:pPr>
@@ -29,6 +29,7 @@
     </w:p>
     <w:p>
       <w:pPr>
+        <w:jc w:val="center"/>
         <w:rPr>
           <w:rFonts w:ascii="Garamond" w:hAnsi="Garamond"/>
         </w:rPr>
@@ -37,19 +38,31 @@
         <w:rPr>
           <w:rFonts w:ascii="Garamond" w:hAnsi="Garamond"/>
         </w:rPr>
-        <w:t xml:space="preserve">A map </w:t>
+        <w:t xml:space="preserve">Below is a </w:t>
       </w:r>
       <w:r>
         <w:rPr>
           <w:rFonts w:ascii="Garamond" w:hAnsi="Garamond"/>
         </w:rPr>
-        <w:t>of how to get through the maze (starting on the left) and get to the Hogwarts front door.</w:t>
+        <w:t xml:space="preserve">map </w:t>
       </w:r>
       <w:r>
         <w:rPr>
           <w:rFonts w:ascii="Garamond" w:hAnsi="Garamond"/>
         </w:rPr>
-        <w:t xml:space="preserve"> Unfortunately, the </w:t>
+        <w:t>of how to get through the maze (starting on the left) and get to the Hogwarts.</w:t>
+      </w:r>
+      <w:r>
+        <w:rPr>
+          <w:rFonts w:ascii="Garamond" w:hAnsi="Garamond"/>
+        </w:rPr>
+        <w:t xml:space="preserve"> </w:t>
+      </w:r>
+      <w:r>
+        <w:rPr>
+          <w:rFonts w:ascii="Garamond" w:hAnsi="Garamond"/>
+        </w:rPr>
+        <w:t xml:space="preserve">Unfortunately, the </w:t>
       </w:r>
       <w:r>
         <w:rPr>
@@ -140,7 +153,27 @@
         <w:rPr>
           <w:rFonts w:ascii="Garamond" w:hAnsi="Garamond"/>
         </w:rPr>
-        <w:t xml:space="preserve"> and fill in 0’s with black and 1’s with white</w:t>
+        <w:t xml:space="preserve"> and </w:t>
+      </w:r>
+      <w:r>
+        <w:rPr>
+          <w:rFonts w:ascii="Garamond" w:hAnsi="Garamond"/>
+        </w:rPr>
+        <w:t xml:space="preserve">create a </w:t>
+      </w:r>
+      <w:proofErr w:type="spellStart"/>
+      <w:r>
+        <w:rPr>
+          <w:rFonts w:ascii="Garamond" w:hAnsi="Garamond"/>
+        </w:rPr>
+        <w:t>BitPic</w:t>
+      </w:r>
+      <w:proofErr w:type="spellEnd"/>
+      <w:r>
+        <w:rPr>
+          <w:rFonts w:ascii="Garamond" w:hAnsi="Garamond"/>
+        </w:rPr>
+        <w:t xml:space="preserve"> of the original map.</w:t>
       </w:r>
     </w:p>
     <w:p>
@@ -3472,92 +3505,39 @@
         <w:rPr>
           <w:rFonts w:ascii="Garamond" w:hAnsi="Garamond"/>
         </w:rPr>
-        <w:t xml:space="preserve">Hint: Type </w:t>
-      </w:r>
-      <w:proofErr w:type="spellStart"/>
-      <w:r>
-        <w:rPr>
-          <w:rFonts w:ascii="Menlo" w:hAnsi="Menlo" w:cs="Menlo"/>
-          <w:highlight w:val="lightGray"/>
-        </w:rPr>
-        <w:t>pwd</w:t>
-      </w:r>
-      <w:proofErr w:type="spellEnd"/>
-      <w:r>
-        <w:rPr>
-          <w:rFonts w:ascii="Garamond" w:hAnsi="Garamond"/>
-        </w:rPr>
-        <w:t xml:space="preserve"> before going through the maze so you </w:t>
+        <w:t xml:space="preserve">Hint: </w:t>
       </w:r>
       <w:r>
         <w:rPr>
           <w:rFonts w:ascii="Garamond" w:hAnsi="Garamond"/>
         </w:rPr>
-        <w:t>know the</w:t>
+        <w:t xml:space="preserve">Notice that the map has a </w:t>
       </w:r>
       <w:r>
         <w:rPr>
           <w:rFonts w:ascii="Garamond" w:hAnsi="Garamond"/>
-        </w:rPr>
-        <w:t xml:space="preserve"> full</w:t>
+          <w:b/>
+          <w:bCs/>
+        </w:rPr>
+        <w:t>coordinate system</w:t>
       </w:r>
       <w:r>
         <w:rPr>
           <w:rFonts w:ascii="Garamond" w:hAnsi="Garamond"/>
         </w:rPr>
-        <w:t xml:space="preserve"> “</w:t>
+        <w:t xml:space="preserve">. </w:t>
       </w:r>
       <w:r>
         <w:rPr>
           <w:rFonts w:ascii="Garamond" w:hAnsi="Garamond"/>
         </w:rPr>
-        <w:t>recipe</w:t>
+        <w:t xml:space="preserve">Be sure to use it </w:t>
       </w:r>
       <w:r>
         <w:rPr>
           <w:rFonts w:ascii="Garamond" w:hAnsi="Garamond"/>
         </w:rPr>
-        <w:t xml:space="preserve">” of the entrance. This will be helpful if you get lost and need to </w:t>
-      </w:r>
-      <w:proofErr w:type="spellStart"/>
-      <w:r>
-        <w:rPr>
-          <w:rFonts w:ascii="Garamond" w:hAnsi="Garamond"/>
-        </w:rPr>
-        <w:t>apparate</w:t>
-      </w:r>
-      <w:proofErr w:type="spellEnd"/>
-      <w:r>
-        <w:rPr>
-          <w:rFonts w:ascii="Garamond" w:hAnsi="Garamond"/>
-        </w:rPr>
-        <w:t xml:space="preserve"> back to the </w:t>
-      </w:r>
-      <w:proofErr w:type="spellStart"/>
-      <w:r>
-        <w:rPr>
-          <w:rFonts w:ascii="Garamond" w:hAnsi="Garamond"/>
-        </w:rPr>
-        <w:t>maze</w:t>
-      </w:r>
-      <w:r>
-        <w:rPr>
-          <w:rFonts w:ascii="Garamond" w:hAnsi="Garamond"/>
-        </w:rPr>
-        <w:t>_</w:t>
-      </w:r>
-      <w:r>
-        <w:rPr>
-          <w:rFonts w:ascii="Garamond" w:hAnsi="Garamond"/>
-        </w:rPr>
-        <w:t>entrance</w:t>
-      </w:r>
-      <w:proofErr w:type="spellEnd"/>
-      <w:r>
-        <w:rPr>
-          <w:rFonts w:ascii="Garamond" w:hAnsi="Garamond"/>
-        </w:rPr>
-        <w:t>.</w:t>
+        <w:t>as you try to find your way through the maze.</w:t>
       </w:r>
     </w:p>
     <w:p>
@@ -7154,7 +7134,7 @@
 </file>
 
 <file path=word/endnotes.xml><?xml version="1.0" encoding="utf-8"?>
-<w:endnotes xmlns:wpc="http://schemas.microsoft.com/office/word/2010/wordprocessingCanvas" xmlns:cx="http://schemas.microsoft.com/office/drawing/2014/chartex" xmlns:cx1="http://schemas.microsoft.com/office/drawing/2015/9/8/chartex" xmlns:cx2="http://schemas.microsoft.com/office/drawing/2015/10/21/chartex" xmlns:cx3="http://schemas.microsoft.com/office/drawing/2016/5/9/chartex" xmlns:cx4="http://schemas.microsoft.com/office/drawing/2016/5/10/chartex" xmlns:cx5="http://schemas.microsoft.com/office/drawing/2016/5/11/chartex" xmlns:cx6="http://schemas.microsoft.com/office/drawing/2016/5/12/chartex" xmlns:cx7="http://schemas.microsoft.com/office/drawing/2016/5/13/chartex" xmlns:cx8="http://schemas.microsoft.com/office/drawing/2016/5/14/chartex" xmlns:mc="http://schemas.openxmlformats.org/markup-compatibility/2006" xmlns:aink="http://schemas.microsoft.com/office/drawing/2016/ink" xmlns:am3d="http://schemas.microsoft.com/office/drawing/2017/model3d" xmlns:o="urn:schemas-microsoft-com:office:office" xmlns:oel="http://schemas.microsoft.com/office/2019/extlst" xmlns:r="http://schemas.openxmlformats.org/officeDocument/2006/relationships" xmlns:m="http://schemas.openxmlformats.org/officeDocument/2006/math" xmlns:v="urn:schemas-microsoft-com:vml" xmlns:wp14="http://schemas.microsoft.com/office/word/2010/wordprocessingDrawing" xmlns:wp="http://schemas.openxmlformats.org/drawingml/2006/wordprocessingDrawing" xmlns:w10="urn:schemas-microsoft-com:office:word" xmlns:w="http://schemas.openxmlformats.org/wordprocessingml/2006/main" xmlns:w14="http://schemas.microsoft.com/office/word/2010/wordml" xmlns:w15="http://schemas.microsoft.com/office/word/2012/wordml" xmlns:w16cex="http://schemas.microsoft.com/office/word/2018/wordml/cex" xmlns:w16cid="http://schemas.microsoft.com/office/word/2016/wordml/cid" xmlns:w16="http://schemas.microsoft.com/office/word/2018/wordml" xmlns:w16sdtdh="http://schemas.microsoft.com/office/word/2020/wordml/sdtdatahash" xmlns:w16se="http://schemas.microsoft.com/office/word/2015/wordml/symex" xmlns:wpg="http://schemas.microsoft.com/office/word/2010/wordprocessingGroup" xmlns:wpi="http://schemas.microsoft.com/office/word/2010/wordprocessingInk" xmlns:wne="http://schemas.microsoft.com/office/word/2006/wordml" xmlns:wps="http://schemas.microsoft.com/office/word/2010/wordprocessingShape" mc:Ignorable="w14 w15 w16se w16cid w16 w16cex w16sdtdh wp14">
+<w:endnotes xmlns:wpc="http://schemas.microsoft.com/office/word/2010/wordprocessingCanvas" xmlns:cx="http://schemas.microsoft.com/office/drawing/2014/chartex" xmlns:cx1="http://schemas.microsoft.com/office/drawing/2015/9/8/chartex" xmlns:cx2="http://schemas.microsoft.com/office/drawing/2015/10/21/chartex" xmlns:cx3="http://schemas.microsoft.com/office/drawing/2016/5/9/chartex" xmlns:cx4="http://schemas.microsoft.com/office/drawing/2016/5/10/chartex" xmlns:cx5="http://schemas.microsoft.com/office/drawing/2016/5/11/chartex" xmlns:cx6="http://schemas.microsoft.com/office/drawing/2016/5/12/chartex" xmlns:cx7="http://schemas.microsoft.com/office/drawing/2016/5/13/chartex" xmlns:cx8="http://schemas.microsoft.com/office/drawing/2016/5/14/chartex" xmlns:mc="http://schemas.openxmlformats.org/markup-compatibility/2006" xmlns:aink="http://schemas.microsoft.com/office/drawing/2016/ink" xmlns:am3d="http://schemas.microsoft.com/office/drawing/2017/model3d" xmlns:o="urn:schemas-microsoft-com:office:office" xmlns:oel="http://schemas.microsoft.com/office/2019/extlst" xmlns:r="http://schemas.openxmlformats.org/officeDocument/2006/relationships" xmlns:m="http://schemas.openxmlformats.org/officeDocument/2006/math" xmlns:v="urn:schemas-microsoft-com:vml" xmlns:wp14="http://schemas.microsoft.com/office/word/2010/wordprocessingDrawing" xmlns:wp="http://schemas.openxmlformats.org/drawingml/2006/wordprocessingDrawing" xmlns:w10="urn:schemas-microsoft-com:office:word" xmlns:w="http://schemas.openxmlformats.org/wordprocessingml/2006/main" xmlns:w14="http://schemas.microsoft.com/office/word/2010/wordml" xmlns:w15="http://schemas.microsoft.com/office/word/2012/wordml" xmlns:w16cex="http://schemas.microsoft.com/office/word/2018/wordml/cex" xmlns:w16cid="http://schemas.microsoft.com/office/word/2016/wordml/cid" xmlns:w16="http://schemas.microsoft.com/office/word/2018/wordml" xmlns:w16du="http://schemas.microsoft.com/office/word/2023/wordml/word16du" xmlns:w16sdtdh="http://schemas.microsoft.com/office/word/2020/wordml/sdtdatahash" xmlns:w16se="http://schemas.microsoft.com/office/word/2015/wordml/symex" xmlns:wpg="http://schemas.microsoft.com/office/word/2010/wordprocessingGroup" xmlns:wpi="http://schemas.microsoft.com/office/word/2010/wordprocessingInk" xmlns:wne="http://schemas.microsoft.com/office/word/2006/wordml" xmlns:wps="http://schemas.microsoft.com/office/word/2010/wordprocessingShape" mc:Ignorable="w14 w15 w16se w16cid w16 w16cex w16sdtdh w16du wp14">
   <w:endnote w:type="separator" w:id="-1">
     <w:p>
       <w:r>
@@ -7173,7 +7153,7 @@
 </file>
 
 <file path=word/footnotes.xml><?xml version="1.0" encoding="utf-8"?>
-<w:footnotes xmlns:wpc="http://schemas.microsoft.com/office/word/2010/wordprocessingCanvas" xmlns:cx="http://schemas.microsoft.com/office/drawing/2014/chartex" xmlns:cx1="http://schemas.microsoft.com/office/drawing/2015/9/8/chartex" xmlns:cx2="http://schemas.microsoft.com/office/drawing/2015/10/21/chartex" xmlns:cx3="http://schemas.microsoft.com/office/drawing/2016/5/9/chartex" xmlns:cx4="http://schemas.microsoft.com/office/drawing/2016/5/10/chartex" xmlns:cx5="http://schemas.microsoft.com/office/drawing/2016/5/11/chartex" xmlns:cx6="http://schemas.microsoft.com/office/drawing/2016/5/12/chartex" xmlns:cx7="http://schemas.microsoft.com/office/drawing/2016/5/13/chartex" xmlns:cx8="http://schemas.microsoft.com/office/drawing/2016/5/14/chartex" xmlns:mc="http://schemas.openxmlformats.org/markup-compatibility/2006" xmlns:aink="http://schemas.microsoft.com/office/drawing/2016/ink" xmlns:am3d="http://schemas.microsoft.com/office/drawing/2017/model3d" xmlns:o="urn:schemas-microsoft-com:office:office" xmlns:oel="http://schemas.microsoft.com/office/2019/extlst" xmlns:r="http://schemas.openxmlformats.org/officeDocument/2006/relationships" xmlns:m="http://schemas.openxmlformats.org/officeDocument/2006/math" xmlns:v="urn:schemas-microsoft-com:vml" xmlns:wp14="http://schemas.microsoft.com/office/word/2010/wordprocessingDrawing" xmlns:wp="http://schemas.openxmlformats.org/drawingml/2006/wordprocessingDrawing" xmlns:w10="urn:schemas-microsoft-com:office:word" xmlns:w="http://schemas.openxmlformats.org/wordprocessingml/2006/main" xmlns:w14="http://schemas.microsoft.com/office/word/2010/wordml" xmlns:w15="http://schemas.microsoft.com/office/word/2012/wordml" xmlns:w16cex="http://schemas.microsoft.com/office/word/2018/wordml/cex" xmlns:w16cid="http://schemas.microsoft.com/office/word/2016/wordml/cid" xmlns:w16="http://schemas.microsoft.com/office/word/2018/wordml" xmlns:w16sdtdh="http://schemas.microsoft.com/office/word/2020/wordml/sdtdatahash" xmlns:w16se="http://schemas.microsoft.com/office/word/2015/wordml/symex" xmlns:wpg="http://schemas.microsoft.com/office/word/2010/wordprocessingGroup" xmlns:wpi="http://schemas.microsoft.com/office/word/2010/wordprocessingInk" xmlns:wne="http://schemas.microsoft.com/office/word/2006/wordml" xmlns:wps="http://schemas.microsoft.com/office/word/2010/wordprocessingShape" mc:Ignorable="w14 w15 w16se w16cid w16 w16cex w16sdtdh wp14">
+<w:footnotes xmlns:wpc="http://schemas.microsoft.com/office/word/2010/wordprocessingCanvas" xmlns:cx="http://schemas.microsoft.com/office/drawing/2014/chartex" xmlns:cx1="http://schemas.microsoft.com/office/drawing/2015/9/8/chartex" xmlns:cx2="http://schemas.microsoft.com/office/drawing/2015/10/21/chartex" xmlns:cx3="http://schemas.microsoft.com/office/drawing/2016/5/9/chartex" xmlns:cx4="http://schemas.microsoft.com/office/drawing/2016/5/10/chartex" xmlns:cx5="http://schemas.microsoft.com/office/drawing/2016/5/11/chartex" xmlns:cx6="http://schemas.microsoft.com/office/drawing/2016/5/12/chartex" xmlns:cx7="http://schemas.microsoft.com/office/drawing/2016/5/13/chartex" xmlns:cx8="http://schemas.microsoft.com/office/drawing/2016/5/14/chartex" xmlns:mc="http://schemas.openxmlformats.org/markup-compatibility/2006" xmlns:aink="http://schemas.microsoft.com/office/drawing/2016/ink" xmlns:am3d="http://schemas.microsoft.com/office/drawing/2017/model3d" xmlns:o="urn:schemas-microsoft-com:office:office" xmlns:oel="http://schemas.microsoft.com/office/2019/extlst" xmlns:r="http://schemas.openxmlformats.org/officeDocument/2006/relationships" xmlns:m="http://schemas.openxmlformats.org/officeDocument/2006/math" xmlns:v="urn:schemas-microsoft-com:vml" xmlns:wp14="http://schemas.microsoft.com/office/word/2010/wordprocessingDrawing" xmlns:wp="http://schemas.openxmlformats.org/drawingml/2006/wordprocessingDrawing" xmlns:w10="urn:schemas-microsoft-com:office:word" xmlns:w="http://schemas.openxmlformats.org/wordprocessingml/2006/main" xmlns:w14="http://schemas.microsoft.com/office/word/2010/wordml" xmlns:w15="http://schemas.microsoft.com/office/word/2012/wordml" xmlns:w16cex="http://schemas.microsoft.com/office/word/2018/wordml/cex" xmlns:w16cid="http://schemas.microsoft.com/office/word/2016/wordml/cid" xmlns:w16="http://schemas.microsoft.com/office/word/2018/wordml" xmlns:w16du="http://schemas.microsoft.com/office/word/2023/wordml/word16du" xmlns:w16sdtdh="http://schemas.microsoft.com/office/word/2020/wordml/sdtdatahash" xmlns:w16se="http://schemas.microsoft.com/office/word/2015/wordml/symex" xmlns:wpg="http://schemas.microsoft.com/office/word/2010/wordprocessingGroup" xmlns:wpi="http://schemas.microsoft.com/office/word/2010/wordprocessingInk" xmlns:wne="http://schemas.microsoft.com/office/word/2006/wordml" xmlns:wps="http://schemas.microsoft.com/office/word/2010/wordprocessingShape" mc:Ignorable="w14 w15 w16se w16cid w16 w16cex w16sdtdh w16du wp14">
   <w:footnote w:type="separator" w:id="-1">
     <w:p>
       <w:r>
@@ -7192,7 +7172,7 @@
 </file>
 
 <file path=word/header1.xml><?xml version="1.0" encoding="utf-8"?>
-<w:hdr xmlns:wpc="http://schemas.microsoft.com/office/word/2010/wordprocessingCanvas" xmlns:cx="http://schemas.microsoft.com/office/drawing/2014/chartex" xmlns:cx1="http://schemas.microsoft.com/office/drawing/2015/9/8/chartex" xmlns:cx2="http://schemas.microsoft.com/office/drawing/2015/10/21/chartex" xmlns:cx3="http://schemas.microsoft.com/office/drawing/2016/5/9/chartex" xmlns:cx4="http://schemas.microsoft.com/office/drawing/2016/5/10/chartex" xmlns:cx5="http://schemas.microsoft.com/office/drawing/2016/5/11/chartex" xmlns:cx6="http://schemas.microsoft.com/office/drawing/2016/5/12/chartex" xmlns:cx7="http://schemas.microsoft.com/office/drawing/2016/5/13/chartex" xmlns:cx8="http://schemas.microsoft.com/office/drawing/2016/5/14/chartex" xmlns:mc="http://schemas.openxmlformats.org/markup-compatibility/2006" xmlns:aink="http://schemas.microsoft.com/office/drawing/2016/ink" xmlns:am3d="http://schemas.microsoft.com/office/drawing/2017/model3d" xmlns:o="urn:schemas-microsoft-com:office:office" xmlns:oel="http://schemas.microsoft.com/office/2019/extlst" xmlns:r="http://schemas.openxmlformats.org/officeDocument/2006/relationships" xmlns:m="http://schemas.openxmlformats.org/officeDocument/2006/math" xmlns:v="urn:schemas-microsoft-com:vml" xmlns:wp14="http://schemas.microsoft.com/office/word/2010/wordprocessingDrawing" xmlns:wp="http://schemas.openxmlformats.org/drawingml/2006/wordprocessingDrawing" xmlns:w10="urn:schemas-microsoft-com:office:word" xmlns:w="http://schemas.openxmlformats.org/wordprocessingml/2006/main" xmlns:w14="http://schemas.microsoft.com/office/word/2010/wordml" xmlns:w15="http://schemas.microsoft.com/office/word/2012/wordml" xmlns:w16cex="http://schemas.microsoft.com/office/word/2018/wordml/cex" xmlns:w16cid="http://schemas.microsoft.com/office/word/2016/wordml/cid" xmlns:w16="http://schemas.microsoft.com/office/word/2018/wordml" xmlns:w16sdtdh="http://schemas.microsoft.com/office/word/2020/wordml/sdtdatahash" xmlns:w16se="http://schemas.microsoft.com/office/word/2015/wordml/symex" xmlns:wpg="http://schemas.microsoft.com/office/word/2010/wordprocessingGroup" xmlns:wpi="http://schemas.microsoft.com/office/word/2010/wordprocessingInk" xmlns:wne="http://schemas.microsoft.com/office/word/2006/wordml" xmlns:wps="http://schemas.microsoft.com/office/word/2010/wordprocessingShape" mc:Ignorable="w14 w15 w16se w16cid w16 w16cex w16sdtdh wp14">
+<w:hdr xmlns:wpc="http://schemas.microsoft.com/office/word/2010/wordprocessingCanvas" xmlns:cx="http://schemas.microsoft.com/office/drawing/2014/chartex" xmlns:cx1="http://schemas.microsoft.com/office/drawing/2015/9/8/chartex" xmlns:cx2="http://schemas.microsoft.com/office/drawing/2015/10/21/chartex" xmlns:cx3="http://schemas.microsoft.com/office/drawing/2016/5/9/chartex" xmlns:cx4="http://schemas.microsoft.com/office/drawing/2016/5/10/chartex" xmlns:cx5="http://schemas.microsoft.com/office/drawing/2016/5/11/chartex" xmlns:cx6="http://schemas.microsoft.com/office/drawing/2016/5/12/chartex" xmlns:cx7="http://schemas.microsoft.com/office/drawing/2016/5/13/chartex" xmlns:cx8="http://schemas.microsoft.com/office/drawing/2016/5/14/chartex" xmlns:mc="http://schemas.openxmlformats.org/markup-compatibility/2006" xmlns:aink="http://schemas.microsoft.com/office/drawing/2016/ink" xmlns:am3d="http://schemas.microsoft.com/office/drawing/2017/model3d" xmlns:o="urn:schemas-microsoft-com:office:office" xmlns:oel="http://schemas.microsoft.com/office/2019/extlst" xmlns:r="http://schemas.openxmlformats.org/officeDocument/2006/relationships" xmlns:m="http://schemas.openxmlformats.org/officeDocument/2006/math" xmlns:v="urn:schemas-microsoft-com:vml" xmlns:wp14="http://schemas.microsoft.com/office/word/2010/wordprocessingDrawing" xmlns:wp="http://schemas.openxmlformats.org/drawingml/2006/wordprocessingDrawing" xmlns:w10="urn:schemas-microsoft-com:office:word" xmlns:w="http://schemas.openxmlformats.org/wordprocessingml/2006/main" xmlns:w14="http://schemas.microsoft.com/office/word/2010/wordml" xmlns:w15="http://schemas.microsoft.com/office/word/2012/wordml" xmlns:w16cex="http://schemas.microsoft.com/office/word/2018/wordml/cex" xmlns:w16cid="http://schemas.microsoft.com/office/word/2016/wordml/cid" xmlns:w16="http://schemas.microsoft.com/office/word/2018/wordml" xmlns:w16du="http://schemas.microsoft.com/office/word/2023/wordml/word16du" xmlns:w16sdtdh="http://schemas.microsoft.com/office/word/2020/wordml/sdtdatahash" xmlns:w16se="http://schemas.microsoft.com/office/word/2015/wordml/symex" xmlns:wpg="http://schemas.microsoft.com/office/word/2010/wordprocessingGroup" xmlns:wpi="http://schemas.microsoft.com/office/word/2010/wordprocessingInk" xmlns:wne="http://schemas.microsoft.com/office/word/2006/wordml" xmlns:wps="http://schemas.microsoft.com/office/word/2010/wordprocessingShape" mc:Ignorable="w14 w15 w16se w16cid w16 w16cex w16sdtdh w16du wp14">
   <w:p>
     <w:pPr>
       <w:pStyle w:val="Header"/>
@@ -7202,7 +7182,7 @@
 </file>
 
 <file path=word/styles.xml><?xml version="1.0" encoding="utf-8"?>
-<w:styles xmlns:mc="http://schemas.openxmlformats.org/markup-compatibility/2006" xmlns:r="http://schemas.openxmlformats.org/officeDocument/2006/relationships" xmlns:w="http://schemas.openxmlformats.org/wordprocessingml/2006/main" xmlns:w14="http://schemas.microsoft.com/office/word/2010/wordml" xmlns:w15="http://schemas.microsoft.com/office/word/2012/wordml" xmlns:w16cex="http://schemas.microsoft.com/office/word/2018/wordml/cex" xmlns:w16cid="http://schemas.microsoft.com/office/word/2016/wordml/cid" xmlns:w16="http://schemas.microsoft.com/office/word/2018/wordml" xmlns:w16sdtdh="http://schemas.microsoft.com/office/word/2020/wordml/sdtdatahash" xmlns:w16se="http://schemas.microsoft.com/office/word/2015/wordml/symex" mc:Ignorable="w14 w15 w16se w16cid w16 w16cex w16sdtdh">
+<w:styles xmlns:mc="http://schemas.openxmlformats.org/markup-compatibility/2006" xmlns:r="http://schemas.openxmlformats.org/officeDocument/2006/relationships" xmlns:w="http://schemas.openxmlformats.org/wordprocessingml/2006/main" xmlns:w14="http://schemas.microsoft.com/office/word/2010/wordml" xmlns:w15="http://schemas.microsoft.com/office/word/2012/wordml" xmlns:w16cex="http://schemas.microsoft.com/office/word/2018/wordml/cex" xmlns:w16cid="http://schemas.microsoft.com/office/word/2016/wordml/cid" xmlns:w16="http://schemas.microsoft.com/office/word/2018/wordml" xmlns:w16du="http://schemas.microsoft.com/office/word/2023/wordml/word16du" xmlns:w16sdtdh="http://schemas.microsoft.com/office/word/2020/wordml/sdtdatahash" xmlns:w16se="http://schemas.microsoft.com/office/word/2015/wordml/symex" mc:Ignorable="w14 w15 w16se w16cid w16 w16cex w16sdtdh w16du">
   <w:docDefaults>
     <w:rPrDefault>
       <w:rPr>

</xml_diff>